<commit_message>
Kreiran dizajn registracije "activity_registration" i klasa Registration (funkcionalnost nije implementirana). Izmijenjena dokumnetacija (dodano ime petog člana u projektu)
</commit_message>
<xml_diff>
--- a/Dokumentacija/Tehnička dokumentacija.docx
+++ b/Dokumentacija/Tehnička dokumentacija.docx
@@ -98,8 +98,47 @@
         <w:rPr>
           <w:b/>
         </w:rPr>
-        <w:t>Domagoj Andlar</w:t>
-      </w:r>
+        <w:t xml:space="preserve">Domagoj </w:t>
+      </w:r>
+      <w:proofErr w:type="spellStart"/>
+      <w:r>
+        <w:rPr>
+          <w:b/>
+        </w:rPr>
+        <w:t>Andlar</w:t>
+      </w:r>
+      <w:proofErr w:type="spellEnd"/>
+    </w:p>
+    <w:p>
+      <w:pPr>
+        <w:spacing w:after="0" w:line="360" w:lineRule="auto"/>
+        <w:jc w:val="both"/>
+        <w:rPr>
+          <w:b/>
+          <w:lang w:val="de-DE"/>
+        </w:rPr>
+      </w:pPr>
+      <w:r>
+        <w:rPr>
+          <w:b/>
+        </w:rPr>
+        <w:t xml:space="preserve">Lukas </w:t>
+      </w:r>
+      <w:proofErr w:type="spellStart"/>
+      <w:r>
+        <w:rPr>
+          <w:b/>
+        </w:rPr>
+        <w:t>Kri</w:t>
+      </w:r>
+      <w:r>
+        <w:rPr>
+          <w:b/>
+          <w:lang w:val="de-DE"/>
+        </w:rPr>
+        <w:t>štić</w:t>
+      </w:r>
+      <w:proofErr w:type="spellEnd"/>
     </w:p>
     <w:p>
       <w:pPr>
@@ -223,6 +262,8 @@
         <w:spacing w:after="0" w:line="360" w:lineRule="auto"/>
         <w:jc w:val="both"/>
       </w:pPr>
+      <w:bookmarkStart w:id="0" w:name="_GoBack"/>
+      <w:bookmarkEnd w:id="0"/>
     </w:p>
     <w:p>
       <w:pPr>
@@ -243,14 +284,6 @@
         <w:pStyle w:val="Mjesto"/>
         <w:spacing w:line="360" w:lineRule="auto"/>
         <w:jc w:val="left"/>
-      </w:pPr>
-      <w:bookmarkStart w:id="0" w:name="_GoBack"/>
-      <w:bookmarkEnd w:id="0"/>
-    </w:p>
-    <w:p>
-      <w:pPr>
-        <w:pStyle w:val="Mjesto"/>
-        <w:spacing w:line="360" w:lineRule="auto"/>
       </w:pPr>
     </w:p>
     <w:p>
@@ -292,7 +325,7 @@
       <w:sdtContent>
         <w:p>
           <w:pPr>
-            <w:pStyle w:val="TOCHeading"/>
+            <w:pStyle w:val="TOCNaslov"/>
           </w:pPr>
           <w:r>
             <w:t>Contents</w:t>
@@ -300,7 +333,7 @@
         </w:p>
         <w:p>
           <w:pPr>
-            <w:pStyle w:val="TOC1"/>
+            <w:pStyle w:val="Sadraj1"/>
             <w:tabs>
               <w:tab w:val="left" w:pos="440"/>
               <w:tab w:val="right" w:leader="dot" w:pos="9062"/>
@@ -336,7 +369,7 @@
           <w:hyperlink w:anchor="_Toc528056684" w:history="1">
             <w:r>
               <w:rPr>
-                <w:rStyle w:val="Hyperlink"/>
+                <w:rStyle w:val="Hiperveza"/>
                 <w:noProof/>
               </w:rPr>
               <w:t>1.</w:t>
@@ -349,7 +382,7 @@
             </w:r>
             <w:r>
               <w:rPr>
-                <w:rStyle w:val="Hyperlink"/>
+                <w:rStyle w:val="Hiperveza"/>
                 <w:noProof/>
               </w:rPr>
               <w:t>Baza podataka</w:t>
@@ -423,7 +456,7 @@
     </w:p>
     <w:p>
       <w:pPr>
-        <w:pStyle w:val="Heading1"/>
+        <w:pStyle w:val="Naslov1"/>
         <w:numPr>
           <w:ilvl w:val="0"/>
           <w:numId w:val="1"/>
@@ -490,7 +523,7 @@
     </w:p>
     <w:p>
       <w:pPr>
-        <w:pStyle w:val="Caption"/>
+        <w:pStyle w:val="Opisslike"/>
       </w:pPr>
       <w:r>
         <w:t xml:space="preserve">Slika </w:t>
@@ -1040,11 +1073,11 @@
       <w:sz w:val="24"/>
     </w:rPr>
   </w:style>
-  <w:style w:type="paragraph" w:styleId="Heading1">
+  <w:style w:type="paragraph" w:styleId="Naslov1">
     <w:name w:val="heading 1"/>
     <w:basedOn w:val="Normal"/>
     <w:next w:val="Normal"/>
-    <w:link w:val="Heading1Char"/>
+    <w:link w:val="Naslov1Char"/>
     <w:uiPriority w:val="9"/>
     <w:qFormat/>
     <w:rsid w:val="00C748B5"/>
@@ -1061,13 +1094,13 @@
       <w:szCs w:val="32"/>
     </w:rPr>
   </w:style>
-  <w:style w:type="character" w:default="1" w:styleId="DefaultParagraphFont">
+  <w:style w:type="character" w:default="1" w:styleId="Zadanifontodlomka">
     <w:name w:val="Default Paragraph Font"/>
     <w:uiPriority w:val="1"/>
     <w:semiHidden/>
     <w:unhideWhenUsed/>
   </w:style>
-  <w:style w:type="table" w:default="1" w:styleId="TableNormal">
+  <w:style w:type="table" w:default="1" w:styleId="Obinatablica">
     <w:name w:val="Normal Table"/>
     <w:uiPriority w:val="99"/>
     <w:semiHidden/>
@@ -1082,7 +1115,7 @@
       </w:tblCellMar>
     </w:tblPr>
   </w:style>
-  <w:style w:type="numbering" w:default="1" w:styleId="NoList">
+  <w:style w:type="numbering" w:default="1" w:styleId="Bezpopisa">
     <w:name w:val="No List"/>
     <w:uiPriority w:val="99"/>
     <w:semiHidden/>
@@ -1131,9 +1164,9 @@
     <w:basedOn w:val="Nazivinstitucije"/>
     <w:rsid w:val="00892E49"/>
   </w:style>
-  <w:style w:type="character" w:styleId="Hyperlink">
+  <w:style w:type="character" w:styleId="Hiperveza">
     <w:name w:val="Hyperlink"/>
-    <w:basedOn w:val="DefaultParagraphFont"/>
+    <w:basedOn w:val="Zadanifontodlomka"/>
     <w:uiPriority w:val="99"/>
     <w:unhideWhenUsed/>
     <w:rsid w:val="00892E49"/>
@@ -1142,9 +1175,9 @@
       <w:u w:val="single"/>
     </w:rPr>
   </w:style>
-  <w:style w:type="character" w:styleId="FollowedHyperlink">
+  <w:style w:type="character" w:styleId="SlijeenaHiperveza">
     <w:name w:val="FollowedHyperlink"/>
-    <w:basedOn w:val="DefaultParagraphFont"/>
+    <w:basedOn w:val="Zadanifontodlomka"/>
     <w:uiPriority w:val="99"/>
     <w:semiHidden/>
     <w:unhideWhenUsed/>
@@ -1154,10 +1187,10 @@
       <w:u w:val="single"/>
     </w:rPr>
   </w:style>
-  <w:style w:type="character" w:customStyle="1" w:styleId="Heading1Char">
-    <w:name w:val="Heading 1 Char"/>
-    <w:basedOn w:val="DefaultParagraphFont"/>
-    <w:link w:val="Heading1"/>
+  <w:style w:type="character" w:customStyle="1" w:styleId="Naslov1Char">
+    <w:name w:val="Naslov 1 Char"/>
+    <w:basedOn w:val="Zadanifontodlomka"/>
+    <w:link w:val="Naslov1"/>
     <w:uiPriority w:val="9"/>
     <w:rsid w:val="00C748B5"/>
     <w:rPr>
@@ -1167,9 +1200,9 @@
       <w:szCs w:val="32"/>
     </w:rPr>
   </w:style>
-  <w:style w:type="paragraph" w:styleId="TOCHeading">
+  <w:style w:type="paragraph" w:styleId="TOCNaslov">
     <w:name w:val="TOC Heading"/>
-    <w:basedOn w:val="Heading1"/>
+    <w:basedOn w:val="Naslov1"/>
     <w:next w:val="Normal"/>
     <w:uiPriority w:val="39"/>
     <w:unhideWhenUsed/>
@@ -1183,7 +1216,7 @@
       <w:lang w:val="en-US"/>
     </w:rPr>
   </w:style>
-  <w:style w:type="paragraph" w:styleId="TOC1">
+  <w:style w:type="paragraph" w:styleId="Sadraj1">
     <w:name w:val="toc 1"/>
     <w:basedOn w:val="Normal"/>
     <w:next w:val="Normal"/>
@@ -1195,7 +1228,7 @@
       <w:spacing w:after="100"/>
     </w:pPr>
   </w:style>
-  <w:style w:type="paragraph" w:styleId="Caption">
+  <w:style w:type="paragraph" w:styleId="Opisslike">
     <w:name w:val="caption"/>
     <w:basedOn w:val="Normal"/>
     <w:next w:val="Normal"/>
@@ -1507,7 +1540,7 @@
 </file>
 
 <file path=customXml/itemProps1.xml><?xml version="1.0" encoding="utf-8"?>
-<ds:datastoreItem xmlns:ds="http://schemas.openxmlformats.org/officeDocument/2006/customXml" ds:itemID="{7575EB8D-7CC9-4CDC-B8A6-64620C9A3FC7}">
+<ds:datastoreItem xmlns:ds="http://schemas.openxmlformats.org/officeDocument/2006/customXml" ds:itemID="{64D4321F-F29E-4374-9A9C-8C75770EAB12}">
   <ds:schemaRefs>
     <ds:schemaRef ds:uri="http://schemas.openxmlformats.org/officeDocument/2006/bibliography"/>
   </ds:schemaRefs>

</xml_diff>

<commit_message>
dopunjena dokumentacija i dodan core modul u projekt
</commit_message>
<xml_diff>
--- a/Dokumentacija/Tehnička dokumentacija.docx
+++ b/Dokumentacija/Tehnička dokumentacija.docx
@@ -292,10 +292,14 @@
           <w:pPr>
             <w:pStyle w:val="TOCHeading"/>
           </w:pPr>
+          <w:proofErr w:type="spellStart"/>
           <w:r>
-            <w:t>Contents</w:t>
+            <w:t>Sadržaj</w:t>
           </w:r>
+          <w:proofErr w:type="spellEnd"/>
         </w:p>
+        <w:bookmarkStart w:id="0" w:name="_GoBack"/>
+        <w:bookmarkEnd w:id="0"/>
         <w:p>
           <w:pPr>
             <w:pStyle w:val="TOC1"/>
@@ -304,7 +308,10 @@
               <w:tab w:val="right" w:leader="dot" w:pos="9062"/>
             </w:tabs>
             <w:rPr>
+              <w:rFonts w:asciiTheme="minorHAnsi" w:eastAsiaTheme="minorEastAsia" w:hAnsiTheme="minorHAnsi"/>
               <w:noProof/>
+              <w:sz w:val="22"/>
+              <w:lang w:eastAsia="hr-HR"/>
             </w:rPr>
           </w:pPr>
           <w:r>
@@ -331,7 +338,7 @@
             </w:rPr>
             <w:fldChar w:fldCharType="separate"/>
           </w:r>
-          <w:hyperlink w:anchor="_Toc528056684" w:history="1">
+          <w:hyperlink w:anchor="_Toc529616375" w:history="1">
             <w:r>
               <w:rPr>
                 <w:rStyle w:val="Hyperlink"/>
@@ -341,7 +348,10 @@
             </w:r>
             <w:r>
               <w:rPr>
-                <w:noProof/>
+                <w:rFonts w:asciiTheme="minorHAnsi" w:eastAsiaTheme="minorEastAsia" w:hAnsiTheme="minorHAnsi"/>
+                <w:noProof/>
+                <w:sz w:val="22"/>
+                <w:lang w:eastAsia="hr-HR"/>
               </w:rPr>
               <w:tab/>
             </w:r>
@@ -371,7 +381,7 @@
                 <w:noProof/>
                 <w:webHidden/>
               </w:rPr>
-              <w:instrText xml:space="preserve"> PAGEREF _Toc528056684 \h </w:instrText>
+              <w:instrText xml:space="preserve"> PAGEREF _Toc529616375 \h </w:instrText>
             </w:r>
             <w:r>
               <w:rPr>
@@ -392,6 +402,236 @@
                 <w:webHidden/>
               </w:rPr>
               <w:t>3</w:t>
+            </w:r>
+            <w:r>
+              <w:rPr>
+                <w:noProof/>
+                <w:webHidden/>
+              </w:rPr>
+              <w:fldChar w:fldCharType="end"/>
+            </w:r>
+          </w:hyperlink>
+        </w:p>
+        <w:p>
+          <w:pPr>
+            <w:pStyle w:val="TOC1"/>
+            <w:tabs>
+              <w:tab w:val="left" w:pos="440"/>
+              <w:tab w:val="right" w:leader="dot" w:pos="9062"/>
+            </w:tabs>
+            <w:rPr>
+              <w:rFonts w:asciiTheme="minorHAnsi" w:eastAsiaTheme="minorEastAsia" w:hAnsiTheme="minorHAnsi"/>
+              <w:noProof/>
+              <w:sz w:val="22"/>
+              <w:lang w:eastAsia="hr-HR"/>
+            </w:rPr>
+          </w:pPr>
+          <w:hyperlink w:anchor="_Toc529616376" w:history="1">
+            <w:r>
+              <w:rPr>
+                <w:rStyle w:val="Hyperlink"/>
+                <w:noProof/>
+              </w:rPr>
+              <w:t>2.</w:t>
+            </w:r>
+            <w:r>
+              <w:rPr>
+                <w:rFonts w:asciiTheme="minorHAnsi" w:eastAsiaTheme="minorEastAsia" w:hAnsiTheme="minorHAnsi"/>
+                <w:noProof/>
+                <w:sz w:val="22"/>
+                <w:lang w:eastAsia="hr-HR"/>
+              </w:rPr>
+              <w:tab/>
+            </w:r>
+            <w:r>
+              <w:rPr>
+                <w:rStyle w:val="Hyperlink"/>
+                <w:noProof/>
+              </w:rPr>
+              <w:t>Dijagrami klasa</w:t>
+            </w:r>
+            <w:r>
+              <w:rPr>
+                <w:noProof/>
+                <w:webHidden/>
+              </w:rPr>
+              <w:tab/>
+            </w:r>
+            <w:r>
+              <w:rPr>
+                <w:noProof/>
+                <w:webHidden/>
+              </w:rPr>
+              <w:fldChar w:fldCharType="begin"/>
+            </w:r>
+            <w:r>
+              <w:rPr>
+                <w:noProof/>
+                <w:webHidden/>
+              </w:rPr>
+              <w:instrText xml:space="preserve"> PAGEREF _Toc529616376 \h </w:instrText>
+            </w:r>
+            <w:r>
+              <w:rPr>
+                <w:noProof/>
+                <w:webHidden/>
+              </w:rPr>
+            </w:r>
+            <w:r>
+              <w:rPr>
+                <w:noProof/>
+                <w:webHidden/>
+              </w:rPr>
+              <w:fldChar w:fldCharType="separate"/>
+            </w:r>
+            <w:r>
+              <w:rPr>
+                <w:noProof/>
+                <w:webHidden/>
+              </w:rPr>
+              <w:t>3</w:t>
+            </w:r>
+            <w:r>
+              <w:rPr>
+                <w:noProof/>
+                <w:webHidden/>
+              </w:rPr>
+              <w:fldChar w:fldCharType="end"/>
+            </w:r>
+          </w:hyperlink>
+        </w:p>
+        <w:p>
+          <w:pPr>
+            <w:pStyle w:val="TOC2"/>
+            <w:tabs>
+              <w:tab w:val="right" w:leader="dot" w:pos="9062"/>
+            </w:tabs>
+            <w:rPr>
+              <w:rFonts w:asciiTheme="minorHAnsi" w:eastAsiaTheme="minorEastAsia" w:hAnsiTheme="minorHAnsi"/>
+              <w:noProof/>
+              <w:sz w:val="22"/>
+              <w:lang w:eastAsia="hr-HR"/>
+            </w:rPr>
+          </w:pPr>
+          <w:hyperlink w:anchor="_Toc529616377" w:history="1">
+            <w:r>
+              <w:rPr>
+                <w:rStyle w:val="Hyperlink"/>
+                <w:noProof/>
+              </w:rPr>
+              <w:t>Modul app</w:t>
+            </w:r>
+            <w:r>
+              <w:rPr>
+                <w:noProof/>
+                <w:webHidden/>
+              </w:rPr>
+              <w:tab/>
+            </w:r>
+            <w:r>
+              <w:rPr>
+                <w:noProof/>
+                <w:webHidden/>
+              </w:rPr>
+              <w:fldChar w:fldCharType="begin"/>
+            </w:r>
+            <w:r>
+              <w:rPr>
+                <w:noProof/>
+                <w:webHidden/>
+              </w:rPr>
+              <w:instrText xml:space="preserve"> PAGEREF _Toc529616377 \h </w:instrText>
+            </w:r>
+            <w:r>
+              <w:rPr>
+                <w:noProof/>
+                <w:webHidden/>
+              </w:rPr>
+            </w:r>
+            <w:r>
+              <w:rPr>
+                <w:noProof/>
+                <w:webHidden/>
+              </w:rPr>
+              <w:fldChar w:fldCharType="separate"/>
+            </w:r>
+            <w:r>
+              <w:rPr>
+                <w:noProof/>
+                <w:webHidden/>
+              </w:rPr>
+              <w:t>4</w:t>
+            </w:r>
+            <w:r>
+              <w:rPr>
+                <w:noProof/>
+                <w:webHidden/>
+              </w:rPr>
+              <w:fldChar w:fldCharType="end"/>
+            </w:r>
+          </w:hyperlink>
+        </w:p>
+        <w:p>
+          <w:pPr>
+            <w:pStyle w:val="TOC2"/>
+            <w:tabs>
+              <w:tab w:val="right" w:leader="dot" w:pos="9062"/>
+            </w:tabs>
+            <w:rPr>
+              <w:rFonts w:asciiTheme="minorHAnsi" w:eastAsiaTheme="minorEastAsia" w:hAnsiTheme="minorHAnsi"/>
+              <w:noProof/>
+              <w:sz w:val="22"/>
+              <w:lang w:eastAsia="hr-HR"/>
+            </w:rPr>
+          </w:pPr>
+          <w:hyperlink w:anchor="_Toc529616378" w:history="1">
+            <w:r>
+              <w:rPr>
+                <w:rStyle w:val="Hyperlink"/>
+                <w:noProof/>
+              </w:rPr>
+              <w:t>Modul webservice</w:t>
+            </w:r>
+            <w:r>
+              <w:rPr>
+                <w:noProof/>
+                <w:webHidden/>
+              </w:rPr>
+              <w:tab/>
+            </w:r>
+            <w:r>
+              <w:rPr>
+                <w:noProof/>
+                <w:webHidden/>
+              </w:rPr>
+              <w:fldChar w:fldCharType="begin"/>
+            </w:r>
+            <w:r>
+              <w:rPr>
+                <w:noProof/>
+                <w:webHidden/>
+              </w:rPr>
+              <w:instrText xml:space="preserve"> PAGEREF _Toc529616378 \h </w:instrText>
+            </w:r>
+            <w:r>
+              <w:rPr>
+                <w:noProof/>
+                <w:webHidden/>
+              </w:rPr>
+            </w:r>
+            <w:r>
+              <w:rPr>
+                <w:noProof/>
+                <w:webHidden/>
+              </w:rPr>
+              <w:fldChar w:fldCharType="separate"/>
+            </w:r>
+            <w:r>
+              <w:rPr>
+                <w:noProof/>
+                <w:webHidden/>
+              </w:rPr>
+              <w:t>5</w:t>
             </w:r>
             <w:r>
               <w:rPr>
@@ -428,12 +668,12 @@
         </w:numPr>
         <w:jc w:val="center"/>
       </w:pPr>
-      <w:bookmarkStart w:id="0" w:name="_Toc528056684"/>
+      <w:bookmarkStart w:id="1" w:name="_Toc529616375"/>
       <w:r>
         <w:lastRenderedPageBreak/>
         <w:t>Baza podataka</w:t>
       </w:r>
-      <w:bookmarkEnd w:id="0"/>
+      <w:bookmarkEnd w:id="1"/>
     </w:p>
     <w:p>
       <w:pPr>
@@ -530,10 +770,16 @@
     <w:p>
       <w:pPr>
         <w:pStyle w:val="Heading1"/>
-      </w:pPr>
+        <w:numPr>
+          <w:ilvl w:val="0"/>
+          <w:numId w:val="1"/>
+        </w:numPr>
+      </w:pPr>
+      <w:bookmarkStart w:id="2" w:name="_Toc529616376"/>
       <w:r>
         <w:t>Dijagrami klasa</w:t>
       </w:r>
+      <w:bookmarkEnd w:id="2"/>
     </w:p>
     <w:p/>
     <w:p>
@@ -578,13 +824,7 @@
         <w:t>app</w:t>
       </w:r>
       <w:r>
-        <w:t xml:space="preserve"> modulu, zajedno sa svim ostalim aktivnostima</w:t>
-      </w:r>
-      <w:r>
-        <w:t xml:space="preserve"> i</w:t>
-      </w:r>
-      <w:r>
-        <w:t xml:space="preserve"> adapterima za listu. Modul </w:t>
+        <w:t xml:space="preserve"> modulu, zajedno sa svim ostalim aktivnostima i adapterima za listu. Modul </w:t>
       </w:r>
       <w:r>
         <w:rPr>
@@ -593,19 +833,7 @@
         <w:t>core</w:t>
       </w:r>
       <w:r>
-        <w:t xml:space="preserve"> sadrži klase koje opisuju entitete poput </w:t>
-      </w:r>
-      <w:r>
-        <w:t>profesora, studenta, kolegije</w:t>
-      </w:r>
-      <w:r>
-        <w:t>,</w:t>
-      </w:r>
-      <w:r>
-        <w:t xml:space="preserve"> seminare,</w:t>
-      </w:r>
-      <w:r>
-        <w:t xml:space="preserve"> te podataka za padajuće izbornike. Modul </w:t>
+        <w:t xml:space="preserve"> sadrži klase koje opisuju entitete poput profesora, studenta, kolegije, seminare, te podataka za padajuće izbornike. Modul </w:t>
       </w:r>
       <w:r>
         <w:rPr>
@@ -614,10 +842,7 @@
         <w:t>webservice</w:t>
       </w:r>
       <w:r>
-        <w:t xml:space="preserve"> brine se o slanju poslanih podataka iz aplikacije, te slanju dobivenih podataka iz web servisa natrag u aplikaciju</w:t>
-      </w:r>
-      <w:r>
-        <w:t>.</w:t>
+        <w:t xml:space="preserve"> brine se o slanju poslanih podataka iz aplikacije, te slanju dobivenih podataka iz web servisa natrag u aplikaciju.</w:t>
       </w:r>
     </w:p>
     <w:p>
@@ -636,13 +861,15 @@
       <w:pPr>
         <w:pStyle w:val="Heading2"/>
       </w:pPr>
+      <w:bookmarkStart w:id="3" w:name="_Toc529616377"/>
       <w:r>
         <w:lastRenderedPageBreak/>
-        <w:t>Dijagram klasa modul</w:t>
-      </w:r>
-      <w:r>
-        <w:t>a app</w:t>
-      </w:r>
+        <w:t>Modul</w:t>
+      </w:r>
+      <w:r>
+        <w:t xml:space="preserve"> app</w:t>
+      </w:r>
+      <w:bookmarkEnd w:id="3"/>
     </w:p>
     <w:p/>
     <w:p>
@@ -654,10 +881,10 @@
           <w:noProof/>
         </w:rPr>
         <w:drawing>
-          <wp:inline distT="0" distB="0" distL="0" distR="0" wp14:anchorId="379FE0AB" wp14:editId="0E294341">
-            <wp:extent cx="5760720" cy="3726180"/>
+          <wp:inline distT="0" distB="0" distL="0" distR="0" wp14:anchorId="494BC474" wp14:editId="2021A480">
+            <wp:extent cx="5760720" cy="3554730"/>
             <wp:effectExtent l="0" t="0" r="0" b="7620"/>
-            <wp:docPr id="2" name="Picture 2"/>
+            <wp:docPr id="4" name="Picture 4"/>
             <wp:cNvGraphicFramePr>
               <a:graphicFrameLocks xmlns:a="http://schemas.openxmlformats.org/drawingml/2006/main" noChangeAspect="1"/>
             </wp:cNvGraphicFramePr>
@@ -665,7 +892,7 @@
               <a:graphicData uri="http://schemas.openxmlformats.org/drawingml/2006/picture">
                 <pic:pic xmlns:pic="http://schemas.openxmlformats.org/drawingml/2006/picture">
                   <pic:nvPicPr>
-                    <pic:cNvPr id="2" name="app module.jpg"/>
+                    <pic:cNvPr id="4" name="app module.jpg"/>
                     <pic:cNvPicPr/>
                   </pic:nvPicPr>
                   <pic:blipFill>
@@ -683,7 +910,7 @@
                   <pic:spPr>
                     <a:xfrm>
                       <a:off x="0" y="0"/>
-                      <a:ext cx="5760720" cy="3726180"/>
+                      <a:ext cx="5760720" cy="3554730"/>
                     </a:xfrm>
                     <a:prstGeom prst="rect">
                       <a:avLst/>
@@ -703,14 +930,36 @@
       <w:r>
         <w:t xml:space="preserve">Slika </w:t>
       </w:r>
-      <w:fldSimple w:instr=" SEQ Slika \* ARABIC ">
-        <w:r>
-          <w:rPr>
-            <w:noProof/>
-          </w:rPr>
-          <w:t>2</w:t>
-        </w:r>
-      </w:fldSimple>
+      <w:r>
+        <w:rPr>
+          <w:noProof/>
+        </w:rPr>
+        <w:fldChar w:fldCharType="begin"/>
+      </w:r>
+      <w:r>
+        <w:rPr>
+          <w:noProof/>
+        </w:rPr>
+        <w:instrText xml:space="preserve"> SEQ Slika \* ARABIC </w:instrText>
+      </w:r>
+      <w:r>
+        <w:rPr>
+          <w:noProof/>
+        </w:rPr>
+        <w:fldChar w:fldCharType="separate"/>
+      </w:r>
+      <w:r>
+        <w:rPr>
+          <w:noProof/>
+        </w:rPr>
+        <w:t>2</w:t>
+      </w:r>
+      <w:r>
+        <w:rPr>
+          <w:noProof/>
+        </w:rPr>
+        <w:fldChar w:fldCharType="end"/>
+      </w:r>
       <w:r>
         <w:t>. Dijagram klasa app modula</w:t>
       </w:r>
@@ -797,13 +1046,7 @@
         <w:jc w:val="both"/>
       </w:pPr>
       <w:r>
-        <w:t xml:space="preserve">KolegijProfesor - </w:t>
-      </w:r>
-      <w:r>
-        <w:t xml:space="preserve">aktivnost sa popisom kolegija prijavljenog </w:t>
-      </w:r>
-      <w:r>
-        <w:t>profesora</w:t>
+        <w:t>KolegijProfesor - aktivnost sa popisom kolegija prijavljenog profesora</w:t>
       </w:r>
     </w:p>
     <w:p>
@@ -831,13 +1074,7 @@
         <w:jc w:val="both"/>
       </w:pPr>
       <w:r>
-        <w:t xml:space="preserve">SeminariProfesor - </w:t>
-      </w:r>
-      <w:r>
-        <w:t xml:space="preserve">aktivnost sa popisom seminara prijavljenog </w:t>
-      </w:r>
-      <w:r>
-        <w:t>profesora</w:t>
+        <w:t>SeminariProfesor - aktivnost sa popisom seminara prijavljenog profesora</w:t>
       </w:r>
     </w:p>
     <w:p>
@@ -907,7 +1144,6 @@
         <w:jc w:val="both"/>
       </w:pPr>
       <w:r>
-        <w:lastRenderedPageBreak/>
         <w:t>ListOfLabsAdapter – adapter klasa za punjenje liste podacima o labosima</w:t>
       </w:r>
     </w:p>
@@ -922,10 +1158,102 @@
         <w:jc w:val="both"/>
       </w:pPr>
       <w:r>
+        <w:lastRenderedPageBreak/>
         <w:t>LabViewHolder – klasa unutar adapter klase ListOfLabsAdapter</w:t>
       </w:r>
-      <w:bookmarkStart w:id="1" w:name="_GoBack"/>
-      <w:bookmarkEnd w:id="1"/>
+    </w:p>
+    <w:p>
+      <w:pPr>
+        <w:pStyle w:val="ListParagraph"/>
+        <w:numPr>
+          <w:ilvl w:val="0"/>
+          <w:numId w:val="2"/>
+        </w:numPr>
+        <w:spacing w:line="360" w:lineRule="auto"/>
+        <w:jc w:val="both"/>
+      </w:pPr>
+      <w:r>
+        <w:t>RasporedStudent – aktivnost sa rasporedom sati za predavanja, labose i seminare za studenta</w:t>
+      </w:r>
+    </w:p>
+    <w:p>
+      <w:pPr>
+        <w:pStyle w:val="ListParagraph"/>
+        <w:numPr>
+          <w:ilvl w:val="0"/>
+          <w:numId w:val="2"/>
+        </w:numPr>
+        <w:spacing w:line="360" w:lineRule="auto"/>
+        <w:jc w:val="both"/>
+      </w:pPr>
+      <w:r>
+        <w:t>ListOfCourseAdapter – adapter klasa za punjenje liste podacima o predavanjima</w:t>
+      </w:r>
+    </w:p>
+    <w:p>
+      <w:pPr>
+        <w:pStyle w:val="ListParagraph"/>
+        <w:numPr>
+          <w:ilvl w:val="0"/>
+          <w:numId w:val="2"/>
+        </w:numPr>
+        <w:spacing w:line="360" w:lineRule="auto"/>
+        <w:jc w:val="both"/>
+      </w:pPr>
+      <w:r>
+        <w:t xml:space="preserve">CourseViewHolder – klasa unutar adapter klase </w:t>
+      </w:r>
+      <w:r>
+        <w:t>ListOfCourseAdapter</w:t>
+      </w:r>
+    </w:p>
+    <w:p>
+      <w:pPr>
+        <w:pStyle w:val="ListParagraph"/>
+        <w:numPr>
+          <w:ilvl w:val="0"/>
+          <w:numId w:val="2"/>
+        </w:numPr>
+        <w:spacing w:line="360" w:lineRule="auto"/>
+        <w:jc w:val="both"/>
+      </w:pPr>
+      <w:r>
+        <w:t>PrisustvoStudent – aktivnost sa evidencijom prsisustva studenta na pojedinom kolegiju za labose, predavanja i seminare (prikaz po tjednu nastave)</w:t>
+      </w:r>
+    </w:p>
+    <w:p>
+      <w:pPr>
+        <w:spacing w:line="360" w:lineRule="auto"/>
+        <w:jc w:val="both"/>
+      </w:pPr>
+      <w:r>
+        <w:rPr>
+          <w:b/>
+        </w:rPr>
+        <w:t>Napomena</w:t>
+      </w:r>
+      <w:r>
+        <w:t>! Za profesora su klase identi</w:t>
+      </w:r>
+      <w:r>
+        <w:t>č</w:t>
+      </w:r>
+      <w:r>
+        <w:t>ne kao i za studenta, pa ih zato nismo dodavali da dijagram bude pregledniji.</w:t>
+      </w:r>
+    </w:p>
+    <w:p>
+      <w:pPr>
+        <w:pStyle w:val="Heading2"/>
+      </w:pPr>
+      <w:bookmarkStart w:id="4" w:name="_Toc529616378"/>
+      <w:r>
+        <w:t xml:space="preserve">Modul </w:t>
+      </w:r>
+      <w:r>
+        <w:t>webservice</w:t>
+      </w:r>
+      <w:bookmarkEnd w:id="4"/>
     </w:p>
     <w:p/>
     <w:sectPr>
@@ -1774,6 +2102,19 @@
       <w:contextualSpacing/>
     </w:pPr>
   </w:style>
+  <w:style w:type="paragraph" w:styleId="TOC2">
+    <w:name w:val="toc 2"/>
+    <w:basedOn w:val="Normal"/>
+    <w:next w:val="Normal"/>
+    <w:autoRedefine/>
+    <w:uiPriority w:val="39"/>
+    <w:unhideWhenUsed/>
+    <w:rsid w:val="00DE67A7"/>
+    <w:pPr>
+      <w:spacing w:after="100"/>
+      <w:ind w:left="240"/>
+    </w:pPr>
+  </w:style>
 </w:styles>
 </file>
 
@@ -2067,7 +2408,7 @@
 </file>
 
 <file path=customXml/itemProps1.xml><?xml version="1.0" encoding="utf-8"?>
-<ds:datastoreItem xmlns:ds="http://schemas.openxmlformats.org/officeDocument/2006/customXml" ds:itemID="{114B9E22-849F-469D-90B9-402D14B5BA52}">
+<ds:datastoreItem xmlns:ds="http://schemas.openxmlformats.org/officeDocument/2006/customXml" ds:itemID="{C97E2024-8FDF-43B3-B7C6-16D6A96F7452}">
   <ds:schemaRefs>
     <ds:schemaRef ds:uri="http://schemas.openxmlformats.org/officeDocument/2006/bibliography"/>
   </ds:schemaRefs>

</xml_diff>

<commit_message>
Dokumentacija od web servisa je dodana u tehničku dokumentaciju, te je dodan dijagram klasa za modul webservice.
</commit_message>
<xml_diff>
--- a/Dokumentacija/Tehnička dokumentacija.docx
+++ b/Dokumentacija/Tehnička dokumentacija.docx
@@ -290,7 +290,7 @@
       <w:sdtContent>
         <w:p>
           <w:pPr>
-            <w:pStyle w:val="TOCHeading"/>
+            <w:pStyle w:val="TOCNaslov"/>
           </w:pPr>
           <w:proofErr w:type="spellStart"/>
           <w:r>
@@ -298,11 +298,9 @@
           </w:r>
           <w:proofErr w:type="spellEnd"/>
         </w:p>
-        <w:bookmarkStart w:id="0" w:name="_GoBack"/>
-        <w:bookmarkEnd w:id="0"/>
         <w:p>
           <w:pPr>
-            <w:pStyle w:val="TOC1"/>
+            <w:pStyle w:val="Sadraj1"/>
             <w:tabs>
               <w:tab w:val="left" w:pos="440"/>
               <w:tab w:val="right" w:leader="dot" w:pos="9062"/>
@@ -341,7 +339,7 @@
           <w:hyperlink w:anchor="_Toc529616375" w:history="1">
             <w:r>
               <w:rPr>
-                <w:rStyle w:val="Hyperlink"/>
+                <w:rStyle w:val="Hiperveza"/>
                 <w:noProof/>
               </w:rPr>
               <w:t>1.</w:t>
@@ -357,7 +355,7 @@
             </w:r>
             <w:r>
               <w:rPr>
-                <w:rStyle w:val="Hyperlink"/>
+                <w:rStyle w:val="Hiperveza"/>
                 <w:noProof/>
               </w:rPr>
               <w:t>Baza podataka</w:t>
@@ -414,7 +412,7 @@
         </w:p>
         <w:p>
           <w:pPr>
-            <w:pStyle w:val="TOC1"/>
+            <w:pStyle w:val="Sadraj1"/>
             <w:tabs>
               <w:tab w:val="left" w:pos="440"/>
               <w:tab w:val="right" w:leader="dot" w:pos="9062"/>
@@ -429,7 +427,7 @@
           <w:hyperlink w:anchor="_Toc529616376" w:history="1">
             <w:r>
               <w:rPr>
-                <w:rStyle w:val="Hyperlink"/>
+                <w:rStyle w:val="Hiperveza"/>
                 <w:noProof/>
               </w:rPr>
               <w:t>2.</w:t>
@@ -445,7 +443,7 @@
             </w:r>
             <w:r>
               <w:rPr>
-                <w:rStyle w:val="Hyperlink"/>
+                <w:rStyle w:val="Hiperveza"/>
                 <w:noProof/>
               </w:rPr>
               <w:t>Dijagrami klasa</w:t>
@@ -502,7 +500,7 @@
         </w:p>
         <w:p>
           <w:pPr>
-            <w:pStyle w:val="TOC2"/>
+            <w:pStyle w:val="Sadraj2"/>
             <w:tabs>
               <w:tab w:val="right" w:leader="dot" w:pos="9062"/>
             </w:tabs>
@@ -516,7 +514,7 @@
           <w:hyperlink w:anchor="_Toc529616377" w:history="1">
             <w:r>
               <w:rPr>
-                <w:rStyle w:val="Hyperlink"/>
+                <w:rStyle w:val="Hiperveza"/>
                 <w:noProof/>
               </w:rPr>
               <w:t>Modul app</w:t>
@@ -573,7 +571,7 @@
         </w:p>
         <w:p>
           <w:pPr>
-            <w:pStyle w:val="TOC2"/>
+            <w:pStyle w:val="Sadraj2"/>
             <w:tabs>
               <w:tab w:val="right" w:leader="dot" w:pos="9062"/>
             </w:tabs>
@@ -587,7 +585,7 @@
           <w:hyperlink w:anchor="_Toc529616378" w:history="1">
             <w:r>
               <w:rPr>
-                <w:rStyle w:val="Hyperlink"/>
+                <w:rStyle w:val="Hiperveza"/>
                 <w:noProof/>
               </w:rPr>
               <w:t>Modul webservice</w:t>
@@ -661,19 +659,19 @@
     </w:p>
     <w:p>
       <w:pPr>
-        <w:pStyle w:val="Heading1"/>
+        <w:pStyle w:val="Naslov1"/>
         <w:numPr>
           <w:ilvl w:val="0"/>
           <w:numId w:val="1"/>
         </w:numPr>
         <w:jc w:val="center"/>
       </w:pPr>
-      <w:bookmarkStart w:id="1" w:name="_Toc529616375"/>
+      <w:bookmarkStart w:id="0" w:name="_Toc529616375"/>
       <w:r>
         <w:lastRenderedPageBreak/>
         <w:t>Baza podataka</w:t>
       </w:r>
-      <w:bookmarkEnd w:id="1"/>
+      <w:bookmarkEnd w:id="0"/>
     </w:p>
     <w:p>
       <w:pPr>
@@ -684,10 +682,10 @@
           <w:noProof/>
         </w:rPr>
         <w:drawing>
-          <wp:inline distT="0" distB="0" distL="0" distR="0" wp14:anchorId="3CAC9FCC" wp14:editId="105196AE">
-            <wp:extent cx="5760720" cy="5576570"/>
-            <wp:effectExtent l="0" t="0" r="0" b="5080"/>
-            <wp:docPr id="1" name="Picture 1"/>
+          <wp:inline distT="0" distB="0" distL="0" distR="0" wp14:anchorId="094AD2BF" wp14:editId="4081F455">
+            <wp:extent cx="5758815" cy="3859530"/>
+            <wp:effectExtent l="0" t="0" r="0" b="7620"/>
+            <wp:docPr id="3" name="Slika 3"/>
             <wp:cNvGraphicFramePr>
               <a:graphicFrameLocks xmlns:a="http://schemas.openxmlformats.org/drawingml/2006/main" noChangeAspect="1"/>
             </wp:cNvGraphicFramePr>
@@ -695,8 +693,10 @@
               <a:graphicData uri="http://schemas.openxmlformats.org/drawingml/2006/picture">
                 <pic:pic xmlns:pic="http://schemas.openxmlformats.org/drawingml/2006/picture">
                   <pic:nvPicPr>
-                    <pic:cNvPr id="1" name="era.png"/>
-                    <pic:cNvPicPr/>
+                    <pic:cNvPr id="0" name="Picture 2"/>
+                    <pic:cNvPicPr>
+                      <a:picLocks noChangeAspect="1" noChangeArrowheads="1"/>
+                    </pic:cNvPicPr>
                   </pic:nvPicPr>
                   <pic:blipFill>
                     <a:blip r:embed="rId6">
@@ -706,18 +706,23 @@
                         </a:ext>
                       </a:extLst>
                     </a:blip>
+                    <a:srcRect/>
                     <a:stretch>
                       <a:fillRect/>
                     </a:stretch>
                   </pic:blipFill>
-                  <pic:spPr>
+                  <pic:spPr bwMode="auto">
                     <a:xfrm>
                       <a:off x="0" y="0"/>
-                      <a:ext cx="5760720" cy="5576570"/>
+                      <a:ext cx="5758815" cy="3859530"/>
                     </a:xfrm>
                     <a:prstGeom prst="rect">
                       <a:avLst/>
                     </a:prstGeom>
+                    <a:noFill/>
+                    <a:ln>
+                      <a:noFill/>
+                    </a:ln>
                   </pic:spPr>
                 </pic:pic>
               </a:graphicData>
@@ -725,10 +730,12 @@
           </wp:inline>
         </w:drawing>
       </w:r>
-    </w:p>
-    <w:p>
-      <w:pPr>
-        <w:pStyle w:val="Caption"/>
+      <w:bookmarkStart w:id="1" w:name="_GoBack"/>
+      <w:bookmarkEnd w:id="1"/>
+    </w:p>
+    <w:p>
+      <w:pPr>
+        <w:pStyle w:val="Opisslike"/>
       </w:pPr>
       <w:r>
         <w:t xml:space="preserve">Slika </w:t>
@@ -769,7 +776,7 @@
     </w:p>
     <w:p>
       <w:pPr>
-        <w:pStyle w:val="Heading1"/>
+        <w:pStyle w:val="Naslov1"/>
         <w:numPr>
           <w:ilvl w:val="0"/>
           <w:numId w:val="1"/>
@@ -859,11 +866,10 @@
     </w:p>
     <w:p>
       <w:pPr>
-        <w:pStyle w:val="Heading2"/>
+        <w:pStyle w:val="Naslov2"/>
       </w:pPr>
       <w:bookmarkStart w:id="3" w:name="_Toc529616377"/>
       <w:r>
-        <w:lastRenderedPageBreak/>
         <w:t>Modul</w:t>
       </w:r>
       <w:r>
@@ -880,6 +886,7 @@
         <w:rPr>
           <w:noProof/>
         </w:rPr>
+        <w:lastRenderedPageBreak/>
         <w:drawing>
           <wp:inline distT="0" distB="0" distL="0" distR="0" wp14:anchorId="494BC474" wp14:editId="2021A480">
             <wp:extent cx="5760720" cy="3554730"/>
@@ -925,7 +932,7 @@
     </w:p>
     <w:p>
       <w:pPr>
-        <w:pStyle w:val="Caption"/>
+        <w:pStyle w:val="Opisslike"/>
       </w:pPr>
       <w:r>
         <w:t xml:space="preserve">Slika </w:t>
@@ -981,7 +988,7 @@
     </w:p>
     <w:p>
       <w:pPr>
-        <w:pStyle w:val="ListParagraph"/>
+        <w:pStyle w:val="Odlomakpopisa"/>
         <w:numPr>
           <w:ilvl w:val="0"/>
           <w:numId w:val="2"/>
@@ -995,7 +1002,7 @@
     </w:p>
     <w:p>
       <w:pPr>
-        <w:pStyle w:val="ListParagraph"/>
+        <w:pStyle w:val="Odlomakpopisa"/>
         <w:numPr>
           <w:ilvl w:val="0"/>
           <w:numId w:val="2"/>
@@ -1009,7 +1016,7 @@
     </w:p>
     <w:p>
       <w:pPr>
-        <w:pStyle w:val="ListParagraph"/>
+        <w:pStyle w:val="Odlomakpopisa"/>
         <w:numPr>
           <w:ilvl w:val="0"/>
           <w:numId w:val="2"/>
@@ -1023,7 +1030,7 @@
     </w:p>
     <w:p>
       <w:pPr>
-        <w:pStyle w:val="ListParagraph"/>
+        <w:pStyle w:val="Odlomakpopisa"/>
         <w:numPr>
           <w:ilvl w:val="0"/>
           <w:numId w:val="2"/>
@@ -1037,7 +1044,7 @@
     </w:p>
     <w:p>
       <w:pPr>
-        <w:pStyle w:val="ListParagraph"/>
+        <w:pStyle w:val="Odlomakpopisa"/>
         <w:numPr>
           <w:ilvl w:val="0"/>
           <w:numId w:val="2"/>
@@ -1051,7 +1058,7 @@
     </w:p>
     <w:p>
       <w:pPr>
-        <w:pStyle w:val="ListParagraph"/>
+        <w:pStyle w:val="Odlomakpopisa"/>
         <w:numPr>
           <w:ilvl w:val="0"/>
           <w:numId w:val="2"/>
@@ -1065,7 +1072,7 @@
     </w:p>
     <w:p>
       <w:pPr>
-        <w:pStyle w:val="ListParagraph"/>
+        <w:pStyle w:val="Odlomakpopisa"/>
         <w:numPr>
           <w:ilvl w:val="0"/>
           <w:numId w:val="2"/>
@@ -1079,7 +1086,7 @@
     </w:p>
     <w:p>
       <w:pPr>
-        <w:pStyle w:val="ListParagraph"/>
+        <w:pStyle w:val="Odlomakpopisa"/>
         <w:numPr>
           <w:ilvl w:val="0"/>
           <w:numId w:val="2"/>
@@ -1093,7 +1100,7 @@
     </w:p>
     <w:p>
       <w:pPr>
-        <w:pStyle w:val="ListParagraph"/>
+        <w:pStyle w:val="Odlomakpopisa"/>
         <w:numPr>
           <w:ilvl w:val="0"/>
           <w:numId w:val="2"/>
@@ -1107,7 +1114,7 @@
     </w:p>
     <w:p>
       <w:pPr>
-        <w:pStyle w:val="ListParagraph"/>
+        <w:pStyle w:val="Odlomakpopisa"/>
         <w:numPr>
           <w:ilvl w:val="0"/>
           <w:numId w:val="2"/>
@@ -1121,7 +1128,7 @@
     </w:p>
     <w:p>
       <w:pPr>
-        <w:pStyle w:val="ListParagraph"/>
+        <w:pStyle w:val="Odlomakpopisa"/>
         <w:numPr>
           <w:ilvl w:val="0"/>
           <w:numId w:val="2"/>
@@ -1135,7 +1142,7 @@
     </w:p>
     <w:p>
       <w:pPr>
-        <w:pStyle w:val="ListParagraph"/>
+        <w:pStyle w:val="Odlomakpopisa"/>
         <w:numPr>
           <w:ilvl w:val="0"/>
           <w:numId w:val="2"/>
@@ -1149,7 +1156,7 @@
     </w:p>
     <w:p>
       <w:pPr>
-        <w:pStyle w:val="ListParagraph"/>
+        <w:pStyle w:val="Odlomakpopisa"/>
         <w:numPr>
           <w:ilvl w:val="0"/>
           <w:numId w:val="2"/>
@@ -1158,13 +1165,12 @@
         <w:jc w:val="both"/>
       </w:pPr>
       <w:r>
-        <w:lastRenderedPageBreak/>
         <w:t>LabViewHolder – klasa unutar adapter klase ListOfLabsAdapter</w:t>
       </w:r>
     </w:p>
     <w:p>
       <w:pPr>
-        <w:pStyle w:val="ListParagraph"/>
+        <w:pStyle w:val="Odlomakpopisa"/>
         <w:numPr>
           <w:ilvl w:val="0"/>
           <w:numId w:val="2"/>
@@ -1173,12 +1179,13 @@
         <w:jc w:val="both"/>
       </w:pPr>
       <w:r>
+        <w:lastRenderedPageBreak/>
         <w:t>RasporedStudent – aktivnost sa rasporedom sati za predavanja, labose i seminare za studenta</w:t>
       </w:r>
     </w:p>
     <w:p>
       <w:pPr>
-        <w:pStyle w:val="ListParagraph"/>
+        <w:pStyle w:val="Odlomakpopisa"/>
         <w:numPr>
           <w:ilvl w:val="0"/>
           <w:numId w:val="2"/>
@@ -1192,7 +1199,7 @@
     </w:p>
     <w:p>
       <w:pPr>
-        <w:pStyle w:val="ListParagraph"/>
+        <w:pStyle w:val="Odlomakpopisa"/>
         <w:numPr>
           <w:ilvl w:val="0"/>
           <w:numId w:val="2"/>
@@ -1209,7 +1216,7 @@
     </w:p>
     <w:p>
       <w:pPr>
-        <w:pStyle w:val="ListParagraph"/>
+        <w:pStyle w:val="Odlomakpopisa"/>
         <w:numPr>
           <w:ilvl w:val="0"/>
           <w:numId w:val="2"/>
@@ -1244,18 +1251,3269 @@
     </w:p>
     <w:p>
       <w:pPr>
-        <w:pStyle w:val="Heading2"/>
+        <w:pStyle w:val="Naslov2"/>
       </w:pPr>
       <w:bookmarkStart w:id="4" w:name="_Toc529616378"/>
       <w:r>
         <w:t xml:space="preserve">Modul </w:t>
       </w:r>
+      <w:proofErr w:type="spellStart"/>
       <w:r>
         <w:t>webservice</w:t>
       </w:r>
       <w:bookmarkEnd w:id="4"/>
+      <w:proofErr w:type="spellEnd"/>
     </w:p>
     <w:p/>
+    <w:p>
+      <w:pPr>
+        <w:keepNext/>
+      </w:pPr>
+      <w:r>
+        <w:rPr>
+          <w:noProof/>
+        </w:rPr>
+        <w:drawing>
+          <wp:inline distT="0" distB="0" distL="0" distR="0" wp14:anchorId="4FF2819B" wp14:editId="0A5BA83B">
+            <wp:extent cx="5749925" cy="4475480"/>
+            <wp:effectExtent l="0" t="0" r="3175" b="1270"/>
+            <wp:docPr id="2" name="Slika 2"/>
+            <wp:cNvGraphicFramePr>
+              <a:graphicFrameLocks xmlns:a="http://schemas.openxmlformats.org/drawingml/2006/main" noChangeAspect="1"/>
+            </wp:cNvGraphicFramePr>
+            <a:graphic xmlns:a="http://schemas.openxmlformats.org/drawingml/2006/main">
+              <a:graphicData uri="http://schemas.openxmlformats.org/drawingml/2006/picture">
+                <pic:pic xmlns:pic="http://schemas.openxmlformats.org/drawingml/2006/picture">
+                  <pic:nvPicPr>
+                    <pic:cNvPr id="0" name="Picture 1"/>
+                    <pic:cNvPicPr>
+                      <a:picLocks noChangeAspect="1" noChangeArrowheads="1"/>
+                    </pic:cNvPicPr>
+                  </pic:nvPicPr>
+                  <pic:blipFill>
+                    <a:blip r:embed="rId8">
+                      <a:extLst>
+                        <a:ext uri="{28A0092B-C50C-407E-A947-70E740481C1C}">
+                          <a14:useLocalDpi xmlns:a14="http://schemas.microsoft.com/office/drawing/2010/main" val="0"/>
+                        </a:ext>
+                      </a:extLst>
+                    </a:blip>
+                    <a:srcRect/>
+                    <a:stretch>
+                      <a:fillRect/>
+                    </a:stretch>
+                  </pic:blipFill>
+                  <pic:spPr bwMode="auto">
+                    <a:xfrm>
+                      <a:off x="0" y="0"/>
+                      <a:ext cx="5749925" cy="4475480"/>
+                    </a:xfrm>
+                    <a:prstGeom prst="rect">
+                      <a:avLst/>
+                    </a:prstGeom>
+                    <a:noFill/>
+                    <a:ln>
+                      <a:noFill/>
+                    </a:ln>
+                  </pic:spPr>
+                </pic:pic>
+              </a:graphicData>
+            </a:graphic>
+          </wp:inline>
+        </w:drawing>
+      </w:r>
+    </w:p>
+    <w:p>
+      <w:pPr>
+        <w:pStyle w:val="Opisslike"/>
+      </w:pPr>
+      <w:r>
+        <w:t xml:space="preserve">Slika </w:t>
+      </w:r>
+      <w:fldSimple w:instr=" SEQ Slika \* ARABIC ">
+        <w:r>
+          <w:rPr>
+            <w:noProof/>
+          </w:rPr>
+          <w:t>3</w:t>
+        </w:r>
+      </w:fldSimple>
+      <w:r>
+        <w:t xml:space="preserve"> Dijagram klasa za modul </w:t>
+      </w:r>
+      <w:proofErr w:type="spellStart"/>
+      <w:r>
+        <w:t>webservice</w:t>
+      </w:r>
+      <w:proofErr w:type="spellEnd"/>
+    </w:p>
+    <w:p/>
+    <w:p>
+      <w:r>
+        <w:t xml:space="preserve">Dijagram klasa za modul </w:t>
+      </w:r>
+      <w:proofErr w:type="spellStart"/>
+      <w:r>
+        <w:t>webservice</w:t>
+      </w:r>
+      <w:proofErr w:type="spellEnd"/>
+      <w:r>
+        <w:t xml:space="preserve"> prikazan je na slici 3, a detalji pojedine klase su navedeni u nastavku:</w:t>
+      </w:r>
+    </w:p>
+    <w:p>
+      <w:pPr>
+        <w:pStyle w:val="Odlomakpopisa"/>
+        <w:numPr>
+          <w:ilvl w:val="0"/>
+          <w:numId w:val="3"/>
+        </w:numPr>
+        <w:spacing w:line="360" w:lineRule="auto"/>
+        <w:jc w:val="both"/>
+      </w:pPr>
+      <w:proofErr w:type="spellStart"/>
+      <w:r>
+        <w:t>WebServiceResponse</w:t>
+      </w:r>
+      <w:proofErr w:type="spellEnd"/>
+      <w:r>
+        <w:t>: POJO klasa koja definira izgled odgovora od strane web servisa</w:t>
+      </w:r>
+    </w:p>
+    <w:p>
+      <w:pPr>
+        <w:pStyle w:val="Odlomakpopisa"/>
+        <w:numPr>
+          <w:ilvl w:val="0"/>
+          <w:numId w:val="3"/>
+        </w:numPr>
+        <w:spacing w:line="360" w:lineRule="auto"/>
+        <w:jc w:val="both"/>
+      </w:pPr>
+      <w:proofErr w:type="spellStart"/>
+      <w:r>
+        <w:lastRenderedPageBreak/>
+        <w:t>WebServiceHandler</w:t>
+      </w:r>
+      <w:proofErr w:type="spellEnd"/>
+      <w:r>
+        <w:t xml:space="preserve">: sučelje koje javlja svim klasama koje je implementiraju da je web servis vratio odgovor. Ovu klasu implementira jedino </w:t>
+      </w:r>
+      <w:proofErr w:type="spellStart"/>
+      <w:r>
+        <w:t>WsDataLoader</w:t>
+      </w:r>
+      <w:proofErr w:type="spellEnd"/>
+      <w:r>
+        <w:t xml:space="preserve">, koji je ujedno i zadužen za komunikaciju </w:t>
+      </w:r>
+      <w:proofErr w:type="spellStart"/>
+      <w:r>
+        <w:t>app</w:t>
+      </w:r>
+      <w:proofErr w:type="spellEnd"/>
+      <w:r>
+        <w:t xml:space="preserve"> modula i </w:t>
+      </w:r>
+      <w:proofErr w:type="spellStart"/>
+      <w:r>
+        <w:t>webservice</w:t>
+      </w:r>
+      <w:proofErr w:type="spellEnd"/>
+      <w:r>
+        <w:t xml:space="preserve"> modula</w:t>
+      </w:r>
+    </w:p>
+    <w:p>
+      <w:pPr>
+        <w:pStyle w:val="Odlomakpopisa"/>
+        <w:numPr>
+          <w:ilvl w:val="0"/>
+          <w:numId w:val="3"/>
+        </w:numPr>
+        <w:spacing w:line="360" w:lineRule="auto"/>
+        <w:jc w:val="both"/>
+      </w:pPr>
+      <w:proofErr w:type="spellStart"/>
+      <w:r>
+        <w:t>WebService</w:t>
+      </w:r>
+      <w:proofErr w:type="spellEnd"/>
+      <w:r>
+        <w:t xml:space="preserve">: sučelje koje koristi </w:t>
+      </w:r>
+      <w:proofErr w:type="spellStart"/>
+      <w:r>
+        <w:t>retrofit</w:t>
+      </w:r>
+      <w:proofErr w:type="spellEnd"/>
+      <w:r>
+        <w:t>. U njemu su definirani svi API pozivi prema web servisu.</w:t>
+      </w:r>
+    </w:p>
+    <w:p>
+      <w:pPr>
+        <w:pStyle w:val="Odlomakpopisa"/>
+        <w:numPr>
+          <w:ilvl w:val="0"/>
+          <w:numId w:val="3"/>
+        </w:numPr>
+        <w:spacing w:line="360" w:lineRule="auto"/>
+        <w:jc w:val="both"/>
+      </w:pPr>
+      <w:proofErr w:type="spellStart"/>
+      <w:r>
+        <w:t>WebServiceCaller</w:t>
+      </w:r>
+      <w:proofErr w:type="spellEnd"/>
+      <w:r>
+        <w:t xml:space="preserve">: klasa koja šalje podatke dobivene od </w:t>
+      </w:r>
+      <w:proofErr w:type="spellStart"/>
+      <w:r>
+        <w:t>WsDataLoadera</w:t>
+      </w:r>
+      <w:proofErr w:type="spellEnd"/>
+      <w:r>
+        <w:t xml:space="preserve">, te dobiva podatke direktno od web servisa (te ih po potrebi filtrira i šalje natrag </w:t>
+      </w:r>
+      <w:proofErr w:type="spellStart"/>
+      <w:r>
+        <w:t>WsDataLoader</w:t>
+      </w:r>
+      <w:proofErr w:type="spellEnd"/>
+      <w:r>
+        <w:t>-u)</w:t>
+      </w:r>
+    </w:p>
+    <w:p>
+      <w:pPr>
+        <w:pStyle w:val="Naslov1"/>
+        <w:numPr>
+          <w:ilvl w:val="0"/>
+          <w:numId w:val="1"/>
+        </w:numPr>
+      </w:pPr>
+      <w:r>
+        <w:t>Web servis</w:t>
+      </w:r>
+    </w:p>
+    <w:p>
+      <w:pPr>
+        <w:spacing w:line="360" w:lineRule="auto"/>
+        <w:ind w:firstLine="360"/>
+        <w:jc w:val="both"/>
+      </w:pPr>
+      <w:r>
+        <w:t xml:space="preserve">Kako aplikaciju istovremeno može koristiti više korisnika koji trebaju podatke iz baze napravljen je PHP </w:t>
+      </w:r>
+      <w:proofErr w:type="spellStart"/>
+      <w:r>
+        <w:t>RESTfull</w:t>
+      </w:r>
+      <w:proofErr w:type="spellEnd"/>
+      <w:r>
+        <w:t xml:space="preserve"> web servis te se za dohvaćanje ili manipulaciju podataka treba organizirati određena struktura URL-a.</w:t>
+      </w:r>
+    </w:p>
+    <w:p>
+      <w:pPr>
+        <w:pStyle w:val="Opisslike"/>
+        <w:keepNext/>
+      </w:pPr>
+    </w:p>
+    <w:tbl>
+      <w:tblPr>
+        <w:tblStyle w:val="Reetkatablice"/>
+        <w:tblW w:w="0" w:type="auto"/>
+        <w:tblLayout w:type="fixed"/>
+        <w:tblLook w:val="04A0" w:firstRow="1" w:lastRow="0" w:firstColumn="1" w:lastColumn="0" w:noHBand="0" w:noVBand="1"/>
+      </w:tblPr>
+      <w:tblGrid>
+        <w:gridCol w:w="1838"/>
+        <w:gridCol w:w="1134"/>
+        <w:gridCol w:w="6090"/>
+      </w:tblGrid>
+      <w:tr>
+        <w:tc>
+          <w:tcPr>
+            <w:tcW w:w="1838" w:type="dxa"/>
+          </w:tcPr>
+          <w:p>
+            <w:r>
+              <w:t>WS METODA</w:t>
+            </w:r>
+          </w:p>
+        </w:tc>
+        <w:tc>
+          <w:tcPr>
+            <w:tcW w:w="1134" w:type="dxa"/>
+          </w:tcPr>
+          <w:p>
+            <w:pPr>
+              <w:spacing w:line="360" w:lineRule="auto"/>
+            </w:pPr>
+            <w:r>
+              <w:t>HTTP METODA</w:t>
+            </w:r>
+          </w:p>
+        </w:tc>
+        <w:tc>
+          <w:tcPr>
+            <w:tcW w:w="6090" w:type="dxa"/>
+          </w:tcPr>
+          <w:p>
+            <w:r>
+              <w:t>URI</w:t>
+            </w:r>
+          </w:p>
+        </w:tc>
+      </w:tr>
+      <w:tr>
+        <w:tc>
+          <w:tcPr>
+            <w:tcW w:w="1838" w:type="dxa"/>
+          </w:tcPr>
+          <w:p>
+            <w:r>
+              <w:t>Prijava profesora</w:t>
+            </w:r>
+          </w:p>
+        </w:tc>
+        <w:tc>
+          <w:tcPr>
+            <w:tcW w:w="1134" w:type="dxa"/>
+          </w:tcPr>
+          <w:p>
+            <w:r>
+              <w:t>GET</w:t>
+            </w:r>
+          </w:p>
+        </w:tc>
+        <w:tc>
+          <w:tcPr>
+            <w:tcW w:w="6090" w:type="dxa"/>
+          </w:tcPr>
+          <w:p>
+            <w:r>
+              <w:t>prijava/profesor/{email}/{lozinka}</w:t>
+            </w:r>
+          </w:p>
+        </w:tc>
+      </w:tr>
+      <w:tr>
+        <w:tc>
+          <w:tcPr>
+            <w:tcW w:w="1838" w:type="dxa"/>
+          </w:tcPr>
+          <w:p>
+            <w:r>
+              <w:t>Prijava studenta</w:t>
+            </w:r>
+          </w:p>
+        </w:tc>
+        <w:tc>
+          <w:tcPr>
+            <w:tcW w:w="1134" w:type="dxa"/>
+          </w:tcPr>
+          <w:p>
+            <w:r>
+              <w:t>GET</w:t>
+            </w:r>
+          </w:p>
+        </w:tc>
+        <w:tc>
+          <w:tcPr>
+            <w:tcW w:w="6090" w:type="dxa"/>
+          </w:tcPr>
+          <w:p>
+            <w:r>
+              <w:t>prijava/student/{email}/{lozinka}</w:t>
+            </w:r>
+          </w:p>
+        </w:tc>
+      </w:tr>
+      <w:tr>
+        <w:tc>
+          <w:tcPr>
+            <w:tcW w:w="1838" w:type="dxa"/>
+          </w:tcPr>
+          <w:p>
+            <w:r>
+              <w:t>Registracija profesora</w:t>
+            </w:r>
+          </w:p>
+        </w:tc>
+        <w:tc>
+          <w:tcPr>
+            <w:tcW w:w="1134" w:type="dxa"/>
+          </w:tcPr>
+          <w:p>
+            <w:r>
+              <w:t>GET</w:t>
+            </w:r>
+          </w:p>
+        </w:tc>
+        <w:tc>
+          <w:tcPr>
+            <w:tcW w:w="6090" w:type="dxa"/>
+          </w:tcPr>
+          <w:p>
+            <w:r>
+              <w:t>registracija/profesor/{ime}/{prezime}/{titula}</w:t>
+            </w:r>
+          </w:p>
+        </w:tc>
+      </w:tr>
+      <w:tr>
+        <w:tc>
+          <w:tcPr>
+            <w:tcW w:w="1838" w:type="dxa"/>
+          </w:tcPr>
+          <w:p>
+            <w:r>
+              <w:t>Registracija studenata</w:t>
+            </w:r>
+          </w:p>
+        </w:tc>
+        <w:tc>
+          <w:tcPr>
+            <w:tcW w:w="1134" w:type="dxa"/>
+          </w:tcPr>
+          <w:p>
+            <w:r>
+              <w:t>GET</w:t>
+            </w:r>
+          </w:p>
+        </w:tc>
+        <w:tc>
+          <w:tcPr>
+            <w:tcW w:w="6090" w:type="dxa"/>
+          </w:tcPr>
+          <w:p>
+            <w:r>
+              <w:t>registracija/student/{ime}/{prezime}</w:t>
+            </w:r>
+          </w:p>
+        </w:tc>
+      </w:tr>
+      <w:tr>
+        <w:tc>
+          <w:tcPr>
+            <w:tcW w:w="1838" w:type="dxa"/>
+          </w:tcPr>
+          <w:p>
+            <w:r>
+              <w:t>Dodavanje kolegija</w:t>
+            </w:r>
+          </w:p>
+        </w:tc>
+        <w:tc>
+          <w:tcPr>
+            <w:tcW w:w="1134" w:type="dxa"/>
+          </w:tcPr>
+          <w:p>
+            <w:r>
+              <w:t>GET</w:t>
+            </w:r>
+          </w:p>
+        </w:tc>
+        <w:tc>
+          <w:tcPr>
+            <w:tcW w:w="6090" w:type="dxa"/>
+          </w:tcPr>
+          <w:p>
+            <w:r>
+              <w:t>kolegij/novi/{naziv}/{semestar}/{studij}</w:t>
+            </w:r>
+          </w:p>
+        </w:tc>
+      </w:tr>
+      <w:tr>
+        <w:tc>
+          <w:tcPr>
+            <w:tcW w:w="1838" w:type="dxa"/>
+          </w:tcPr>
+          <w:p>
+            <w:r>
+              <w:t>Dohvaćanje kolegija profesora</w:t>
+            </w:r>
+          </w:p>
+        </w:tc>
+        <w:tc>
+          <w:tcPr>
+            <w:tcW w:w="1134" w:type="dxa"/>
+          </w:tcPr>
+          <w:p>
+            <w:r>
+              <w:t>GET</w:t>
+            </w:r>
+          </w:p>
+        </w:tc>
+        <w:tc>
+          <w:tcPr>
+            <w:tcW w:w="6090" w:type="dxa"/>
+          </w:tcPr>
+          <w:p>
+            <w:r>
+              <w:t>profesor/{</w:t>
+            </w:r>
+            <w:proofErr w:type="spellStart"/>
+            <w:r>
+              <w:t>id</w:t>
+            </w:r>
+            <w:proofErr w:type="spellEnd"/>
+            <w:r>
+              <w:t>}/kolegij/</w:t>
+            </w:r>
+            <w:proofErr w:type="spellStart"/>
+            <w:r>
+              <w:t>all</w:t>
+            </w:r>
+            <w:proofErr w:type="spellEnd"/>
+          </w:p>
+        </w:tc>
+      </w:tr>
+      <w:tr>
+        <w:tc>
+          <w:tcPr>
+            <w:tcW w:w="1838" w:type="dxa"/>
+          </w:tcPr>
+          <w:p>
+            <w:r>
+              <w:t>Dodavanje aktivnosti</w:t>
+            </w:r>
+          </w:p>
+        </w:tc>
+        <w:tc>
+          <w:tcPr>
+            <w:tcW w:w="1134" w:type="dxa"/>
+          </w:tcPr>
+          <w:p>
+            <w:r>
+              <w:t>GET</w:t>
+            </w:r>
+          </w:p>
+        </w:tc>
+        <w:tc>
+          <w:tcPr>
+            <w:tcW w:w="6090" w:type="dxa"/>
+          </w:tcPr>
+          <w:p>
+            <w:r>
+              <w:t>aktivnost/nova/{kolegij}/{tipAktivnosti}/{pocetak}/{kraj}/{danIzvodjenja}/{dozvoljenoIzostanaka}/{dvorana}</w:t>
+            </w:r>
+          </w:p>
+        </w:tc>
+      </w:tr>
+      <w:tr>
+        <w:tc>
+          <w:tcPr>
+            <w:tcW w:w="1838" w:type="dxa"/>
+          </w:tcPr>
+          <w:p>
+            <w:r>
+              <w:t>Dohvaćanje aktivnosti profesora</w:t>
+            </w:r>
+          </w:p>
+        </w:tc>
+        <w:tc>
+          <w:tcPr>
+            <w:tcW w:w="1134" w:type="dxa"/>
+          </w:tcPr>
+          <w:p>
+            <w:r>
+              <w:t>GET</w:t>
+            </w:r>
+          </w:p>
+        </w:tc>
+        <w:tc>
+          <w:tcPr>
+            <w:tcW w:w="6090" w:type="dxa"/>
+          </w:tcPr>
+          <w:p>
+            <w:r>
+              <w:t>profesor/{</w:t>
+            </w:r>
+            <w:proofErr w:type="spellStart"/>
+            <w:r>
+              <w:t>id</w:t>
+            </w:r>
+            <w:proofErr w:type="spellEnd"/>
+            <w:r>
+              <w:t>}/aktivnost/</w:t>
+            </w:r>
+            <w:proofErr w:type="spellStart"/>
+            <w:r>
+              <w:t>all</w:t>
+            </w:r>
+            <w:proofErr w:type="spellEnd"/>
+          </w:p>
+        </w:tc>
+      </w:tr>
+      <w:tr>
+        <w:tc>
+          <w:tcPr>
+            <w:tcW w:w="1838" w:type="dxa"/>
+          </w:tcPr>
+          <w:p>
+            <w:r>
+              <w:t>Ažuriranje kolegija</w:t>
+            </w:r>
+          </w:p>
+        </w:tc>
+        <w:tc>
+          <w:tcPr>
+            <w:tcW w:w="1134" w:type="dxa"/>
+          </w:tcPr>
+          <w:p>
+            <w:r>
+              <w:t>GET</w:t>
+            </w:r>
+          </w:p>
+        </w:tc>
+        <w:tc>
+          <w:tcPr>
+            <w:tcW w:w="6090" w:type="dxa"/>
+          </w:tcPr>
+          <w:p>
+            <w:r>
+              <w:t>kolegij/</w:t>
+            </w:r>
+            <w:proofErr w:type="spellStart"/>
+            <w:r>
+              <w:t>azuriraj</w:t>
+            </w:r>
+            <w:proofErr w:type="spellEnd"/>
+            <w:r>
+              <w:t>/{kolegij}/{naziv}/{semestar}/{studij}</w:t>
+            </w:r>
+          </w:p>
+        </w:tc>
+      </w:tr>
+      <w:tr>
+        <w:tc>
+          <w:tcPr>
+            <w:tcW w:w="1838" w:type="dxa"/>
+          </w:tcPr>
+          <w:p>
+            <w:r>
+              <w:t>Brisanje kolegija</w:t>
+            </w:r>
+          </w:p>
+        </w:tc>
+        <w:tc>
+          <w:tcPr>
+            <w:tcW w:w="1134" w:type="dxa"/>
+          </w:tcPr>
+          <w:p>
+            <w:r>
+              <w:t>GET</w:t>
+            </w:r>
+          </w:p>
+        </w:tc>
+        <w:tc>
+          <w:tcPr>
+            <w:tcW w:w="6090" w:type="dxa"/>
+          </w:tcPr>
+          <w:p>
+            <w:r>
+              <w:t>kolegij/obrisi/{kolegij}</w:t>
+            </w:r>
+          </w:p>
+        </w:tc>
+      </w:tr>
+      <w:tr>
+        <w:tc>
+          <w:tcPr>
+            <w:tcW w:w="1838" w:type="dxa"/>
+          </w:tcPr>
+          <w:p>
+            <w:r>
+              <w:t xml:space="preserve">Dohvaćanje aktivnosti </w:t>
+            </w:r>
+            <w:r>
+              <w:lastRenderedPageBreak/>
+              <w:t>profesora po tipu aktivnosti</w:t>
+            </w:r>
+          </w:p>
+        </w:tc>
+        <w:tc>
+          <w:tcPr>
+            <w:tcW w:w="1134" w:type="dxa"/>
+          </w:tcPr>
+          <w:p>
+            <w:r>
+              <w:lastRenderedPageBreak/>
+              <w:t>GET</w:t>
+            </w:r>
+          </w:p>
+        </w:tc>
+        <w:tc>
+          <w:tcPr>
+            <w:tcW w:w="6090" w:type="dxa"/>
+          </w:tcPr>
+          <w:p>
+            <w:r>
+              <w:t>profesor/{</w:t>
+            </w:r>
+            <w:proofErr w:type="spellStart"/>
+            <w:r>
+              <w:t>id</w:t>
+            </w:r>
+            <w:proofErr w:type="spellEnd"/>
+            <w:r>
+              <w:t>}/aktivnost/{tip}</w:t>
+            </w:r>
+          </w:p>
+        </w:tc>
+      </w:tr>
+      <w:tr>
+        <w:tc>
+          <w:tcPr>
+            <w:tcW w:w="1838" w:type="dxa"/>
+          </w:tcPr>
+          <w:p>
+            <w:r>
+              <w:t>Dohvaćanje aktivnosti profesora po kolegiju</w:t>
+            </w:r>
+          </w:p>
+        </w:tc>
+        <w:tc>
+          <w:tcPr>
+            <w:tcW w:w="1134" w:type="dxa"/>
+          </w:tcPr>
+          <w:p>
+            <w:r>
+              <w:t>GET</w:t>
+            </w:r>
+          </w:p>
+        </w:tc>
+        <w:tc>
+          <w:tcPr>
+            <w:tcW w:w="6090" w:type="dxa"/>
+          </w:tcPr>
+          <w:p>
+            <w:r>
+              <w:t>profesor/{</w:t>
+            </w:r>
+            <w:proofErr w:type="spellStart"/>
+            <w:r>
+              <w:t>id</w:t>
+            </w:r>
+            <w:proofErr w:type="spellEnd"/>
+            <w:r>
+              <w:t>}/kolegij/{</w:t>
+            </w:r>
+            <w:proofErr w:type="spellStart"/>
+            <w:r>
+              <w:t>id</w:t>
+            </w:r>
+            <w:proofErr w:type="spellEnd"/>
+            <w:r>
+              <w:t>}/aktivnost</w:t>
+            </w:r>
+          </w:p>
+        </w:tc>
+      </w:tr>
+      <w:tr>
+        <w:tc>
+          <w:tcPr>
+            <w:tcW w:w="1838" w:type="dxa"/>
+          </w:tcPr>
+          <w:p>
+            <w:r>
+              <w:t>Ažuriranje aktivnosti</w:t>
+            </w:r>
+          </w:p>
+        </w:tc>
+        <w:tc>
+          <w:tcPr>
+            <w:tcW w:w="1134" w:type="dxa"/>
+          </w:tcPr>
+          <w:p>
+            <w:r>
+              <w:t>GET</w:t>
+            </w:r>
+          </w:p>
+        </w:tc>
+        <w:tc>
+          <w:tcPr>
+            <w:tcW w:w="6090" w:type="dxa"/>
+          </w:tcPr>
+          <w:p>
+            <w:r>
+              <w:t>aktivnost/azuriraj/{id}/{tipAktivnosti}/{pocetak}/{kraj}/{danIzvodjenja}/{dozvoljenoIzostanaka}/{dvorana}</w:t>
+            </w:r>
+          </w:p>
+        </w:tc>
+      </w:tr>
+      <w:tr>
+        <w:tc>
+          <w:tcPr>
+            <w:tcW w:w="1838" w:type="dxa"/>
+          </w:tcPr>
+          <w:p>
+            <w:r>
+              <w:t>Brisanje aktivnosti</w:t>
+            </w:r>
+          </w:p>
+        </w:tc>
+        <w:tc>
+          <w:tcPr>
+            <w:tcW w:w="1134" w:type="dxa"/>
+          </w:tcPr>
+          <w:p>
+            <w:r>
+              <w:t>GET</w:t>
+            </w:r>
+          </w:p>
+        </w:tc>
+        <w:tc>
+          <w:tcPr>
+            <w:tcW w:w="6090" w:type="dxa"/>
+          </w:tcPr>
+          <w:p>
+            <w:r>
+              <w:t>aktivnost/obrisi/{</w:t>
+            </w:r>
+            <w:proofErr w:type="spellStart"/>
+            <w:r>
+              <w:t>id</w:t>
+            </w:r>
+            <w:proofErr w:type="spellEnd"/>
+            <w:r>
+              <w:t>}</w:t>
+            </w:r>
+          </w:p>
+        </w:tc>
+      </w:tr>
+      <w:tr>
+        <w:tc>
+          <w:tcPr>
+            <w:tcW w:w="1838" w:type="dxa"/>
+          </w:tcPr>
+          <w:p>
+            <w:r>
+              <w:t>Dohvaćanje evidencije</w:t>
+            </w:r>
+          </w:p>
+        </w:tc>
+        <w:tc>
+          <w:tcPr>
+            <w:tcW w:w="1134" w:type="dxa"/>
+          </w:tcPr>
+          <w:p>
+            <w:r>
+              <w:t>GET</w:t>
+            </w:r>
+          </w:p>
+        </w:tc>
+        <w:tc>
+          <w:tcPr>
+            <w:tcW w:w="6090" w:type="dxa"/>
+          </w:tcPr>
+          <w:p>
+            <w:r>
+              <w:t>kolegij/{</w:t>
+            </w:r>
+            <w:proofErr w:type="spellStart"/>
+            <w:r>
+              <w:t>id</w:t>
+            </w:r>
+            <w:proofErr w:type="spellEnd"/>
+            <w:r>
+              <w:t>}/aktivnost/{</w:t>
+            </w:r>
+            <w:proofErr w:type="spellStart"/>
+            <w:r>
+              <w:t>id</w:t>
+            </w:r>
+            <w:proofErr w:type="spellEnd"/>
+            <w:r>
+              <w:t>}/dolasci/</w:t>
+            </w:r>
+            <w:proofErr w:type="spellStart"/>
+            <w:r>
+              <w:t>all</w:t>
+            </w:r>
+            <w:proofErr w:type="spellEnd"/>
+          </w:p>
+        </w:tc>
+      </w:tr>
+      <w:tr>
+        <w:tc>
+          <w:tcPr>
+            <w:tcW w:w="1838" w:type="dxa"/>
+          </w:tcPr>
+          <w:p>
+            <w:r>
+              <w:t>Dohvaćanje evidencije po terminu</w:t>
+            </w:r>
+          </w:p>
+        </w:tc>
+        <w:tc>
+          <w:tcPr>
+            <w:tcW w:w="1134" w:type="dxa"/>
+          </w:tcPr>
+          <w:p>
+            <w:r>
+              <w:t>GET</w:t>
+            </w:r>
+          </w:p>
+        </w:tc>
+        <w:tc>
+          <w:tcPr>
+            <w:tcW w:w="6090" w:type="dxa"/>
+          </w:tcPr>
+          <w:p>
+            <w:r>
+              <w:t>kolegij/{</w:t>
+            </w:r>
+            <w:proofErr w:type="spellStart"/>
+            <w:r>
+              <w:t>id</w:t>
+            </w:r>
+            <w:proofErr w:type="spellEnd"/>
+            <w:r>
+              <w:t>}/aktivnost/{</w:t>
+            </w:r>
+            <w:proofErr w:type="spellStart"/>
+            <w:r>
+              <w:t>id</w:t>
+            </w:r>
+            <w:proofErr w:type="spellEnd"/>
+            <w:r>
+              <w:t>}/dolasci /{</w:t>
+            </w:r>
+            <w:proofErr w:type="spellStart"/>
+            <w:r>
+              <w:t>tjedanNastave</w:t>
+            </w:r>
+            <w:proofErr w:type="spellEnd"/>
+            <w:r>
+              <w:t>}</w:t>
+            </w:r>
+          </w:p>
+        </w:tc>
+      </w:tr>
+      <w:tr>
+        <w:tc>
+          <w:tcPr>
+            <w:tcW w:w="1838" w:type="dxa"/>
+          </w:tcPr>
+          <w:p>
+            <w:r>
+              <w:t>Dohvaćanje evidencije za  studenta</w:t>
+            </w:r>
+          </w:p>
+        </w:tc>
+        <w:tc>
+          <w:tcPr>
+            <w:tcW w:w="1134" w:type="dxa"/>
+          </w:tcPr>
+          <w:p>
+            <w:r>
+              <w:t>GET</w:t>
+            </w:r>
+          </w:p>
+        </w:tc>
+        <w:tc>
+          <w:tcPr>
+            <w:tcW w:w="6090" w:type="dxa"/>
+          </w:tcPr>
+          <w:p>
+            <w:r>
+              <w:t>kolegij/{</w:t>
+            </w:r>
+            <w:proofErr w:type="spellStart"/>
+            <w:r>
+              <w:t>id</w:t>
+            </w:r>
+            <w:proofErr w:type="spellEnd"/>
+            <w:r>
+              <w:t>}/aktivnost/{</w:t>
+            </w:r>
+            <w:proofErr w:type="spellStart"/>
+            <w:r>
+              <w:t>id</w:t>
+            </w:r>
+            <w:proofErr w:type="spellEnd"/>
+            <w:r>
+              <w:t>}/dolasci/</w:t>
+            </w:r>
+            <w:proofErr w:type="spellStart"/>
+            <w:r>
+              <w:t>all</w:t>
+            </w:r>
+            <w:proofErr w:type="spellEnd"/>
+            <w:r>
+              <w:t>/student/{</w:t>
+            </w:r>
+            <w:proofErr w:type="spellStart"/>
+            <w:r>
+              <w:t>id</w:t>
+            </w:r>
+            <w:proofErr w:type="spellEnd"/>
+            <w:r>
+              <w:t>}</w:t>
+            </w:r>
+          </w:p>
+        </w:tc>
+      </w:tr>
+      <w:tr>
+        <w:tc>
+          <w:tcPr>
+            <w:tcW w:w="1838" w:type="dxa"/>
+          </w:tcPr>
+          <w:p>
+            <w:r>
+              <w:t>Dohvaćanje evidencije za studenta po terminu</w:t>
+            </w:r>
+          </w:p>
+        </w:tc>
+        <w:tc>
+          <w:tcPr>
+            <w:tcW w:w="1134" w:type="dxa"/>
+          </w:tcPr>
+          <w:p>
+            <w:r>
+              <w:t>GET</w:t>
+            </w:r>
+          </w:p>
+        </w:tc>
+        <w:tc>
+          <w:tcPr>
+            <w:tcW w:w="6090" w:type="dxa"/>
+          </w:tcPr>
+          <w:p>
+            <w:r>
+              <w:t>kolegij/{</w:t>
+            </w:r>
+            <w:proofErr w:type="spellStart"/>
+            <w:r>
+              <w:t>id</w:t>
+            </w:r>
+            <w:proofErr w:type="spellEnd"/>
+            <w:r>
+              <w:t>}/aktivnost/{</w:t>
+            </w:r>
+            <w:proofErr w:type="spellStart"/>
+            <w:r>
+              <w:t>id</w:t>
+            </w:r>
+            <w:proofErr w:type="spellEnd"/>
+            <w:r>
+              <w:t>}/dolasci /{</w:t>
+            </w:r>
+            <w:proofErr w:type="spellStart"/>
+            <w:r>
+              <w:t>tjedanNastave</w:t>
+            </w:r>
+            <w:proofErr w:type="spellEnd"/>
+            <w:r>
+              <w:t>}/student/{</w:t>
+            </w:r>
+            <w:proofErr w:type="spellStart"/>
+            <w:r>
+              <w:t>id</w:t>
+            </w:r>
+            <w:proofErr w:type="spellEnd"/>
+            <w:r>
+              <w:t>}</w:t>
+            </w:r>
+          </w:p>
+        </w:tc>
+      </w:tr>
+      <w:tr>
+        <w:tc>
+          <w:tcPr>
+            <w:tcW w:w="1838" w:type="dxa"/>
+          </w:tcPr>
+          <w:p>
+            <w:r>
+              <w:t>Generiranje lozinke za aktivnost</w:t>
+            </w:r>
+          </w:p>
+        </w:tc>
+        <w:tc>
+          <w:tcPr>
+            <w:tcW w:w="1134" w:type="dxa"/>
+          </w:tcPr>
+          <w:p>
+            <w:r>
+              <w:t>GET</w:t>
+            </w:r>
+          </w:p>
+        </w:tc>
+        <w:tc>
+          <w:tcPr>
+            <w:tcW w:w="6090" w:type="dxa"/>
+          </w:tcPr>
+          <w:p>
+            <w:proofErr w:type="spellStart"/>
+            <w:r>
+              <w:t>lozinkaAktivnosti</w:t>
+            </w:r>
+            <w:proofErr w:type="spellEnd"/>
+            <w:r>
+              <w:t>/nova/{aktivnost}</w:t>
+            </w:r>
+          </w:p>
+        </w:tc>
+      </w:tr>
+      <w:tr>
+        <w:tc>
+          <w:tcPr>
+            <w:tcW w:w="1838" w:type="dxa"/>
+          </w:tcPr>
+          <w:p>
+            <w:r>
+              <w:t>Evidentiraj dolazak</w:t>
+            </w:r>
+          </w:p>
+        </w:tc>
+        <w:tc>
+          <w:tcPr>
+            <w:tcW w:w="1134" w:type="dxa"/>
+          </w:tcPr>
+          <w:p>
+            <w:r>
+              <w:t>GET</w:t>
+            </w:r>
+          </w:p>
+        </w:tc>
+        <w:tc>
+          <w:tcPr>
+            <w:tcW w:w="6090" w:type="dxa"/>
+          </w:tcPr>
+          <w:p>
+            <w:proofErr w:type="spellStart"/>
+            <w:r>
+              <w:t>evidentirajDolazak</w:t>
+            </w:r>
+            <w:proofErr w:type="spellEnd"/>
+            <w:r>
+              <w:t>/{aktivnost}/{student}/{lozinka}</w:t>
+            </w:r>
+          </w:p>
+        </w:tc>
+      </w:tr>
+      <w:tr>
+        <w:tc>
+          <w:tcPr>
+            <w:tcW w:w="1838" w:type="dxa"/>
+          </w:tcPr>
+          <w:p>
+            <w:r>
+              <w:t>Upis aktivnosti</w:t>
+            </w:r>
+          </w:p>
+        </w:tc>
+        <w:tc>
+          <w:tcPr>
+            <w:tcW w:w="1134" w:type="dxa"/>
+          </w:tcPr>
+          <w:p>
+            <w:r>
+              <w:t>GET</w:t>
+            </w:r>
+          </w:p>
+        </w:tc>
+        <w:tc>
+          <w:tcPr>
+            <w:tcW w:w="6090" w:type="dxa"/>
+          </w:tcPr>
+          <w:p>
+            <w:pPr>
+              <w:keepNext/>
+            </w:pPr>
+            <w:r>
+              <w:t>aktivnost/upis/{aktivnost}/{student}</w:t>
+            </w:r>
+          </w:p>
+        </w:tc>
+      </w:tr>
+    </w:tbl>
+    <w:p>
+      <w:pPr>
+        <w:pStyle w:val="Opisslike"/>
+      </w:pPr>
+      <w:r>
+        <w:t xml:space="preserve">Tablica </w:t>
+      </w:r>
+      <w:fldSimple w:instr=" SEQ Tablica \* ARABIC ">
+        <w:r>
+          <w:rPr>
+            <w:noProof/>
+          </w:rPr>
+          <w:t>1</w:t>
+        </w:r>
+      </w:fldSimple>
+      <w:r>
+        <w:t xml:space="preserve"> metode web servisa</w:t>
+      </w:r>
+    </w:p>
+    <w:p>
+      <w:pPr>
+        <w:spacing w:line="360" w:lineRule="auto"/>
+        <w:jc w:val="both"/>
+      </w:pPr>
+      <w:r>
+        <w:t xml:space="preserve">Svaka funkcija vraća odgovor JSON formata. Glavni atributi su status, </w:t>
+      </w:r>
+      <w:proofErr w:type="spellStart"/>
+      <w:r>
+        <w:t>message</w:t>
+      </w:r>
+      <w:proofErr w:type="spellEnd"/>
+      <w:r>
+        <w:t xml:space="preserve"> i dana. Pri čemu status označava uspješno ili neuspješno dohvaćanje podataka sa web servisa, a prikazuju i ispravnost ili neispravnost pri izmjeni ili dodavanju podataka u bazu.</w:t>
+      </w:r>
+    </w:p>
+    <w:tbl>
+      <w:tblPr>
+        <w:tblStyle w:val="Reetkatablice"/>
+        <w:tblW w:w="0" w:type="auto"/>
+        <w:tblLook w:val="04A0" w:firstRow="1" w:lastRow="0" w:firstColumn="1" w:lastColumn="0" w:noHBand="0" w:noVBand="1"/>
+      </w:tblPr>
+      <w:tblGrid>
+        <w:gridCol w:w="2471"/>
+        <w:gridCol w:w="2197"/>
+        <w:gridCol w:w="2197"/>
+        <w:gridCol w:w="2197"/>
+      </w:tblGrid>
+      <w:tr>
+        <w:tc>
+          <w:tcPr>
+            <w:tcW w:w="2471" w:type="dxa"/>
+          </w:tcPr>
+          <w:p>
+            <w:r>
+              <w:t>RESPONSE</w:t>
+            </w:r>
+          </w:p>
+        </w:tc>
+        <w:tc>
+          <w:tcPr>
+            <w:tcW w:w="2197" w:type="dxa"/>
+          </w:tcPr>
+          <w:p>
+            <w:r>
+              <w:t>Uspješna prijava</w:t>
+            </w:r>
+          </w:p>
+        </w:tc>
+        <w:tc>
+          <w:tcPr>
+            <w:tcW w:w="2197" w:type="dxa"/>
+          </w:tcPr>
+          <w:p>
+            <w:r>
+              <w:t>Neuspješna prijava (krivi podaci uneseni)</w:t>
+            </w:r>
+          </w:p>
+        </w:tc>
+        <w:tc>
+          <w:tcPr>
+            <w:tcW w:w="2197" w:type="dxa"/>
+          </w:tcPr>
+          <w:p>
+            <w:r>
+              <w:t>Neuspješna prijava (nedostupna baza podataka)</w:t>
+            </w:r>
+          </w:p>
+        </w:tc>
+      </w:tr>
+      <w:tr>
+        <w:tc>
+          <w:tcPr>
+            <w:tcW w:w="2471" w:type="dxa"/>
+          </w:tcPr>
+          <w:p>
+            <w:r>
+              <w:t>Status</w:t>
+            </w:r>
+          </w:p>
+        </w:tc>
+        <w:tc>
+          <w:tcPr>
+            <w:tcW w:w="2197" w:type="dxa"/>
+          </w:tcPr>
+          <w:p>
+            <w:r>
+              <w:t>OK</w:t>
+            </w:r>
+          </w:p>
+        </w:tc>
+        <w:tc>
+          <w:tcPr>
+            <w:tcW w:w="2197" w:type="dxa"/>
+          </w:tcPr>
+          <w:p>
+            <w:r>
+              <w:t>NOT OK</w:t>
+            </w:r>
+          </w:p>
+        </w:tc>
+        <w:tc>
+          <w:tcPr>
+            <w:tcW w:w="2197" w:type="dxa"/>
+          </w:tcPr>
+          <w:p>
+            <w:r>
+              <w:t>NOT OK</w:t>
+            </w:r>
+          </w:p>
+        </w:tc>
+      </w:tr>
+      <w:tr>
+        <w:tc>
+          <w:tcPr>
+            <w:tcW w:w="2471" w:type="dxa"/>
+          </w:tcPr>
+          <w:p>
+            <w:proofErr w:type="spellStart"/>
+            <w:r>
+              <w:t>Message</w:t>
+            </w:r>
+            <w:proofErr w:type="spellEnd"/>
+          </w:p>
+        </w:tc>
+        <w:tc>
+          <w:tcPr>
+            <w:tcW w:w="2197" w:type="dxa"/>
+          </w:tcPr>
+          <w:p>
+            <w:r>
+              <w:t>„Uspješna prijava“</w:t>
+            </w:r>
+          </w:p>
+        </w:tc>
+        <w:tc>
+          <w:tcPr>
+            <w:tcW w:w="2197" w:type="dxa"/>
+          </w:tcPr>
+          <w:p>
+            <w:r>
+              <w:t>Tekst greški</w:t>
+            </w:r>
+          </w:p>
+        </w:tc>
+        <w:tc>
+          <w:tcPr>
+            <w:tcW w:w="2197" w:type="dxa"/>
+          </w:tcPr>
+          <w:p>
+            <w:r>
+              <w:t>„Došlo je do problema na web servisu.“</w:t>
+            </w:r>
+          </w:p>
+        </w:tc>
+      </w:tr>
+      <w:tr>
+        <w:tc>
+          <w:tcPr>
+            <w:tcW w:w="2471" w:type="dxa"/>
+          </w:tcPr>
+          <w:p>
+            <w:r>
+              <w:t>data</w:t>
+            </w:r>
+          </w:p>
+        </w:tc>
+        <w:tc>
+          <w:tcPr>
+            <w:tcW w:w="2197" w:type="dxa"/>
+          </w:tcPr>
+          <w:p>
+            <w:r>
+              <w:t>Niz prijava = „OK“</w:t>
+            </w:r>
+          </w:p>
+        </w:tc>
+        <w:tc>
+          <w:tcPr>
+            <w:tcW w:w="2197" w:type="dxa"/>
+          </w:tcPr>
+          <w:p>
+            <w:r>
+              <w:t>Niz kojem je prijava = „</w:t>
+            </w:r>
+            <w:proofErr w:type="spellStart"/>
+            <w:r>
+              <w:t>error</w:t>
+            </w:r>
+            <w:proofErr w:type="spellEnd"/>
+            <w:r>
+              <w:t>“</w:t>
+            </w:r>
+          </w:p>
+        </w:tc>
+        <w:tc>
+          <w:tcPr>
+            <w:tcW w:w="2197" w:type="dxa"/>
+          </w:tcPr>
+          <w:p>
+            <w:pPr>
+              <w:keepNext/>
+            </w:pPr>
+            <w:r>
+              <w:t>Niz kojem je prijava = „</w:t>
+            </w:r>
+            <w:proofErr w:type="spellStart"/>
+            <w:r>
+              <w:t>error</w:t>
+            </w:r>
+            <w:proofErr w:type="spellEnd"/>
+            <w:r>
+              <w:t>“</w:t>
+            </w:r>
+          </w:p>
+        </w:tc>
+      </w:tr>
+    </w:tbl>
+    <w:p>
+      <w:pPr>
+        <w:pStyle w:val="Opisslike"/>
+      </w:pPr>
+      <w:r>
+        <w:t xml:space="preserve">Tablica </w:t>
+      </w:r>
+      <w:fldSimple w:instr=" SEQ Tablica \* ARABIC ">
+        <w:r>
+          <w:rPr>
+            <w:noProof/>
+          </w:rPr>
+          <w:t>2</w:t>
+        </w:r>
+      </w:fldSimple>
+      <w:r>
+        <w:t xml:space="preserve"> Struktura odgovora pri metodi za prijavu</w:t>
+      </w:r>
+    </w:p>
+    <w:tbl>
+      <w:tblPr>
+        <w:tblStyle w:val="Reetkatablice"/>
+        <w:tblW w:w="0" w:type="auto"/>
+        <w:tblLook w:val="04A0" w:firstRow="1" w:lastRow="0" w:firstColumn="1" w:lastColumn="0" w:noHBand="0" w:noVBand="1"/>
+      </w:tblPr>
+      <w:tblGrid>
+        <w:gridCol w:w="3020"/>
+        <w:gridCol w:w="3021"/>
+        <w:gridCol w:w="3021"/>
+      </w:tblGrid>
+      <w:tr>
+        <w:tc>
+          <w:tcPr>
+            <w:tcW w:w="3020" w:type="dxa"/>
+          </w:tcPr>
+          <w:p>
+            <w:r>
+              <w:t>RESPONSE</w:t>
+            </w:r>
+          </w:p>
+        </w:tc>
+        <w:tc>
+          <w:tcPr>
+            <w:tcW w:w="3021" w:type="dxa"/>
+          </w:tcPr>
+          <w:p>
+            <w:r>
+              <w:t>Uspješna registracija</w:t>
+            </w:r>
+          </w:p>
+        </w:tc>
+        <w:tc>
+          <w:tcPr>
+            <w:tcW w:w="3021" w:type="dxa"/>
+          </w:tcPr>
+          <w:p>
+            <w:r>
+              <w:t>Neuspješna registracija</w:t>
+            </w:r>
+          </w:p>
+        </w:tc>
+      </w:tr>
+      <w:tr>
+        <w:tc>
+          <w:tcPr>
+            <w:tcW w:w="3020" w:type="dxa"/>
+          </w:tcPr>
+          <w:p>
+            <w:r>
+              <w:t>Status</w:t>
+            </w:r>
+          </w:p>
+        </w:tc>
+        <w:tc>
+          <w:tcPr>
+            <w:tcW w:w="3021" w:type="dxa"/>
+          </w:tcPr>
+          <w:p>
+            <w:r>
+              <w:t>OK</w:t>
+            </w:r>
+          </w:p>
+        </w:tc>
+        <w:tc>
+          <w:tcPr>
+            <w:tcW w:w="3021" w:type="dxa"/>
+          </w:tcPr>
+          <w:p>
+            <w:r>
+              <w:t>NOT OK</w:t>
+            </w:r>
+          </w:p>
+        </w:tc>
+      </w:tr>
+      <w:tr>
+        <w:tc>
+          <w:tcPr>
+            <w:tcW w:w="3020" w:type="dxa"/>
+          </w:tcPr>
+          <w:p>
+            <w:proofErr w:type="spellStart"/>
+            <w:r>
+              <w:t>Message</w:t>
+            </w:r>
+            <w:proofErr w:type="spellEnd"/>
+          </w:p>
+        </w:tc>
+        <w:tc>
+          <w:tcPr>
+            <w:tcW w:w="3021" w:type="dxa"/>
+          </w:tcPr>
+          <w:p>
+            <w:r>
+              <w:t xml:space="preserve">„Uspješna </w:t>
+            </w:r>
+            <w:proofErr w:type="spellStart"/>
+            <w:r>
+              <w:t>registacija</w:t>
+            </w:r>
+            <w:proofErr w:type="spellEnd"/>
+            <w:r>
+              <w:t>“</w:t>
+            </w:r>
+          </w:p>
+        </w:tc>
+        <w:tc>
+          <w:tcPr>
+            <w:tcW w:w="3021" w:type="dxa"/>
+          </w:tcPr>
+          <w:p>
+            <w:r>
+              <w:t>Tekst greški</w:t>
+            </w:r>
+          </w:p>
+        </w:tc>
+      </w:tr>
+      <w:tr>
+        <w:tc>
+          <w:tcPr>
+            <w:tcW w:w="3020" w:type="dxa"/>
+          </w:tcPr>
+          <w:p>
+            <w:r>
+              <w:lastRenderedPageBreak/>
+              <w:t>data</w:t>
+            </w:r>
+          </w:p>
+        </w:tc>
+        <w:tc>
+          <w:tcPr>
+            <w:tcW w:w="3021" w:type="dxa"/>
+          </w:tcPr>
+          <w:p>
+            <w:r>
+              <w:t>Niz sa atributima email i lozinka</w:t>
+            </w:r>
+          </w:p>
+        </w:tc>
+        <w:tc>
+          <w:tcPr>
+            <w:tcW w:w="3021" w:type="dxa"/>
+          </w:tcPr>
+          <w:p>
+            <w:pPr>
+              <w:keepNext/>
+            </w:pPr>
+            <w:r>
+              <w:t xml:space="preserve">Niz kojem je </w:t>
+            </w:r>
+            <w:proofErr w:type="spellStart"/>
+            <w:r>
+              <w:t>reg</w:t>
+            </w:r>
+            <w:proofErr w:type="spellEnd"/>
+            <w:r>
+              <w:t xml:space="preserve"> = „</w:t>
+            </w:r>
+            <w:proofErr w:type="spellStart"/>
+            <w:r>
+              <w:t>error</w:t>
+            </w:r>
+            <w:proofErr w:type="spellEnd"/>
+            <w:r>
+              <w:t>“</w:t>
+            </w:r>
+          </w:p>
+        </w:tc>
+      </w:tr>
+    </w:tbl>
+    <w:p>
+      <w:pPr>
+        <w:pStyle w:val="Opisslike"/>
+      </w:pPr>
+      <w:r>
+        <w:t xml:space="preserve">Tablica </w:t>
+      </w:r>
+      <w:fldSimple w:instr=" SEQ Tablica \* ARABIC ">
+        <w:r>
+          <w:rPr>
+            <w:noProof/>
+          </w:rPr>
+          <w:t>3</w:t>
+        </w:r>
+      </w:fldSimple>
+      <w:r>
+        <w:t xml:space="preserve"> </w:t>
+      </w:r>
+      <w:r>
+        <w:t xml:space="preserve">Struktura odgovora pri metodi za </w:t>
+      </w:r>
+      <w:r>
+        <w:t>registraciju</w:t>
+      </w:r>
+    </w:p>
+    <w:tbl>
+      <w:tblPr>
+        <w:tblStyle w:val="Reetkatablice"/>
+        <w:tblW w:w="0" w:type="auto"/>
+        <w:tblLook w:val="04A0" w:firstRow="1" w:lastRow="0" w:firstColumn="1" w:lastColumn="0" w:noHBand="0" w:noVBand="1"/>
+      </w:tblPr>
+      <w:tblGrid>
+        <w:gridCol w:w="3020"/>
+        <w:gridCol w:w="3021"/>
+        <w:gridCol w:w="3021"/>
+      </w:tblGrid>
+      <w:tr>
+        <w:tc>
+          <w:tcPr>
+            <w:tcW w:w="3020" w:type="dxa"/>
+          </w:tcPr>
+          <w:p>
+            <w:r>
+              <w:t>RESPONSE</w:t>
+            </w:r>
+          </w:p>
+        </w:tc>
+        <w:tc>
+          <w:tcPr>
+            <w:tcW w:w="3021" w:type="dxa"/>
+          </w:tcPr>
+          <w:p>
+            <w:r>
+              <w:t>Nema kolegija u bazi</w:t>
+            </w:r>
+          </w:p>
+        </w:tc>
+        <w:tc>
+          <w:tcPr>
+            <w:tcW w:w="3021" w:type="dxa"/>
+          </w:tcPr>
+          <w:p>
+            <w:r>
+              <w:t>Dohvaćeni su kolegiji</w:t>
+            </w:r>
+          </w:p>
+        </w:tc>
+      </w:tr>
+      <w:tr>
+        <w:tc>
+          <w:tcPr>
+            <w:tcW w:w="3020" w:type="dxa"/>
+          </w:tcPr>
+          <w:p>
+            <w:r>
+              <w:t>Status</w:t>
+            </w:r>
+          </w:p>
+        </w:tc>
+        <w:tc>
+          <w:tcPr>
+            <w:tcW w:w="3021" w:type="dxa"/>
+          </w:tcPr>
+          <w:p>
+            <w:r>
+              <w:t>OK</w:t>
+            </w:r>
+          </w:p>
+        </w:tc>
+        <w:tc>
+          <w:tcPr>
+            <w:tcW w:w="3021" w:type="dxa"/>
+          </w:tcPr>
+          <w:p>
+            <w:r>
+              <w:t>OK</w:t>
+            </w:r>
+          </w:p>
+        </w:tc>
+      </w:tr>
+      <w:tr>
+        <w:tc>
+          <w:tcPr>
+            <w:tcW w:w="3020" w:type="dxa"/>
+          </w:tcPr>
+          <w:p>
+            <w:proofErr w:type="spellStart"/>
+            <w:r>
+              <w:t>Message</w:t>
+            </w:r>
+            <w:proofErr w:type="spellEnd"/>
+          </w:p>
+        </w:tc>
+        <w:tc>
+          <w:tcPr>
+            <w:tcW w:w="3021" w:type="dxa"/>
+          </w:tcPr>
+          <w:p>
+            <w:r>
+              <w:t>„Nema zapisa u bazi!“</w:t>
+            </w:r>
+          </w:p>
+        </w:tc>
+        <w:tc>
+          <w:tcPr>
+            <w:tcW w:w="3021" w:type="dxa"/>
+          </w:tcPr>
+          <w:p>
+            <w:r>
+              <w:t>„Pronađeni su rezultati!“</w:t>
+            </w:r>
+          </w:p>
+        </w:tc>
+      </w:tr>
+      <w:tr>
+        <w:tc>
+          <w:tcPr>
+            <w:tcW w:w="3020" w:type="dxa"/>
+          </w:tcPr>
+          <w:p>
+            <w:r>
+              <w:t>data</w:t>
+            </w:r>
+          </w:p>
+        </w:tc>
+        <w:tc>
+          <w:tcPr>
+            <w:tcW w:w="3021" w:type="dxa"/>
+          </w:tcPr>
+          <w:p>
+            <w:r>
+              <w:t xml:space="preserve">Atributi elemenata u kolegij su </w:t>
+            </w:r>
+            <w:proofErr w:type="spellStart"/>
+            <w:r>
+              <w:t>id</w:t>
+            </w:r>
+            <w:proofErr w:type="spellEnd"/>
+            <w:r>
+              <w:t xml:space="preserve"> = -1, naziv = ““, semestar = -1 i studij = ““</w:t>
+            </w:r>
+          </w:p>
+        </w:tc>
+        <w:tc>
+          <w:tcPr>
+            <w:tcW w:w="3021" w:type="dxa"/>
+          </w:tcPr>
+          <w:p>
+            <w:pPr>
+              <w:keepNext/>
+            </w:pPr>
+            <w:r>
+              <w:t>Niz svih kolegija u JSON formatu.</w:t>
+            </w:r>
+          </w:p>
+        </w:tc>
+      </w:tr>
+    </w:tbl>
+    <w:p>
+      <w:pPr>
+        <w:pStyle w:val="Opisslike"/>
+      </w:pPr>
+      <w:r>
+        <w:t xml:space="preserve">Tablica </w:t>
+      </w:r>
+      <w:fldSimple w:instr=" SEQ Tablica \* ARABIC ">
+        <w:r>
+          <w:rPr>
+            <w:noProof/>
+          </w:rPr>
+          <w:t>4</w:t>
+        </w:r>
+      </w:fldSimple>
+      <w:r>
+        <w:t xml:space="preserve"> </w:t>
+      </w:r>
+      <w:r>
+        <w:t xml:space="preserve">Struktura odgovora pri metodi za </w:t>
+      </w:r>
+      <w:r>
+        <w:t>dohvaćanje kolegija</w:t>
+      </w:r>
+    </w:p>
+    <w:tbl>
+      <w:tblPr>
+        <w:tblStyle w:val="Reetkatablice"/>
+        <w:tblW w:w="0" w:type="auto"/>
+        <w:tblLook w:val="04A0" w:firstRow="1" w:lastRow="0" w:firstColumn="1" w:lastColumn="0" w:noHBand="0" w:noVBand="1"/>
+      </w:tblPr>
+      <w:tblGrid>
+        <w:gridCol w:w="3020"/>
+        <w:gridCol w:w="3021"/>
+        <w:gridCol w:w="3021"/>
+      </w:tblGrid>
+      <w:tr>
+        <w:tc>
+          <w:tcPr>
+            <w:tcW w:w="3020" w:type="dxa"/>
+          </w:tcPr>
+          <w:p>
+            <w:r>
+              <w:t>RESPONSE</w:t>
+            </w:r>
+          </w:p>
+        </w:tc>
+        <w:tc>
+          <w:tcPr>
+            <w:tcW w:w="3021" w:type="dxa"/>
+          </w:tcPr>
+          <w:p>
+            <w:r>
+              <w:t>Kolegij nije dodan.</w:t>
+            </w:r>
+          </w:p>
+        </w:tc>
+        <w:tc>
+          <w:tcPr>
+            <w:tcW w:w="3021" w:type="dxa"/>
+          </w:tcPr>
+          <w:p>
+            <w:r>
+              <w:t>Kolegij uspješno dodan.</w:t>
+            </w:r>
+          </w:p>
+        </w:tc>
+      </w:tr>
+      <w:tr>
+        <w:tc>
+          <w:tcPr>
+            <w:tcW w:w="3020" w:type="dxa"/>
+          </w:tcPr>
+          <w:p>
+            <w:r>
+              <w:t>Status</w:t>
+            </w:r>
+          </w:p>
+        </w:tc>
+        <w:tc>
+          <w:tcPr>
+            <w:tcW w:w="3021" w:type="dxa"/>
+          </w:tcPr>
+          <w:p>
+            <w:r>
+              <w:t>NOT OK</w:t>
+            </w:r>
+          </w:p>
+        </w:tc>
+        <w:tc>
+          <w:tcPr>
+            <w:tcW w:w="3021" w:type="dxa"/>
+          </w:tcPr>
+          <w:p>
+            <w:r>
+              <w:t>OK</w:t>
+            </w:r>
+          </w:p>
+        </w:tc>
+      </w:tr>
+      <w:tr>
+        <w:tc>
+          <w:tcPr>
+            <w:tcW w:w="3020" w:type="dxa"/>
+          </w:tcPr>
+          <w:p>
+            <w:proofErr w:type="spellStart"/>
+            <w:r>
+              <w:t>Message</w:t>
+            </w:r>
+            <w:proofErr w:type="spellEnd"/>
+          </w:p>
+        </w:tc>
+        <w:tc>
+          <w:tcPr>
+            <w:tcW w:w="3021" w:type="dxa"/>
+          </w:tcPr>
+          <w:p>
+            <w:r>
+              <w:t>Tekst greški</w:t>
+            </w:r>
+          </w:p>
+        </w:tc>
+        <w:tc>
+          <w:tcPr>
+            <w:tcW w:w="3021" w:type="dxa"/>
+          </w:tcPr>
+          <w:p>
+            <w:r>
+              <w:t>„Uspješno dodano!“</w:t>
+            </w:r>
+          </w:p>
+        </w:tc>
+      </w:tr>
+      <w:tr>
+        <w:tc>
+          <w:tcPr>
+            <w:tcW w:w="3020" w:type="dxa"/>
+          </w:tcPr>
+          <w:p>
+            <w:r>
+              <w:t>data</w:t>
+            </w:r>
+          </w:p>
+        </w:tc>
+        <w:tc>
+          <w:tcPr>
+            <w:tcW w:w="3021" w:type="dxa"/>
+          </w:tcPr>
+          <w:p>
+            <w:r>
+              <w:t xml:space="preserve">Niz s atributom dodavanje i njegovom vrijednosti </w:t>
+            </w:r>
+            <w:proofErr w:type="spellStart"/>
+            <w:r>
+              <w:t>error</w:t>
+            </w:r>
+            <w:proofErr w:type="spellEnd"/>
+          </w:p>
+        </w:tc>
+        <w:tc>
+          <w:tcPr>
+            <w:tcW w:w="3021" w:type="dxa"/>
+          </w:tcPr>
+          <w:p>
+            <w:pPr>
+              <w:keepNext/>
+            </w:pPr>
+            <w:r>
+              <w:t>Niz s nazivom atributa dodavanje i njegovom vrijednosti OK</w:t>
+            </w:r>
+          </w:p>
+        </w:tc>
+      </w:tr>
+    </w:tbl>
+    <w:p>
+      <w:pPr>
+        <w:pStyle w:val="Opisslike"/>
+      </w:pPr>
+      <w:r>
+        <w:t xml:space="preserve">Tablica </w:t>
+      </w:r>
+      <w:fldSimple w:instr=" SEQ Tablica \* ARABIC ">
+        <w:r>
+          <w:rPr>
+            <w:noProof/>
+          </w:rPr>
+          <w:t>5</w:t>
+        </w:r>
+      </w:fldSimple>
+      <w:r>
+        <w:t xml:space="preserve"> </w:t>
+      </w:r>
+      <w:r>
+        <w:t xml:space="preserve">Struktura odgovora pri metodi za </w:t>
+      </w:r>
+      <w:r>
+        <w:t>dodavanje odgovora</w:t>
+      </w:r>
+    </w:p>
+    <w:tbl>
+      <w:tblPr>
+        <w:tblStyle w:val="Reetkatablice"/>
+        <w:tblW w:w="0" w:type="auto"/>
+        <w:tblLook w:val="04A0" w:firstRow="1" w:lastRow="0" w:firstColumn="1" w:lastColumn="0" w:noHBand="0" w:noVBand="1"/>
+      </w:tblPr>
+      <w:tblGrid>
+        <w:gridCol w:w="3020"/>
+        <w:gridCol w:w="3021"/>
+        <w:gridCol w:w="3021"/>
+      </w:tblGrid>
+      <w:tr>
+        <w:tc>
+          <w:tcPr>
+            <w:tcW w:w="3020" w:type="dxa"/>
+          </w:tcPr>
+          <w:p>
+            <w:r>
+              <w:t>RESPONSE</w:t>
+            </w:r>
+          </w:p>
+        </w:tc>
+        <w:tc>
+          <w:tcPr>
+            <w:tcW w:w="3021" w:type="dxa"/>
+          </w:tcPr>
+          <w:p>
+            <w:r>
+              <w:t>Nisu dohvaćene aktivnosti.</w:t>
+            </w:r>
+          </w:p>
+        </w:tc>
+        <w:tc>
+          <w:tcPr>
+            <w:tcW w:w="3021" w:type="dxa"/>
+          </w:tcPr>
+          <w:p>
+            <w:r>
+              <w:t>Dohvaćene su aktivnosti</w:t>
+            </w:r>
+          </w:p>
+        </w:tc>
+      </w:tr>
+      <w:tr>
+        <w:tc>
+          <w:tcPr>
+            <w:tcW w:w="3020" w:type="dxa"/>
+          </w:tcPr>
+          <w:p>
+            <w:r>
+              <w:t>Status</w:t>
+            </w:r>
+          </w:p>
+        </w:tc>
+        <w:tc>
+          <w:tcPr>
+            <w:tcW w:w="3021" w:type="dxa"/>
+          </w:tcPr>
+          <w:p>
+            <w:r>
+              <w:t>NOT OK</w:t>
+            </w:r>
+          </w:p>
+        </w:tc>
+        <w:tc>
+          <w:tcPr>
+            <w:tcW w:w="3021" w:type="dxa"/>
+          </w:tcPr>
+          <w:p>
+            <w:r>
+              <w:t>OK</w:t>
+            </w:r>
+          </w:p>
+        </w:tc>
+      </w:tr>
+      <w:tr>
+        <w:tc>
+          <w:tcPr>
+            <w:tcW w:w="3020" w:type="dxa"/>
+          </w:tcPr>
+          <w:p>
+            <w:proofErr w:type="spellStart"/>
+            <w:r>
+              <w:t>Message</w:t>
+            </w:r>
+            <w:proofErr w:type="spellEnd"/>
+          </w:p>
+        </w:tc>
+        <w:tc>
+          <w:tcPr>
+            <w:tcW w:w="3021" w:type="dxa"/>
+          </w:tcPr>
+          <w:p>
+            <w:r>
+              <w:t>„Nema aktivnosti za traženog korisnika“</w:t>
+            </w:r>
+          </w:p>
+        </w:tc>
+        <w:tc>
+          <w:tcPr>
+            <w:tcW w:w="3021" w:type="dxa"/>
+          </w:tcPr>
+          <w:p>
+            <w:r>
+              <w:t>„Uspješno dohvaćanje“</w:t>
+            </w:r>
+          </w:p>
+        </w:tc>
+      </w:tr>
+      <w:tr>
+        <w:tc>
+          <w:tcPr>
+            <w:tcW w:w="3020" w:type="dxa"/>
+          </w:tcPr>
+          <w:p>
+            <w:r>
+              <w:t>data</w:t>
+            </w:r>
+          </w:p>
+        </w:tc>
+        <w:tc>
+          <w:tcPr>
+            <w:tcW w:w="3021" w:type="dxa"/>
+          </w:tcPr>
+          <w:p>
+            <w:r>
+              <w:t>Niz s atributom aktivnost (vrijednost mu je „</w:t>
+            </w:r>
+            <w:proofErr w:type="spellStart"/>
+            <w:r>
+              <w:t>error</w:t>
+            </w:r>
+            <w:proofErr w:type="spellEnd"/>
+            <w:r>
+              <w:t>“)</w:t>
+            </w:r>
+          </w:p>
+        </w:tc>
+        <w:tc>
+          <w:tcPr>
+            <w:tcW w:w="3021" w:type="dxa"/>
+          </w:tcPr>
+          <w:p>
+            <w:pPr>
+              <w:keepNext/>
+            </w:pPr>
+            <w:r>
+              <w:t xml:space="preserve">Niz aktivnosti s atributima: </w:t>
+            </w:r>
+            <w:proofErr w:type="spellStart"/>
+            <w:r>
+              <w:t>idKolegija</w:t>
+            </w:r>
+            <w:proofErr w:type="spellEnd"/>
+            <w:r>
+              <w:t xml:space="preserve">, </w:t>
+            </w:r>
+            <w:proofErr w:type="spellStart"/>
+            <w:r>
+              <w:t>nazivKolegija</w:t>
+            </w:r>
+            <w:proofErr w:type="spellEnd"/>
+            <w:r>
+              <w:t>, (</w:t>
+            </w:r>
+            <w:proofErr w:type="spellStart"/>
+            <w:r>
+              <w:t>idAktivnosti</w:t>
+            </w:r>
+            <w:proofErr w:type="spellEnd"/>
+            <w:r>
+              <w:t xml:space="preserve">, </w:t>
+            </w:r>
+            <w:proofErr w:type="spellStart"/>
+            <w:r>
+              <w:t>dozvoljenoIzostanaka</w:t>
+            </w:r>
+            <w:proofErr w:type="spellEnd"/>
+            <w:r>
+              <w:t xml:space="preserve">, </w:t>
+            </w:r>
+            <w:proofErr w:type="spellStart"/>
+            <w:r>
+              <w:t>pocetak</w:t>
+            </w:r>
+            <w:proofErr w:type="spellEnd"/>
+            <w:r>
+              <w:t xml:space="preserve">, kraj, </w:t>
+            </w:r>
+            <w:proofErr w:type="spellStart"/>
+            <w:r>
+              <w:t>danIzvodjenja</w:t>
+            </w:r>
+            <w:proofErr w:type="spellEnd"/>
+            <w:r>
+              <w:t xml:space="preserve">, dvorana, </w:t>
+            </w:r>
+            <w:proofErr w:type="spellStart"/>
+            <w:r>
+              <w:t>tipAktivnosti</w:t>
+            </w:r>
+            <w:proofErr w:type="spellEnd"/>
+            <w:r>
+              <w:t>)</w:t>
+            </w:r>
+          </w:p>
+        </w:tc>
+      </w:tr>
+    </w:tbl>
+    <w:p>
+      <w:pPr>
+        <w:pStyle w:val="Opisslike"/>
+      </w:pPr>
+      <w:r>
+        <w:t xml:space="preserve">Tablica </w:t>
+      </w:r>
+      <w:fldSimple w:instr=" SEQ Tablica \* ARABIC ">
+        <w:r>
+          <w:rPr>
+            <w:noProof/>
+          </w:rPr>
+          <w:t>6</w:t>
+        </w:r>
+      </w:fldSimple>
+      <w:r>
+        <w:t xml:space="preserve"> </w:t>
+      </w:r>
+      <w:r>
+        <w:t xml:space="preserve">Struktura odgovora pri metodi za </w:t>
+      </w:r>
+      <w:r>
+        <w:t>dohvaćanje aktivnosti</w:t>
+      </w:r>
+    </w:p>
+    <w:tbl>
+      <w:tblPr>
+        <w:tblStyle w:val="Reetkatablice"/>
+        <w:tblW w:w="0" w:type="auto"/>
+        <w:tblLook w:val="04A0" w:firstRow="1" w:lastRow="0" w:firstColumn="1" w:lastColumn="0" w:noHBand="0" w:noVBand="1"/>
+      </w:tblPr>
+      <w:tblGrid>
+        <w:gridCol w:w="3020"/>
+        <w:gridCol w:w="3021"/>
+        <w:gridCol w:w="3021"/>
+      </w:tblGrid>
+      <w:tr>
+        <w:tc>
+          <w:tcPr>
+            <w:tcW w:w="3020" w:type="dxa"/>
+          </w:tcPr>
+          <w:p>
+            <w:r>
+              <w:t>RESPONSE</w:t>
+            </w:r>
+          </w:p>
+        </w:tc>
+        <w:tc>
+          <w:tcPr>
+            <w:tcW w:w="3021" w:type="dxa"/>
+          </w:tcPr>
+          <w:p>
+            <w:r>
+              <w:t>Aktivnost nije dodana</w:t>
+            </w:r>
+          </w:p>
+        </w:tc>
+        <w:tc>
+          <w:tcPr>
+            <w:tcW w:w="3021" w:type="dxa"/>
+          </w:tcPr>
+          <w:p>
+            <w:r>
+              <w:t>Aktivnost uspješno dodana</w:t>
+            </w:r>
+          </w:p>
+        </w:tc>
+      </w:tr>
+      <w:tr>
+        <w:tc>
+          <w:tcPr>
+            <w:tcW w:w="3020" w:type="dxa"/>
+          </w:tcPr>
+          <w:p>
+            <w:r>
+              <w:t>Status</w:t>
+            </w:r>
+          </w:p>
+        </w:tc>
+        <w:tc>
+          <w:tcPr>
+            <w:tcW w:w="3021" w:type="dxa"/>
+          </w:tcPr>
+          <w:p>
+            <w:r>
+              <w:t>NOT OK</w:t>
+            </w:r>
+          </w:p>
+        </w:tc>
+        <w:tc>
+          <w:tcPr>
+            <w:tcW w:w="3021" w:type="dxa"/>
+          </w:tcPr>
+          <w:p>
+            <w:r>
+              <w:t>OK</w:t>
+            </w:r>
+          </w:p>
+        </w:tc>
+      </w:tr>
+      <w:tr>
+        <w:tc>
+          <w:tcPr>
+            <w:tcW w:w="3020" w:type="dxa"/>
+          </w:tcPr>
+          <w:p>
+            <w:proofErr w:type="spellStart"/>
+            <w:r>
+              <w:t>Message</w:t>
+            </w:r>
+            <w:proofErr w:type="spellEnd"/>
+          </w:p>
+        </w:tc>
+        <w:tc>
+          <w:tcPr>
+            <w:tcW w:w="3021" w:type="dxa"/>
+          </w:tcPr>
+          <w:p>
+            <w:r>
+              <w:t>Tekst greški</w:t>
+            </w:r>
+          </w:p>
+        </w:tc>
+        <w:tc>
+          <w:tcPr>
+            <w:tcW w:w="3021" w:type="dxa"/>
+          </w:tcPr>
+          <w:p>
+            <w:r>
+              <w:t>„Uspješno dodano!“</w:t>
+            </w:r>
+          </w:p>
+        </w:tc>
+      </w:tr>
+      <w:tr>
+        <w:tc>
+          <w:tcPr>
+            <w:tcW w:w="3020" w:type="dxa"/>
+          </w:tcPr>
+          <w:p>
+            <w:r>
+              <w:t>data</w:t>
+            </w:r>
+          </w:p>
+        </w:tc>
+        <w:tc>
+          <w:tcPr>
+            <w:tcW w:w="3021" w:type="dxa"/>
+          </w:tcPr>
+          <w:p>
+            <w:r>
+              <w:t xml:space="preserve">Niz s atributom dodavanje i njegovom vrijednosti </w:t>
+            </w:r>
+            <w:proofErr w:type="spellStart"/>
+            <w:r>
+              <w:t>error</w:t>
+            </w:r>
+            <w:proofErr w:type="spellEnd"/>
+          </w:p>
+        </w:tc>
+        <w:tc>
+          <w:tcPr>
+            <w:tcW w:w="3021" w:type="dxa"/>
+          </w:tcPr>
+          <w:p>
+            <w:pPr>
+              <w:keepNext/>
+            </w:pPr>
+            <w:r>
+              <w:t>Niz s nazivom atributa dodavanje i njegovom vrijednosti OK</w:t>
+            </w:r>
+          </w:p>
+        </w:tc>
+      </w:tr>
+    </w:tbl>
+    <w:p>
+      <w:pPr>
+        <w:pStyle w:val="Opisslike"/>
+      </w:pPr>
+      <w:r>
+        <w:t xml:space="preserve">Tablica </w:t>
+      </w:r>
+      <w:fldSimple w:instr=" SEQ Tablica \* ARABIC ">
+        <w:r>
+          <w:rPr>
+            <w:noProof/>
+          </w:rPr>
+          <w:t>7</w:t>
+        </w:r>
+      </w:fldSimple>
+      <w:r>
+        <w:t xml:space="preserve"> </w:t>
+      </w:r>
+      <w:r>
+        <w:t xml:space="preserve">Struktura odgovora pri metodi za </w:t>
+      </w:r>
+      <w:r>
+        <w:t>dodavanje nove aktivnosti</w:t>
+      </w:r>
+    </w:p>
+    <w:tbl>
+      <w:tblPr>
+        <w:tblStyle w:val="Reetkatablice"/>
+        <w:tblW w:w="0" w:type="auto"/>
+        <w:tblLook w:val="04A0" w:firstRow="1" w:lastRow="0" w:firstColumn="1" w:lastColumn="0" w:noHBand="0" w:noVBand="1"/>
+      </w:tblPr>
+      <w:tblGrid>
+        <w:gridCol w:w="3020"/>
+        <w:gridCol w:w="3021"/>
+        <w:gridCol w:w="3021"/>
+      </w:tblGrid>
+      <w:tr>
+        <w:tc>
+          <w:tcPr>
+            <w:tcW w:w="3020" w:type="dxa"/>
+          </w:tcPr>
+          <w:p>
+            <w:r>
+              <w:t>RESPONSE</w:t>
+            </w:r>
+          </w:p>
+        </w:tc>
+        <w:tc>
+          <w:tcPr>
+            <w:tcW w:w="3021" w:type="dxa"/>
+          </w:tcPr>
+          <w:p>
+            <w:r>
+              <w:t>Aktivnost nije ažurirana</w:t>
+            </w:r>
+          </w:p>
+        </w:tc>
+        <w:tc>
+          <w:tcPr>
+            <w:tcW w:w="3021" w:type="dxa"/>
+          </w:tcPr>
+          <w:p>
+            <w:r>
+              <w:t>Aktivnost uspješno ažurirana</w:t>
+            </w:r>
+          </w:p>
+        </w:tc>
+      </w:tr>
+      <w:tr>
+        <w:tc>
+          <w:tcPr>
+            <w:tcW w:w="3020" w:type="dxa"/>
+          </w:tcPr>
+          <w:p>
+            <w:r>
+              <w:t>Status</w:t>
+            </w:r>
+          </w:p>
+        </w:tc>
+        <w:tc>
+          <w:tcPr>
+            <w:tcW w:w="3021" w:type="dxa"/>
+          </w:tcPr>
+          <w:p>
+            <w:r>
+              <w:t>NOT OK</w:t>
+            </w:r>
+          </w:p>
+        </w:tc>
+        <w:tc>
+          <w:tcPr>
+            <w:tcW w:w="3021" w:type="dxa"/>
+          </w:tcPr>
+          <w:p>
+            <w:r>
+              <w:t>OK</w:t>
+            </w:r>
+          </w:p>
+        </w:tc>
+      </w:tr>
+      <w:tr>
+        <w:tc>
+          <w:tcPr>
+            <w:tcW w:w="3020" w:type="dxa"/>
+          </w:tcPr>
+          <w:p>
+            <w:proofErr w:type="spellStart"/>
+            <w:r>
+              <w:t>Message</w:t>
+            </w:r>
+            <w:proofErr w:type="spellEnd"/>
+          </w:p>
+        </w:tc>
+        <w:tc>
+          <w:tcPr>
+            <w:tcW w:w="3021" w:type="dxa"/>
+          </w:tcPr>
+          <w:p>
+            <w:r>
+              <w:t>Tekst greški</w:t>
+            </w:r>
+          </w:p>
+        </w:tc>
+        <w:tc>
+          <w:tcPr>
+            <w:tcW w:w="3021" w:type="dxa"/>
+          </w:tcPr>
+          <w:p>
+            <w:r>
+              <w:t>„Uspješno ažurirano!“</w:t>
+            </w:r>
+          </w:p>
+        </w:tc>
+      </w:tr>
+      <w:tr>
+        <w:tc>
+          <w:tcPr>
+            <w:tcW w:w="3020" w:type="dxa"/>
+          </w:tcPr>
+          <w:p>
+            <w:pPr>
+              <w:tabs>
+                <w:tab w:val="center" w:pos="1402"/>
+              </w:tabs>
+            </w:pPr>
+            <w:r>
+              <w:t>data</w:t>
+            </w:r>
+          </w:p>
+        </w:tc>
+        <w:tc>
+          <w:tcPr>
+            <w:tcW w:w="3021" w:type="dxa"/>
+          </w:tcPr>
+          <w:p>
+            <w:r>
+              <w:t xml:space="preserve">Niz s atributom ažuriranje i njegovom vrijednosti </w:t>
+            </w:r>
+            <w:proofErr w:type="spellStart"/>
+            <w:r>
+              <w:t>error</w:t>
+            </w:r>
+            <w:proofErr w:type="spellEnd"/>
+          </w:p>
+        </w:tc>
+        <w:tc>
+          <w:tcPr>
+            <w:tcW w:w="3021" w:type="dxa"/>
+          </w:tcPr>
+          <w:p>
+            <w:pPr>
+              <w:keepNext/>
+            </w:pPr>
+            <w:r>
+              <w:t>Niz s nazivom atributa ažuriranje i njegovom vrijednosti OK</w:t>
+            </w:r>
+          </w:p>
+        </w:tc>
+      </w:tr>
+    </w:tbl>
+    <w:p>
+      <w:pPr>
+        <w:pStyle w:val="Opisslike"/>
+      </w:pPr>
+      <w:r>
+        <w:t xml:space="preserve">Tablica </w:t>
+      </w:r>
+      <w:fldSimple w:instr=" SEQ Tablica \* ARABIC ">
+        <w:r>
+          <w:rPr>
+            <w:noProof/>
+          </w:rPr>
+          <w:t>8</w:t>
+        </w:r>
+      </w:fldSimple>
+      <w:r>
+        <w:t xml:space="preserve"> </w:t>
+      </w:r>
+      <w:r>
+        <w:t xml:space="preserve">Struktura odgovora pri metodi za </w:t>
+      </w:r>
+      <w:r>
+        <w:t>ažuriranje aktivnosti</w:t>
+      </w:r>
+    </w:p>
+    <w:tbl>
+      <w:tblPr>
+        <w:tblStyle w:val="Reetkatablice"/>
+        <w:tblW w:w="0" w:type="auto"/>
+        <w:tblLook w:val="04A0" w:firstRow="1" w:lastRow="0" w:firstColumn="1" w:lastColumn="0" w:noHBand="0" w:noVBand="1"/>
+      </w:tblPr>
+      <w:tblGrid>
+        <w:gridCol w:w="3020"/>
+        <w:gridCol w:w="3021"/>
+        <w:gridCol w:w="3021"/>
+      </w:tblGrid>
+      <w:tr>
+        <w:tc>
+          <w:tcPr>
+            <w:tcW w:w="3020" w:type="dxa"/>
+          </w:tcPr>
+          <w:p>
+            <w:r>
+              <w:t>RESPONSE</w:t>
+            </w:r>
+          </w:p>
+        </w:tc>
+        <w:tc>
+          <w:tcPr>
+            <w:tcW w:w="3021" w:type="dxa"/>
+          </w:tcPr>
+          <w:p>
+            <w:r>
+              <w:t>Aktivnost nije obrisana</w:t>
+            </w:r>
+          </w:p>
+        </w:tc>
+        <w:tc>
+          <w:tcPr>
+            <w:tcW w:w="3021" w:type="dxa"/>
+          </w:tcPr>
+          <w:p>
+            <w:r>
+              <w:t>Aktivnost uspješno obrisana</w:t>
+            </w:r>
+          </w:p>
+        </w:tc>
+      </w:tr>
+      <w:tr>
+        <w:tc>
+          <w:tcPr>
+            <w:tcW w:w="3020" w:type="dxa"/>
+          </w:tcPr>
+          <w:p>
+            <w:r>
+              <w:t>Status</w:t>
+            </w:r>
+          </w:p>
+        </w:tc>
+        <w:tc>
+          <w:tcPr>
+            <w:tcW w:w="3021" w:type="dxa"/>
+          </w:tcPr>
+          <w:p>
+            <w:r>
+              <w:t>NOT OK</w:t>
+            </w:r>
+          </w:p>
+        </w:tc>
+        <w:tc>
+          <w:tcPr>
+            <w:tcW w:w="3021" w:type="dxa"/>
+          </w:tcPr>
+          <w:p>
+            <w:r>
+              <w:t>OK</w:t>
+            </w:r>
+          </w:p>
+        </w:tc>
+      </w:tr>
+      <w:tr>
+        <w:tc>
+          <w:tcPr>
+            <w:tcW w:w="3020" w:type="dxa"/>
+          </w:tcPr>
+          <w:p>
+            <w:proofErr w:type="spellStart"/>
+            <w:r>
+              <w:t>Message</w:t>
+            </w:r>
+            <w:proofErr w:type="spellEnd"/>
+          </w:p>
+        </w:tc>
+        <w:tc>
+          <w:tcPr>
+            <w:tcW w:w="3021" w:type="dxa"/>
+          </w:tcPr>
+          <w:p>
+            <w:r>
+              <w:t>Tekst greški</w:t>
+            </w:r>
+          </w:p>
+        </w:tc>
+        <w:tc>
+          <w:tcPr>
+            <w:tcW w:w="3021" w:type="dxa"/>
+          </w:tcPr>
+          <w:p>
+            <w:r>
+              <w:t>„Uspješno obrisano!“</w:t>
+            </w:r>
+          </w:p>
+        </w:tc>
+      </w:tr>
+      <w:tr>
+        <w:tc>
+          <w:tcPr>
+            <w:tcW w:w="3020" w:type="dxa"/>
+          </w:tcPr>
+          <w:p>
+            <w:r>
+              <w:lastRenderedPageBreak/>
+              <w:t>data</w:t>
+            </w:r>
+          </w:p>
+        </w:tc>
+        <w:tc>
+          <w:tcPr>
+            <w:tcW w:w="3021" w:type="dxa"/>
+          </w:tcPr>
+          <w:p>
+            <w:r>
+              <w:t xml:space="preserve">Niz s atributom brisanje i njegovom vrijednosti </w:t>
+            </w:r>
+            <w:proofErr w:type="spellStart"/>
+            <w:r>
+              <w:t>error</w:t>
+            </w:r>
+            <w:proofErr w:type="spellEnd"/>
+          </w:p>
+        </w:tc>
+        <w:tc>
+          <w:tcPr>
+            <w:tcW w:w="3021" w:type="dxa"/>
+          </w:tcPr>
+          <w:p>
+            <w:pPr>
+              <w:keepNext/>
+            </w:pPr>
+            <w:r>
+              <w:t>Niz s atributom brisanje i njegovom vrijednosti OK</w:t>
+            </w:r>
+          </w:p>
+        </w:tc>
+      </w:tr>
+    </w:tbl>
+    <w:p>
+      <w:pPr>
+        <w:pStyle w:val="Opisslike"/>
+      </w:pPr>
+      <w:r>
+        <w:t xml:space="preserve">Tablica </w:t>
+      </w:r>
+      <w:fldSimple w:instr=" SEQ Tablica \* ARABIC ">
+        <w:r>
+          <w:rPr>
+            <w:noProof/>
+          </w:rPr>
+          <w:t>9</w:t>
+        </w:r>
+      </w:fldSimple>
+      <w:r>
+        <w:t xml:space="preserve"> </w:t>
+      </w:r>
+      <w:r>
+        <w:t xml:space="preserve">Struktura odgovora pri metodi za </w:t>
+      </w:r>
+      <w:r>
+        <w:t>brisanje aktivnosti</w:t>
+      </w:r>
+    </w:p>
+    <w:tbl>
+      <w:tblPr>
+        <w:tblStyle w:val="Reetkatablice"/>
+        <w:tblW w:w="0" w:type="auto"/>
+        <w:tblLook w:val="04A0" w:firstRow="1" w:lastRow="0" w:firstColumn="1" w:lastColumn="0" w:noHBand="0" w:noVBand="1"/>
+      </w:tblPr>
+      <w:tblGrid>
+        <w:gridCol w:w="3020"/>
+        <w:gridCol w:w="3021"/>
+      </w:tblGrid>
+      <w:tr>
+        <w:tc>
+          <w:tcPr>
+            <w:tcW w:w="3020" w:type="dxa"/>
+          </w:tcPr>
+          <w:p>
+            <w:r>
+              <w:t>RESPONSE</w:t>
+            </w:r>
+          </w:p>
+        </w:tc>
+        <w:tc>
+          <w:tcPr>
+            <w:tcW w:w="3021" w:type="dxa"/>
+          </w:tcPr>
+          <w:p>
+            <w:r>
+              <w:t>Generirana lozinka</w:t>
+            </w:r>
+          </w:p>
+        </w:tc>
+      </w:tr>
+      <w:tr>
+        <w:tc>
+          <w:tcPr>
+            <w:tcW w:w="3020" w:type="dxa"/>
+          </w:tcPr>
+          <w:p>
+            <w:r>
+              <w:t>Status</w:t>
+            </w:r>
+          </w:p>
+        </w:tc>
+        <w:tc>
+          <w:tcPr>
+            <w:tcW w:w="3021" w:type="dxa"/>
+          </w:tcPr>
+          <w:p>
+            <w:r>
+              <w:t>OK</w:t>
+            </w:r>
+          </w:p>
+        </w:tc>
+      </w:tr>
+      <w:tr>
+        <w:tc>
+          <w:tcPr>
+            <w:tcW w:w="3020" w:type="dxa"/>
+          </w:tcPr>
+          <w:p>
+            <w:proofErr w:type="spellStart"/>
+            <w:r>
+              <w:t>nbResults</w:t>
+            </w:r>
+            <w:proofErr w:type="spellEnd"/>
+          </w:p>
+        </w:tc>
+        <w:tc>
+          <w:tcPr>
+            <w:tcW w:w="3021" w:type="dxa"/>
+          </w:tcPr>
+          <w:p>
+            <w:r>
+              <w:t>0</w:t>
+            </w:r>
+          </w:p>
+        </w:tc>
+      </w:tr>
+      <w:tr>
+        <w:tc>
+          <w:tcPr>
+            <w:tcW w:w="3020" w:type="dxa"/>
+          </w:tcPr>
+          <w:p>
+            <w:proofErr w:type="spellStart"/>
+            <w:r>
+              <w:t>Message</w:t>
+            </w:r>
+            <w:proofErr w:type="spellEnd"/>
+          </w:p>
+        </w:tc>
+        <w:tc>
+          <w:tcPr>
+            <w:tcW w:w="3021" w:type="dxa"/>
+          </w:tcPr>
+          <w:p>
+            <w:r>
+              <w:t>„Uspješno generirano!“</w:t>
+            </w:r>
+          </w:p>
+        </w:tc>
+      </w:tr>
+      <w:tr>
+        <w:tc>
+          <w:tcPr>
+            <w:tcW w:w="3020" w:type="dxa"/>
+          </w:tcPr>
+          <w:p>
+            <w:r>
+              <w:t>data</w:t>
+            </w:r>
+          </w:p>
+        </w:tc>
+        <w:tc>
+          <w:tcPr>
+            <w:tcW w:w="3021" w:type="dxa"/>
+          </w:tcPr>
+          <w:p>
+            <w:pPr>
+              <w:keepNext/>
+            </w:pPr>
+            <w:r>
+              <w:t>Niz s atributom lozinka</w:t>
+            </w:r>
+          </w:p>
+        </w:tc>
+      </w:tr>
+    </w:tbl>
+    <w:p>
+      <w:pPr>
+        <w:pStyle w:val="Opisslike"/>
+      </w:pPr>
+      <w:r>
+        <w:t xml:space="preserve">Tablica </w:t>
+      </w:r>
+      <w:fldSimple w:instr=" SEQ Tablica \* ARABIC ">
+        <w:r>
+          <w:rPr>
+            <w:noProof/>
+          </w:rPr>
+          <w:t>10</w:t>
+        </w:r>
+      </w:fldSimple>
+      <w:r>
+        <w:t xml:space="preserve"> </w:t>
+      </w:r>
+      <w:r>
+        <w:t xml:space="preserve">Struktura odgovora pri metodi za </w:t>
+      </w:r>
+      <w:r>
+        <w:t>generiranje lozinke za prisutnost na aktivnosti</w:t>
+      </w:r>
+    </w:p>
+    <w:tbl>
+      <w:tblPr>
+        <w:tblStyle w:val="Reetkatablice"/>
+        <w:tblW w:w="0" w:type="auto"/>
+        <w:tblLook w:val="04A0" w:firstRow="1" w:lastRow="0" w:firstColumn="1" w:lastColumn="0" w:noHBand="0" w:noVBand="1"/>
+      </w:tblPr>
+      <w:tblGrid>
+        <w:gridCol w:w="3020"/>
+        <w:gridCol w:w="3021"/>
+        <w:gridCol w:w="3021"/>
+      </w:tblGrid>
+      <w:tr>
+        <w:tc>
+          <w:tcPr>
+            <w:tcW w:w="3020" w:type="dxa"/>
+          </w:tcPr>
+          <w:p>
+            <w:r>
+              <w:t>RESPONSE</w:t>
+            </w:r>
+          </w:p>
+        </w:tc>
+        <w:tc>
+          <w:tcPr>
+            <w:tcW w:w="3021" w:type="dxa"/>
+          </w:tcPr>
+          <w:p>
+            <w:r>
+              <w:t>Dolazak nije evidentiran</w:t>
+            </w:r>
+          </w:p>
+        </w:tc>
+        <w:tc>
+          <w:tcPr>
+            <w:tcW w:w="3021" w:type="dxa"/>
+          </w:tcPr>
+          <w:p>
+            <w:r>
+              <w:t>Dolazak je evidentiran</w:t>
+            </w:r>
+          </w:p>
+        </w:tc>
+      </w:tr>
+      <w:tr>
+        <w:tc>
+          <w:tcPr>
+            <w:tcW w:w="3020" w:type="dxa"/>
+          </w:tcPr>
+          <w:p>
+            <w:r>
+              <w:t>Status</w:t>
+            </w:r>
+          </w:p>
+        </w:tc>
+        <w:tc>
+          <w:tcPr>
+            <w:tcW w:w="3021" w:type="dxa"/>
+          </w:tcPr>
+          <w:p>
+            <w:r>
+              <w:t>NOT OK</w:t>
+            </w:r>
+          </w:p>
+        </w:tc>
+        <w:tc>
+          <w:tcPr>
+            <w:tcW w:w="3021" w:type="dxa"/>
+          </w:tcPr>
+          <w:p>
+            <w:r>
+              <w:t>OK</w:t>
+            </w:r>
+          </w:p>
+        </w:tc>
+      </w:tr>
+      <w:tr>
+        <w:tc>
+          <w:tcPr>
+            <w:tcW w:w="3020" w:type="dxa"/>
+          </w:tcPr>
+          <w:p>
+            <w:proofErr w:type="spellStart"/>
+            <w:r>
+              <w:t>Message</w:t>
+            </w:r>
+            <w:proofErr w:type="spellEnd"/>
+          </w:p>
+        </w:tc>
+        <w:tc>
+          <w:tcPr>
+            <w:tcW w:w="3021" w:type="dxa"/>
+          </w:tcPr>
+          <w:p>
+            <w:r>
+              <w:t>Tekst greški</w:t>
+            </w:r>
+          </w:p>
+        </w:tc>
+        <w:tc>
+          <w:tcPr>
+            <w:tcW w:w="3021" w:type="dxa"/>
+          </w:tcPr>
+          <w:p>
+            <w:r>
+              <w:t>„Dolazak je uspješno evidentiran“</w:t>
+            </w:r>
+          </w:p>
+        </w:tc>
+      </w:tr>
+      <w:tr>
+        <w:tc>
+          <w:tcPr>
+            <w:tcW w:w="3020" w:type="dxa"/>
+          </w:tcPr>
+          <w:p>
+            <w:r>
+              <w:t>data</w:t>
+            </w:r>
+          </w:p>
+        </w:tc>
+        <w:tc>
+          <w:tcPr>
+            <w:tcW w:w="3021" w:type="dxa"/>
+          </w:tcPr>
+          <w:p>
+            <w:r>
+              <w:t xml:space="preserve"> 'prisustvo'=&gt;'</w:t>
+            </w:r>
+            <w:proofErr w:type="spellStart"/>
+            <w:r>
+              <w:t>error</w:t>
+            </w:r>
+            <w:proofErr w:type="spellEnd"/>
+            <w:r>
+              <w:t>'</w:t>
+            </w:r>
+          </w:p>
+        </w:tc>
+        <w:tc>
+          <w:tcPr>
+            <w:tcW w:w="3021" w:type="dxa"/>
+          </w:tcPr>
+          <w:p>
+            <w:pPr>
+              <w:keepNext/>
+            </w:pPr>
+            <w:r>
+              <w:t>'prisustvo'=&gt;'prisutan'</w:t>
+            </w:r>
+          </w:p>
+        </w:tc>
+      </w:tr>
+    </w:tbl>
+    <w:p>
+      <w:pPr>
+        <w:pStyle w:val="Opisslike"/>
+      </w:pPr>
+      <w:r>
+        <w:t xml:space="preserve">Tablica </w:t>
+      </w:r>
+      <w:fldSimple w:instr=" SEQ Tablica \* ARABIC ">
+        <w:r>
+          <w:rPr>
+            <w:noProof/>
+          </w:rPr>
+          <w:t>11</w:t>
+        </w:r>
+      </w:fldSimple>
+      <w:r>
+        <w:t xml:space="preserve"> </w:t>
+      </w:r>
+      <w:r>
+        <w:t xml:space="preserve">Struktura odgovora pri metodi za </w:t>
+      </w:r>
+      <w:r>
+        <w:t>evidentiranje dolazaka</w:t>
+      </w:r>
+    </w:p>
+    <w:tbl>
+      <w:tblPr>
+        <w:tblStyle w:val="Reetkatablice"/>
+        <w:tblW w:w="0" w:type="auto"/>
+        <w:tblLook w:val="04A0" w:firstRow="1" w:lastRow="0" w:firstColumn="1" w:lastColumn="0" w:noHBand="0" w:noVBand="1"/>
+      </w:tblPr>
+      <w:tblGrid>
+        <w:gridCol w:w="3020"/>
+        <w:gridCol w:w="3021"/>
+        <w:gridCol w:w="3021"/>
+      </w:tblGrid>
+      <w:tr>
+        <w:tc>
+          <w:tcPr>
+            <w:tcW w:w="3020" w:type="dxa"/>
+          </w:tcPr>
+          <w:p>
+            <w:r>
+              <w:t>RESPONSE</w:t>
+            </w:r>
+          </w:p>
+        </w:tc>
+        <w:tc>
+          <w:tcPr>
+            <w:tcW w:w="3021" w:type="dxa"/>
+          </w:tcPr>
+          <w:p>
+            <w:r>
+              <w:t>Upis nije uspio</w:t>
+            </w:r>
+          </w:p>
+        </w:tc>
+        <w:tc>
+          <w:tcPr>
+            <w:tcW w:w="3021" w:type="dxa"/>
+          </w:tcPr>
+          <w:p>
+            <w:r>
+              <w:t>Upis je uspio</w:t>
+            </w:r>
+          </w:p>
+        </w:tc>
+      </w:tr>
+      <w:tr>
+        <w:tc>
+          <w:tcPr>
+            <w:tcW w:w="3020" w:type="dxa"/>
+          </w:tcPr>
+          <w:p>
+            <w:r>
+              <w:t>Status</w:t>
+            </w:r>
+          </w:p>
+        </w:tc>
+        <w:tc>
+          <w:tcPr>
+            <w:tcW w:w="3021" w:type="dxa"/>
+          </w:tcPr>
+          <w:p>
+            <w:r>
+              <w:t>NOT OK</w:t>
+            </w:r>
+          </w:p>
+        </w:tc>
+        <w:tc>
+          <w:tcPr>
+            <w:tcW w:w="3021" w:type="dxa"/>
+          </w:tcPr>
+          <w:p>
+            <w:r>
+              <w:t>OK</w:t>
+            </w:r>
+          </w:p>
+        </w:tc>
+      </w:tr>
+      <w:tr>
+        <w:tc>
+          <w:tcPr>
+            <w:tcW w:w="3020" w:type="dxa"/>
+          </w:tcPr>
+          <w:p>
+            <w:proofErr w:type="spellStart"/>
+            <w:r>
+              <w:t>Message</w:t>
+            </w:r>
+            <w:proofErr w:type="spellEnd"/>
+          </w:p>
+        </w:tc>
+        <w:tc>
+          <w:tcPr>
+            <w:tcW w:w="3021" w:type="dxa"/>
+          </w:tcPr>
+          <w:p>
+            <w:r>
+              <w:t>„Kapacitet aktivnosti je popunjen“</w:t>
+            </w:r>
+          </w:p>
+        </w:tc>
+        <w:tc>
+          <w:tcPr>
+            <w:tcW w:w="3021" w:type="dxa"/>
+          </w:tcPr>
+          <w:p>
+            <w:r>
+              <w:t>„Uspješno upisana aktivnost“</w:t>
+            </w:r>
+          </w:p>
+        </w:tc>
+      </w:tr>
+      <w:tr>
+        <w:tc>
+          <w:tcPr>
+            <w:tcW w:w="3020" w:type="dxa"/>
+          </w:tcPr>
+          <w:p>
+            <w:r>
+              <w:t>data</w:t>
+            </w:r>
+          </w:p>
+        </w:tc>
+        <w:tc>
+          <w:tcPr>
+            <w:tcW w:w="3021" w:type="dxa"/>
+          </w:tcPr>
+          <w:p>
+            <w:r>
+              <w:t>'upisan'=&gt;'</w:t>
+            </w:r>
+            <w:proofErr w:type="spellStart"/>
+            <w:r>
+              <w:t>error</w:t>
+            </w:r>
+            <w:proofErr w:type="spellEnd"/>
+            <w:r>
+              <w:t>'</w:t>
+            </w:r>
+          </w:p>
+        </w:tc>
+        <w:tc>
+          <w:tcPr>
+            <w:tcW w:w="3021" w:type="dxa"/>
+          </w:tcPr>
+          <w:p>
+            <w:pPr>
+              <w:keepNext/>
+            </w:pPr>
+            <w:r>
+              <w:t>'upisan'=&gt;'upisan'</w:t>
+            </w:r>
+          </w:p>
+        </w:tc>
+      </w:tr>
+    </w:tbl>
+    <w:p>
+      <w:pPr>
+        <w:pStyle w:val="Opisslike"/>
+      </w:pPr>
+      <w:r>
+        <w:t xml:space="preserve">Tablica </w:t>
+      </w:r>
+      <w:fldSimple w:instr=" SEQ Tablica \* ARABIC ">
+        <w:r>
+          <w:rPr>
+            <w:noProof/>
+          </w:rPr>
+          <w:t>12</w:t>
+        </w:r>
+      </w:fldSimple>
+      <w:r>
+        <w:t xml:space="preserve"> </w:t>
+      </w:r>
+      <w:r>
+        <w:t xml:space="preserve">Struktura odgovora pri metodi za </w:t>
+      </w:r>
+      <w:r>
+        <w:t>upis na aktivnost</w:t>
+      </w:r>
+    </w:p>
     <w:sectPr>
       <w:pgSz w:w="11906" w:h="16838"/>
       <w:pgMar w:top="1417" w:right="1417" w:bottom="1417" w:left="1417" w:header="708" w:footer="708" w:gutter="0"/>
@@ -1384,7 +4642,7 @@
   <w:abstractNum w:abstractNumId="1" w15:restartNumberingAfterBreak="0">
     <w:nsid w:val="42602D14"/>
     <w:multiLevelType w:val="hybridMultilevel"/>
-    <w:tmpl w:val="6C84849E"/>
+    <w:tmpl w:val="DD9C3F5E"/>
     <w:lvl w:ilvl="0" w:tplc="041A000F">
       <w:start w:val="1"/>
       <w:numFmt w:val="decimal"/>
@@ -1470,11 +4728,127 @@
       </w:pPr>
     </w:lvl>
   </w:abstractNum>
+  <w:abstractNum w:abstractNumId="2" w15:restartNumberingAfterBreak="0">
+    <w:nsid w:val="54DA6B9C"/>
+    <w:multiLevelType w:val="hybridMultilevel"/>
+    <w:tmpl w:val="0986AC32"/>
+    <w:lvl w:ilvl="0" w:tplc="041A0001">
+      <w:start w:val="1"/>
+      <w:numFmt w:val="bullet"/>
+      <w:lvlText w:val=""/>
+      <w:lvlJc w:val="left"/>
+      <w:pPr>
+        <w:ind w:left="720" w:hanging="360"/>
+      </w:pPr>
+      <w:rPr>
+        <w:rFonts w:ascii="Symbol" w:hAnsi="Symbol" w:hint="default"/>
+      </w:rPr>
+    </w:lvl>
+    <w:lvl w:ilvl="1" w:tplc="041A0003" w:tentative="1">
+      <w:start w:val="1"/>
+      <w:numFmt w:val="bullet"/>
+      <w:lvlText w:val="o"/>
+      <w:lvlJc w:val="left"/>
+      <w:pPr>
+        <w:ind w:left="1440" w:hanging="360"/>
+      </w:pPr>
+      <w:rPr>
+        <w:rFonts w:ascii="Courier New" w:hAnsi="Courier New" w:cs="Courier New" w:hint="default"/>
+      </w:rPr>
+    </w:lvl>
+    <w:lvl w:ilvl="2" w:tplc="041A0005" w:tentative="1">
+      <w:start w:val="1"/>
+      <w:numFmt w:val="bullet"/>
+      <w:lvlText w:val=""/>
+      <w:lvlJc w:val="left"/>
+      <w:pPr>
+        <w:ind w:left="2160" w:hanging="360"/>
+      </w:pPr>
+      <w:rPr>
+        <w:rFonts w:ascii="Wingdings" w:hAnsi="Wingdings" w:hint="default"/>
+      </w:rPr>
+    </w:lvl>
+    <w:lvl w:ilvl="3" w:tplc="041A0001" w:tentative="1">
+      <w:start w:val="1"/>
+      <w:numFmt w:val="bullet"/>
+      <w:lvlText w:val=""/>
+      <w:lvlJc w:val="left"/>
+      <w:pPr>
+        <w:ind w:left="2880" w:hanging="360"/>
+      </w:pPr>
+      <w:rPr>
+        <w:rFonts w:ascii="Symbol" w:hAnsi="Symbol" w:hint="default"/>
+      </w:rPr>
+    </w:lvl>
+    <w:lvl w:ilvl="4" w:tplc="041A0003" w:tentative="1">
+      <w:start w:val="1"/>
+      <w:numFmt w:val="bullet"/>
+      <w:lvlText w:val="o"/>
+      <w:lvlJc w:val="left"/>
+      <w:pPr>
+        <w:ind w:left="3600" w:hanging="360"/>
+      </w:pPr>
+      <w:rPr>
+        <w:rFonts w:ascii="Courier New" w:hAnsi="Courier New" w:cs="Courier New" w:hint="default"/>
+      </w:rPr>
+    </w:lvl>
+    <w:lvl w:ilvl="5" w:tplc="041A0005" w:tentative="1">
+      <w:start w:val="1"/>
+      <w:numFmt w:val="bullet"/>
+      <w:lvlText w:val=""/>
+      <w:lvlJc w:val="left"/>
+      <w:pPr>
+        <w:ind w:left="4320" w:hanging="360"/>
+      </w:pPr>
+      <w:rPr>
+        <w:rFonts w:ascii="Wingdings" w:hAnsi="Wingdings" w:hint="default"/>
+      </w:rPr>
+    </w:lvl>
+    <w:lvl w:ilvl="6" w:tplc="041A0001" w:tentative="1">
+      <w:start w:val="1"/>
+      <w:numFmt w:val="bullet"/>
+      <w:lvlText w:val=""/>
+      <w:lvlJc w:val="left"/>
+      <w:pPr>
+        <w:ind w:left="5040" w:hanging="360"/>
+      </w:pPr>
+      <w:rPr>
+        <w:rFonts w:ascii="Symbol" w:hAnsi="Symbol" w:hint="default"/>
+      </w:rPr>
+    </w:lvl>
+    <w:lvl w:ilvl="7" w:tplc="041A0003" w:tentative="1">
+      <w:start w:val="1"/>
+      <w:numFmt w:val="bullet"/>
+      <w:lvlText w:val="o"/>
+      <w:lvlJc w:val="left"/>
+      <w:pPr>
+        <w:ind w:left="5760" w:hanging="360"/>
+      </w:pPr>
+      <w:rPr>
+        <w:rFonts w:ascii="Courier New" w:hAnsi="Courier New" w:cs="Courier New" w:hint="default"/>
+      </w:rPr>
+    </w:lvl>
+    <w:lvl w:ilvl="8" w:tplc="041A0005" w:tentative="1">
+      <w:start w:val="1"/>
+      <w:numFmt w:val="bullet"/>
+      <w:lvlText w:val=""/>
+      <w:lvlJc w:val="left"/>
+      <w:pPr>
+        <w:ind w:left="6480" w:hanging="360"/>
+      </w:pPr>
+      <w:rPr>
+        <w:rFonts w:ascii="Wingdings" w:hAnsi="Wingdings" w:hint="default"/>
+      </w:rPr>
+    </w:lvl>
+  </w:abstractNum>
   <w:num w:numId="1">
     <w:abstractNumId w:val="1"/>
   </w:num>
   <w:num w:numId="2">
     <w:abstractNumId w:val="0"/>
+  </w:num>
+  <w:num w:numId="3">
+    <w:abstractNumId w:val="2"/>
   </w:num>
 </w:numbering>
 </file>
@@ -1651,7 +5025,7 @@
     <w:lsdException w:name="Table Web 2" w:semiHidden="1" w:unhideWhenUsed="1"/>
     <w:lsdException w:name="Table Web 3" w:semiHidden="1" w:unhideWhenUsed="1"/>
     <w:lsdException w:name="Balloon Text" w:semiHidden="1" w:unhideWhenUsed="1"/>
-    <w:lsdException w:name="Table Grid" w:uiPriority="59"/>
+    <w:lsdException w:name="Table Grid" w:uiPriority="39"/>
     <w:lsdException w:name="Table Theme" w:semiHidden="1" w:unhideWhenUsed="1"/>
     <w:lsdException w:name="Placeholder Text" w:semiHidden="1"/>
     <w:lsdException w:name="No Spacing" w:uiPriority="1" w:qFormat="1"/>
@@ -1882,11 +5256,11 @@
       <w:sz w:val="24"/>
     </w:rPr>
   </w:style>
-  <w:style w:type="paragraph" w:styleId="Heading1">
+  <w:style w:type="paragraph" w:styleId="Naslov1">
     <w:name w:val="heading 1"/>
     <w:basedOn w:val="Normal"/>
     <w:next w:val="Normal"/>
-    <w:link w:val="Heading1Char"/>
+    <w:link w:val="Naslov1Char"/>
     <w:uiPriority w:val="9"/>
     <w:qFormat/>
     <w:rsid w:val="00C748B5"/>
@@ -1903,11 +5277,11 @@
       <w:szCs w:val="32"/>
     </w:rPr>
   </w:style>
-  <w:style w:type="paragraph" w:styleId="Heading2">
+  <w:style w:type="paragraph" w:styleId="Naslov2">
     <w:name w:val="heading 2"/>
     <w:basedOn w:val="Normal"/>
     <w:next w:val="Normal"/>
-    <w:link w:val="Heading2Char"/>
+    <w:link w:val="Naslov2Char"/>
     <w:uiPriority w:val="9"/>
     <w:unhideWhenUsed/>
     <w:qFormat/>
@@ -1925,13 +5299,13 @@
       <w:szCs w:val="26"/>
     </w:rPr>
   </w:style>
-  <w:style w:type="character" w:default="1" w:styleId="DefaultParagraphFont">
+  <w:style w:type="character" w:default="1" w:styleId="Zadanifontodlomka">
     <w:name w:val="Default Paragraph Font"/>
     <w:uiPriority w:val="1"/>
     <w:semiHidden/>
     <w:unhideWhenUsed/>
   </w:style>
-  <w:style w:type="table" w:default="1" w:styleId="TableNormal">
+  <w:style w:type="table" w:default="1" w:styleId="Obinatablica">
     <w:name w:val="Normal Table"/>
     <w:uiPriority w:val="99"/>
     <w:semiHidden/>
@@ -1946,7 +5320,7 @@
       </w:tblCellMar>
     </w:tblPr>
   </w:style>
-  <w:style w:type="numbering" w:default="1" w:styleId="NoList">
+  <w:style w:type="numbering" w:default="1" w:styleId="Bezpopisa">
     <w:name w:val="No List"/>
     <w:uiPriority w:val="99"/>
     <w:semiHidden/>
@@ -1995,9 +5369,9 @@
     <w:basedOn w:val="Nazivinstitucije"/>
     <w:rsid w:val="00892E49"/>
   </w:style>
-  <w:style w:type="character" w:styleId="Hyperlink">
+  <w:style w:type="character" w:styleId="Hiperveza">
     <w:name w:val="Hyperlink"/>
-    <w:basedOn w:val="DefaultParagraphFont"/>
+    <w:basedOn w:val="Zadanifontodlomka"/>
     <w:uiPriority w:val="99"/>
     <w:unhideWhenUsed/>
     <w:rsid w:val="00892E49"/>
@@ -2006,9 +5380,9 @@
       <w:u w:val="single"/>
     </w:rPr>
   </w:style>
-  <w:style w:type="character" w:styleId="FollowedHyperlink">
+  <w:style w:type="character" w:styleId="SlijeenaHiperveza">
     <w:name w:val="FollowedHyperlink"/>
-    <w:basedOn w:val="DefaultParagraphFont"/>
+    <w:basedOn w:val="Zadanifontodlomka"/>
     <w:uiPriority w:val="99"/>
     <w:semiHidden/>
     <w:unhideWhenUsed/>
@@ -2018,10 +5392,10 @@
       <w:u w:val="single"/>
     </w:rPr>
   </w:style>
-  <w:style w:type="character" w:customStyle="1" w:styleId="Heading1Char">
-    <w:name w:val="Heading 1 Char"/>
-    <w:basedOn w:val="DefaultParagraphFont"/>
-    <w:link w:val="Heading1"/>
+  <w:style w:type="character" w:customStyle="1" w:styleId="Naslov1Char">
+    <w:name w:val="Naslov 1 Char"/>
+    <w:basedOn w:val="Zadanifontodlomka"/>
+    <w:link w:val="Naslov1"/>
     <w:uiPriority w:val="9"/>
     <w:rsid w:val="00C748B5"/>
     <w:rPr>
@@ -2031,9 +5405,9 @@
       <w:szCs w:val="32"/>
     </w:rPr>
   </w:style>
-  <w:style w:type="paragraph" w:styleId="TOCHeading">
+  <w:style w:type="paragraph" w:styleId="TOCNaslov">
     <w:name w:val="TOC Heading"/>
-    <w:basedOn w:val="Heading1"/>
+    <w:basedOn w:val="Naslov1"/>
     <w:next w:val="Normal"/>
     <w:uiPriority w:val="39"/>
     <w:unhideWhenUsed/>
@@ -2047,7 +5421,7 @@
       <w:lang w:val="en-US"/>
     </w:rPr>
   </w:style>
-  <w:style w:type="paragraph" w:styleId="TOC1">
+  <w:style w:type="paragraph" w:styleId="Sadraj1">
     <w:name w:val="toc 1"/>
     <w:basedOn w:val="Normal"/>
     <w:next w:val="Normal"/>
@@ -2059,7 +5433,7 @@
       <w:spacing w:after="100"/>
     </w:pPr>
   </w:style>
-  <w:style w:type="paragraph" w:styleId="Caption">
+  <w:style w:type="paragraph" w:styleId="Opisslike">
     <w:name w:val="caption"/>
     <w:basedOn w:val="Normal"/>
     <w:next w:val="Normal"/>
@@ -2078,10 +5452,10 @@
       <w:szCs w:val="18"/>
     </w:rPr>
   </w:style>
-  <w:style w:type="character" w:customStyle="1" w:styleId="Heading2Char">
-    <w:name w:val="Heading 2 Char"/>
-    <w:basedOn w:val="DefaultParagraphFont"/>
-    <w:link w:val="Heading2"/>
+  <w:style w:type="character" w:customStyle="1" w:styleId="Naslov2Char">
+    <w:name w:val="Naslov 2 Char"/>
+    <w:basedOn w:val="Zadanifontodlomka"/>
+    <w:link w:val="Naslov2"/>
     <w:uiPriority w:val="9"/>
     <w:rsid w:val="00DD2941"/>
     <w:rPr>
@@ -2091,7 +5465,7 @@
       <w:szCs w:val="26"/>
     </w:rPr>
   </w:style>
-  <w:style w:type="paragraph" w:styleId="ListParagraph">
+  <w:style w:type="paragraph" w:styleId="Odlomakpopisa">
     <w:name w:val="List Paragraph"/>
     <w:basedOn w:val="Normal"/>
     <w:uiPriority w:val="34"/>
@@ -2102,7 +5476,7 @@
       <w:contextualSpacing/>
     </w:pPr>
   </w:style>
-  <w:style w:type="paragraph" w:styleId="TOC2">
+  <w:style w:type="paragraph" w:styleId="Sadraj2">
     <w:name w:val="toc 2"/>
     <w:basedOn w:val="Normal"/>
     <w:next w:val="Normal"/>
@@ -2114,6 +5488,25 @@
       <w:spacing w:after="100"/>
       <w:ind w:left="240"/>
     </w:pPr>
+  </w:style>
+  <w:style w:type="table" w:styleId="Reetkatablice">
+    <w:name w:val="Table Grid"/>
+    <w:basedOn w:val="Obinatablica"/>
+    <w:uiPriority w:val="39"/>
+    <w:rsid w:val="00E61A3B"/>
+    <w:pPr>
+      <w:spacing w:after="0" w:line="240" w:lineRule="auto"/>
+    </w:pPr>
+    <w:tblPr>
+      <w:tblBorders>
+        <w:top w:val="single" w:sz="4" w:space="0" w:color="auto"/>
+        <w:left w:val="single" w:sz="4" w:space="0" w:color="auto"/>
+        <w:bottom w:val="single" w:sz="4" w:space="0" w:color="auto"/>
+        <w:right w:val="single" w:sz="4" w:space="0" w:color="auto"/>
+        <w:insideH w:val="single" w:sz="4" w:space="0" w:color="auto"/>
+        <w:insideV w:val="single" w:sz="4" w:space="0" w:color="auto"/>
+      </w:tblBorders>
+    </w:tblPr>
   </w:style>
 </w:styles>
 </file>
@@ -2408,7 +5801,7 @@
 </file>
 
 <file path=customXml/itemProps1.xml><?xml version="1.0" encoding="utf-8"?>
-<ds:datastoreItem xmlns:ds="http://schemas.openxmlformats.org/officeDocument/2006/customXml" ds:itemID="{C97E2024-8FDF-43B3-B7C6-16D6A96F7452}">
+<ds:datastoreItem xmlns:ds="http://schemas.openxmlformats.org/officeDocument/2006/customXml" ds:itemID="{479422A3-EFF2-4B0A-97D0-139D2D69A4CE}">
   <ds:schemaRefs>
     <ds:schemaRef ds:uri="http://schemas.openxmlformats.org/officeDocument/2006/bibliography"/>
   </ds:schemaRefs>

</xml_diff>

<commit_message>
Dorađena dokumentacija, dodan opis modula i dodan dijagram klasa za app modul (paket loaders)
</commit_message>
<xml_diff>
--- a/Dokumentacija/Tehnička dokumentacija.docx
+++ b/Dokumentacija/Tehnička dokumentacija.docx
@@ -161,7 +161,12 @@
         <w:spacing w:line="360" w:lineRule="auto"/>
       </w:pPr>
       <w:r>
-        <w:t>PROJEKTNA DOKUMENTACIJA</w:t>
+        <w:t>TEHNIČKA</w:t>
+      </w:r>
+      <w:bookmarkStart w:id="0" w:name="_GoBack"/>
+      <w:bookmarkEnd w:id="0"/>
+      <w:r>
+        <w:t xml:space="preserve"> DOKUMENTACIJA</w:t>
       </w:r>
     </w:p>
     <w:p>
@@ -197,25 +202,132 @@
     <w:p>
       <w:pPr>
         <w:spacing w:after="0" w:line="360" w:lineRule="auto"/>
-        <w:jc w:val="both"/>
-      </w:pPr>
+        <w:jc w:val="right"/>
+      </w:pPr>
+      <w:r>
+        <w:t xml:space="preserve">Link na GitHub repozitorij: </w:t>
+      </w:r>
+      <w:r>
+        <w:fldChar w:fldCharType="begin"/>
+      </w:r>
+      <w:r>
+        <w:instrText xml:space="preserve"> HYPERLINK "</w:instrText>
+      </w:r>
+      <w:r>
+        <w:instrText>https://github.com/matokc95/StudentAttendanceSystem-SAS</w:instrText>
+      </w:r>
+      <w:r>
+        <w:instrText xml:space="preserve">" </w:instrText>
+      </w:r>
+      <w:r>
+        <w:fldChar w:fldCharType="separate"/>
+      </w:r>
+      <w:r>
+        <w:rPr>
+          <w:rStyle w:val="Hyperlink"/>
+        </w:rPr>
+        <w:t>https://github.com/matokc95/StudentAttendanceSystem-SAS</w:t>
+      </w:r>
+      <w:r>
+        <w:fldChar w:fldCharType="end"/>
+      </w:r>
     </w:p>
     <w:p>
       <w:pPr>
         <w:spacing w:after="0" w:line="360" w:lineRule="auto"/>
-        <w:jc w:val="both"/>
-      </w:pPr>
+        <w:jc w:val="right"/>
+      </w:pPr>
+      <w:r>
+        <w:t>Trello:</w:t>
+      </w:r>
     </w:p>
     <w:p>
       <w:pPr>
         <w:spacing w:after="0" w:line="360" w:lineRule="auto"/>
-        <w:jc w:val="both"/>
-      </w:pPr>
+        <w:jc w:val="right"/>
+      </w:pPr>
+      <w:r>
+        <w:t xml:space="preserve">-Project Management board: </w:t>
+      </w:r>
+      <w:hyperlink r:id="rId6" w:history="1">
+        <w:r>
+          <w:rPr>
+            <w:rStyle w:val="Hyperlink"/>
+          </w:rPr>
+          <w:t>https://trello.com/b/4zK88RFV</w:t>
+        </w:r>
+      </w:hyperlink>
     </w:p>
     <w:p>
       <w:pPr>
         <w:spacing w:after="0" w:line="360" w:lineRule="auto"/>
-        <w:jc w:val="both"/>
+        <w:jc w:val="right"/>
+      </w:pPr>
+      <w:r>
+        <w:t xml:space="preserve">-Sprint 1 board: </w:t>
+      </w:r>
+      <w:r>
+        <w:fldChar w:fldCharType="begin"/>
+      </w:r>
+      <w:r>
+        <w:instrText xml:space="preserve"> HYPERLINK "</w:instrText>
+      </w:r>
+      <w:r>
+        <w:instrText>https://trello.com/b/gd5jYoBF</w:instrText>
+      </w:r>
+      <w:r>
+        <w:instrText xml:space="preserve">" </w:instrText>
+      </w:r>
+      <w:r>
+        <w:fldChar w:fldCharType="separate"/>
+      </w:r>
+      <w:r>
+        <w:rPr>
+          <w:rStyle w:val="Hyperlink"/>
+        </w:rPr>
+        <w:t>https://trello.com/b/gd5jYoBF</w:t>
+      </w:r>
+      <w:r>
+        <w:fldChar w:fldCharType="end"/>
+      </w:r>
+    </w:p>
+    <w:p>
+      <w:pPr>
+        <w:spacing w:after="0" w:line="360" w:lineRule="auto"/>
+        <w:jc w:val="right"/>
+      </w:pPr>
+      <w:r>
+        <w:t xml:space="preserve">-Sprint 2 board: </w:t>
+      </w:r>
+      <w:r>
+        <w:fldChar w:fldCharType="begin"/>
+      </w:r>
+      <w:r>
+        <w:instrText xml:space="preserve"> HYPERLINK "</w:instrText>
+      </w:r>
+      <w:r>
+        <w:instrText>https://trello.com/b/3m4MkmBW</w:instrText>
+      </w:r>
+      <w:r>
+        <w:instrText xml:space="preserve">" </w:instrText>
+      </w:r>
+      <w:r>
+        <w:fldChar w:fldCharType="separate"/>
+      </w:r>
+      <w:r>
+        <w:rPr>
+          <w:rStyle w:val="Hyperlink"/>
+        </w:rPr>
+        <w:t>https://trello.com/b/3m4MkmBW</w:t>
+      </w:r>
+      <w:r>
+        <w:fldChar w:fldCharType="end"/>
+      </w:r>
+    </w:p>
+    <w:p>
+      <w:pPr>
+        <w:spacing w:after="0" w:line="360" w:lineRule="auto"/>
+        <w:jc w:val="right"/>
       </w:pPr>
     </w:p>
     <w:p>
@@ -236,19 +348,6 @@
         <w:pStyle w:val="Mjesto"/>
         <w:spacing w:line="360" w:lineRule="auto"/>
         <w:jc w:val="left"/>
-      </w:pPr>
-    </w:p>
-    <w:p>
-      <w:pPr>
-        <w:pStyle w:val="Mjesto"/>
-        <w:spacing w:line="360" w:lineRule="auto"/>
-        <w:jc w:val="left"/>
-      </w:pPr>
-    </w:p>
-    <w:p>
-      <w:pPr>
-        <w:pStyle w:val="Mjesto"/>
-        <w:spacing w:line="360" w:lineRule="auto"/>
       </w:pPr>
     </w:p>
     <w:p>
@@ -290,7 +389,7 @@
       <w:sdtContent>
         <w:p>
           <w:pPr>
-            <w:pStyle w:val="TOCNaslov"/>
+            <w:pStyle w:val="TOCHeading"/>
           </w:pPr>
           <w:proofErr w:type="spellStart"/>
           <w:r>
@@ -300,7 +399,7 @@
         </w:p>
         <w:p>
           <w:pPr>
-            <w:pStyle w:val="Sadraj1"/>
+            <w:pStyle w:val="TOC1"/>
             <w:tabs>
               <w:tab w:val="left" w:pos="440"/>
               <w:tab w:val="right" w:leader="dot" w:pos="9062"/>
@@ -336,10 +435,10 @@
             </w:rPr>
             <w:fldChar w:fldCharType="separate"/>
           </w:r>
-          <w:hyperlink w:anchor="_Toc529616375" w:history="1">
-            <w:r>
-              <w:rPr>
-                <w:rStyle w:val="Hiperveza"/>
+          <w:hyperlink w:anchor="_Toc529972342" w:history="1">
+            <w:r>
+              <w:rPr>
+                <w:rStyle w:val="Hyperlink"/>
                 <w:noProof/>
               </w:rPr>
               <w:t>1.</w:t>
@@ -355,7 +454,7 @@
             </w:r>
             <w:r>
               <w:rPr>
-                <w:rStyle w:val="Hiperveza"/>
+                <w:rStyle w:val="Hyperlink"/>
                 <w:noProof/>
               </w:rPr>
               <w:t>Baza podataka</w:t>
@@ -379,7 +478,7 @@
                 <w:noProof/>
                 <w:webHidden/>
               </w:rPr>
-              <w:instrText xml:space="preserve"> PAGEREF _Toc529616375 \h </w:instrText>
+              <w:instrText xml:space="preserve"> PAGEREF _Toc529972342 \h </w:instrText>
             </w:r>
             <w:r>
               <w:rPr>
@@ -412,7 +511,7 @@
         </w:p>
         <w:p>
           <w:pPr>
-            <w:pStyle w:val="Sadraj1"/>
+            <w:pStyle w:val="TOC1"/>
             <w:tabs>
               <w:tab w:val="left" w:pos="440"/>
               <w:tab w:val="right" w:leader="dot" w:pos="9062"/>
@@ -424,10 +523,10 @@
               <w:lang w:eastAsia="hr-HR"/>
             </w:rPr>
           </w:pPr>
-          <w:hyperlink w:anchor="_Toc529616376" w:history="1">
-            <w:r>
-              <w:rPr>
-                <w:rStyle w:val="Hiperveza"/>
+          <w:hyperlink w:anchor="_Toc529972343" w:history="1">
+            <w:r>
+              <w:rPr>
+                <w:rStyle w:val="Hyperlink"/>
                 <w:noProof/>
               </w:rPr>
               <w:t>2.</w:t>
@@ -443,10 +542,10 @@
             </w:r>
             <w:r>
               <w:rPr>
-                <w:rStyle w:val="Hiperveza"/>
-                <w:noProof/>
-              </w:rPr>
-              <w:t>Dijagrami klasa</w:t>
+                <w:rStyle w:val="Hyperlink"/>
+                <w:noProof/>
+              </w:rPr>
+              <w:t>Struktura aplikacije</w:t>
             </w:r>
             <w:r>
               <w:rPr>
@@ -467,7 +566,7 @@
                 <w:noProof/>
                 <w:webHidden/>
               </w:rPr>
-              <w:instrText xml:space="preserve"> PAGEREF _Toc529616376 \h </w:instrText>
+              <w:instrText xml:space="preserve"> PAGEREF _Toc529972343 \h </w:instrText>
             </w:r>
             <w:r>
               <w:rPr>
@@ -500,7 +599,7 @@
         </w:p>
         <w:p>
           <w:pPr>
-            <w:pStyle w:val="Sadraj2"/>
+            <w:pStyle w:val="TOC2"/>
             <w:tabs>
               <w:tab w:val="right" w:leader="dot" w:pos="9062"/>
             </w:tabs>
@@ -511,10 +610,10 @@
               <w:lang w:eastAsia="hr-HR"/>
             </w:rPr>
           </w:pPr>
-          <w:hyperlink w:anchor="_Toc529616377" w:history="1">
-            <w:r>
-              <w:rPr>
-                <w:rStyle w:val="Hiperveza"/>
+          <w:hyperlink w:anchor="_Toc529972344" w:history="1">
+            <w:r>
+              <w:rPr>
+                <w:rStyle w:val="Hyperlink"/>
                 <w:noProof/>
               </w:rPr>
               <w:t>Modul app</w:t>
@@ -538,7 +637,7 @@
                 <w:noProof/>
                 <w:webHidden/>
               </w:rPr>
-              <w:instrText xml:space="preserve"> PAGEREF _Toc529616377 \h </w:instrText>
+              <w:instrText xml:space="preserve"> PAGEREF _Toc529972344 \h </w:instrText>
             </w:r>
             <w:r>
               <w:rPr>
@@ -558,7 +657,7 @@
                 <w:noProof/>
                 <w:webHidden/>
               </w:rPr>
-              <w:t>4</w:t>
+              <w:t>3</w:t>
             </w:r>
             <w:r>
               <w:rPr>
@@ -571,7 +670,7 @@
         </w:p>
         <w:p>
           <w:pPr>
-            <w:pStyle w:val="Sadraj2"/>
+            <w:pStyle w:val="TOC2"/>
             <w:tabs>
               <w:tab w:val="right" w:leader="dot" w:pos="9062"/>
             </w:tabs>
@@ -582,10 +681,81 @@
               <w:lang w:eastAsia="hr-HR"/>
             </w:rPr>
           </w:pPr>
-          <w:hyperlink w:anchor="_Toc529616378" w:history="1">
-            <w:r>
-              <w:rPr>
-                <w:rStyle w:val="Hiperveza"/>
+          <w:hyperlink w:anchor="_Toc529972345" w:history="1">
+            <w:r>
+              <w:rPr>
+                <w:rStyle w:val="Hyperlink"/>
+                <w:noProof/>
+              </w:rPr>
+              <w:t>Modul core</w:t>
+            </w:r>
+            <w:r>
+              <w:rPr>
+                <w:noProof/>
+                <w:webHidden/>
+              </w:rPr>
+              <w:tab/>
+            </w:r>
+            <w:r>
+              <w:rPr>
+                <w:noProof/>
+                <w:webHidden/>
+              </w:rPr>
+              <w:fldChar w:fldCharType="begin"/>
+            </w:r>
+            <w:r>
+              <w:rPr>
+                <w:noProof/>
+                <w:webHidden/>
+              </w:rPr>
+              <w:instrText xml:space="preserve"> PAGEREF _Toc529972345 \h </w:instrText>
+            </w:r>
+            <w:r>
+              <w:rPr>
+                <w:noProof/>
+                <w:webHidden/>
+              </w:rPr>
+            </w:r>
+            <w:r>
+              <w:rPr>
+                <w:noProof/>
+                <w:webHidden/>
+              </w:rPr>
+              <w:fldChar w:fldCharType="separate"/>
+            </w:r>
+            <w:r>
+              <w:rPr>
+                <w:noProof/>
+                <w:webHidden/>
+              </w:rPr>
+              <w:t>4</w:t>
+            </w:r>
+            <w:r>
+              <w:rPr>
+                <w:noProof/>
+                <w:webHidden/>
+              </w:rPr>
+              <w:fldChar w:fldCharType="end"/>
+            </w:r>
+          </w:hyperlink>
+        </w:p>
+        <w:p>
+          <w:pPr>
+            <w:pStyle w:val="TOC2"/>
+            <w:tabs>
+              <w:tab w:val="right" w:leader="dot" w:pos="9062"/>
+            </w:tabs>
+            <w:rPr>
+              <w:rFonts w:asciiTheme="minorHAnsi" w:eastAsiaTheme="minorEastAsia" w:hAnsiTheme="minorHAnsi"/>
+              <w:noProof/>
+              <w:sz w:val="22"/>
+              <w:lang w:eastAsia="hr-HR"/>
+            </w:rPr>
+          </w:pPr>
+          <w:hyperlink w:anchor="_Toc529972346" w:history="1">
+            <w:r>
+              <w:rPr>
+                <w:rStyle w:val="Hyperlink"/>
                 <w:noProof/>
               </w:rPr>
               <w:t>Modul webservice</w:t>
@@ -609,7 +779,7 @@
                 <w:noProof/>
                 <w:webHidden/>
               </w:rPr>
-              <w:instrText xml:space="preserve"> PAGEREF _Toc529616378 \h </w:instrText>
+              <w:instrText xml:space="preserve"> PAGEREF _Toc529972346 \h </w:instrText>
             </w:r>
             <w:r>
               <w:rPr>
@@ -629,7 +799,325 @@
                 <w:noProof/>
                 <w:webHidden/>
               </w:rPr>
+              <w:t>4</w:t>
+            </w:r>
+            <w:r>
+              <w:rPr>
+                <w:noProof/>
+                <w:webHidden/>
+              </w:rPr>
+              <w:fldChar w:fldCharType="end"/>
+            </w:r>
+          </w:hyperlink>
+        </w:p>
+        <w:p>
+          <w:pPr>
+            <w:pStyle w:val="TOC1"/>
+            <w:tabs>
+              <w:tab w:val="left" w:pos="440"/>
+              <w:tab w:val="right" w:leader="dot" w:pos="9062"/>
+            </w:tabs>
+            <w:rPr>
+              <w:rFonts w:asciiTheme="minorHAnsi" w:eastAsiaTheme="minorEastAsia" w:hAnsiTheme="minorHAnsi"/>
+              <w:noProof/>
+              <w:sz w:val="22"/>
+              <w:lang w:eastAsia="hr-HR"/>
+            </w:rPr>
+          </w:pPr>
+          <w:hyperlink w:anchor="_Toc529972347" w:history="1">
+            <w:r>
+              <w:rPr>
+                <w:rStyle w:val="Hyperlink"/>
+                <w:noProof/>
+              </w:rPr>
+              <w:t>3.</w:t>
+            </w:r>
+            <w:r>
+              <w:rPr>
+                <w:rFonts w:asciiTheme="minorHAnsi" w:eastAsiaTheme="minorEastAsia" w:hAnsiTheme="minorHAnsi"/>
+                <w:noProof/>
+                <w:sz w:val="22"/>
+                <w:lang w:eastAsia="hr-HR"/>
+              </w:rPr>
+              <w:tab/>
+            </w:r>
+            <w:r>
+              <w:rPr>
+                <w:rStyle w:val="Hyperlink"/>
+                <w:noProof/>
+              </w:rPr>
+              <w:t>Dijagrami klasa</w:t>
+            </w:r>
+            <w:r>
+              <w:rPr>
+                <w:noProof/>
+                <w:webHidden/>
+              </w:rPr>
+              <w:tab/>
+            </w:r>
+            <w:r>
+              <w:rPr>
+                <w:noProof/>
+                <w:webHidden/>
+              </w:rPr>
+              <w:fldChar w:fldCharType="begin"/>
+            </w:r>
+            <w:r>
+              <w:rPr>
+                <w:noProof/>
+                <w:webHidden/>
+              </w:rPr>
+              <w:instrText xml:space="preserve"> PAGEREF _Toc529972347 \h </w:instrText>
+            </w:r>
+            <w:r>
+              <w:rPr>
+                <w:noProof/>
+                <w:webHidden/>
+              </w:rPr>
+            </w:r>
+            <w:r>
+              <w:rPr>
+                <w:noProof/>
+                <w:webHidden/>
+              </w:rPr>
+              <w:fldChar w:fldCharType="separate"/>
+            </w:r>
+            <w:r>
+              <w:rPr>
+                <w:noProof/>
+                <w:webHidden/>
+              </w:rPr>
+              <w:t>4</w:t>
+            </w:r>
+            <w:r>
+              <w:rPr>
+                <w:noProof/>
+                <w:webHidden/>
+              </w:rPr>
+              <w:fldChar w:fldCharType="end"/>
+            </w:r>
+          </w:hyperlink>
+        </w:p>
+        <w:p>
+          <w:pPr>
+            <w:pStyle w:val="TOC2"/>
+            <w:tabs>
+              <w:tab w:val="right" w:leader="dot" w:pos="9062"/>
+            </w:tabs>
+            <w:rPr>
+              <w:rFonts w:asciiTheme="minorHAnsi" w:eastAsiaTheme="minorEastAsia" w:hAnsiTheme="minorHAnsi"/>
+              <w:noProof/>
+              <w:sz w:val="22"/>
+              <w:lang w:eastAsia="hr-HR"/>
+            </w:rPr>
+          </w:pPr>
+          <w:hyperlink w:anchor="_Toc529972348" w:history="1">
+            <w:r>
+              <w:rPr>
+                <w:rStyle w:val="Hyperlink"/>
+                <w:noProof/>
+              </w:rPr>
+              <w:t>Modul app</w:t>
+            </w:r>
+            <w:r>
+              <w:rPr>
+                <w:noProof/>
+                <w:webHidden/>
+              </w:rPr>
+              <w:tab/>
+            </w:r>
+            <w:r>
+              <w:rPr>
+                <w:noProof/>
+                <w:webHidden/>
+              </w:rPr>
+              <w:fldChar w:fldCharType="begin"/>
+            </w:r>
+            <w:r>
+              <w:rPr>
+                <w:noProof/>
+                <w:webHidden/>
+              </w:rPr>
+              <w:instrText xml:space="preserve"> PAGEREF _Toc529972348 \h </w:instrText>
+            </w:r>
+            <w:r>
+              <w:rPr>
+                <w:noProof/>
+                <w:webHidden/>
+              </w:rPr>
+            </w:r>
+            <w:r>
+              <w:rPr>
+                <w:noProof/>
+                <w:webHidden/>
+              </w:rPr>
+              <w:fldChar w:fldCharType="separate"/>
+            </w:r>
+            <w:r>
+              <w:rPr>
+                <w:noProof/>
+                <w:webHidden/>
+              </w:rPr>
               <w:t>5</w:t>
+            </w:r>
+            <w:r>
+              <w:rPr>
+                <w:noProof/>
+                <w:webHidden/>
+              </w:rPr>
+              <w:fldChar w:fldCharType="end"/>
+            </w:r>
+          </w:hyperlink>
+        </w:p>
+        <w:p>
+          <w:pPr>
+            <w:pStyle w:val="TOC2"/>
+            <w:tabs>
+              <w:tab w:val="right" w:leader="dot" w:pos="9062"/>
+            </w:tabs>
+            <w:rPr>
+              <w:rFonts w:asciiTheme="minorHAnsi" w:eastAsiaTheme="minorEastAsia" w:hAnsiTheme="minorHAnsi"/>
+              <w:noProof/>
+              <w:sz w:val="22"/>
+              <w:lang w:eastAsia="hr-HR"/>
+            </w:rPr>
+          </w:pPr>
+          <w:hyperlink w:anchor="_Toc529972349" w:history="1">
+            <w:r>
+              <w:rPr>
+                <w:rStyle w:val="Hyperlink"/>
+                <w:noProof/>
+              </w:rPr>
+              <w:t>Modul webservice</w:t>
+            </w:r>
+            <w:r>
+              <w:rPr>
+                <w:noProof/>
+                <w:webHidden/>
+              </w:rPr>
+              <w:tab/>
+            </w:r>
+            <w:r>
+              <w:rPr>
+                <w:noProof/>
+                <w:webHidden/>
+              </w:rPr>
+              <w:fldChar w:fldCharType="begin"/>
+            </w:r>
+            <w:r>
+              <w:rPr>
+                <w:noProof/>
+                <w:webHidden/>
+              </w:rPr>
+              <w:instrText xml:space="preserve"> PAGEREF _Toc529972349 \h </w:instrText>
+            </w:r>
+            <w:r>
+              <w:rPr>
+                <w:noProof/>
+                <w:webHidden/>
+              </w:rPr>
+            </w:r>
+            <w:r>
+              <w:rPr>
+                <w:noProof/>
+                <w:webHidden/>
+              </w:rPr>
+              <w:fldChar w:fldCharType="separate"/>
+            </w:r>
+            <w:r>
+              <w:rPr>
+                <w:noProof/>
+                <w:webHidden/>
+              </w:rPr>
+              <w:t>7</w:t>
+            </w:r>
+            <w:r>
+              <w:rPr>
+                <w:noProof/>
+                <w:webHidden/>
+              </w:rPr>
+              <w:fldChar w:fldCharType="end"/>
+            </w:r>
+          </w:hyperlink>
+        </w:p>
+        <w:p>
+          <w:pPr>
+            <w:pStyle w:val="TOC1"/>
+            <w:tabs>
+              <w:tab w:val="left" w:pos="440"/>
+              <w:tab w:val="right" w:leader="dot" w:pos="9062"/>
+            </w:tabs>
+            <w:rPr>
+              <w:rFonts w:asciiTheme="minorHAnsi" w:eastAsiaTheme="minorEastAsia" w:hAnsiTheme="minorHAnsi"/>
+              <w:noProof/>
+              <w:sz w:val="22"/>
+              <w:lang w:eastAsia="hr-HR"/>
+            </w:rPr>
+          </w:pPr>
+          <w:hyperlink w:anchor="_Toc529972350" w:history="1">
+            <w:r>
+              <w:rPr>
+                <w:rStyle w:val="Hyperlink"/>
+                <w:noProof/>
+              </w:rPr>
+              <w:t>4.</w:t>
+            </w:r>
+            <w:r>
+              <w:rPr>
+                <w:rFonts w:asciiTheme="minorHAnsi" w:eastAsiaTheme="minorEastAsia" w:hAnsiTheme="minorHAnsi"/>
+                <w:noProof/>
+                <w:sz w:val="22"/>
+                <w:lang w:eastAsia="hr-HR"/>
+              </w:rPr>
+              <w:tab/>
+            </w:r>
+            <w:r>
+              <w:rPr>
+                <w:rStyle w:val="Hyperlink"/>
+                <w:noProof/>
+              </w:rPr>
+              <w:t>Web servis</w:t>
+            </w:r>
+            <w:r>
+              <w:rPr>
+                <w:noProof/>
+                <w:webHidden/>
+              </w:rPr>
+              <w:tab/>
+            </w:r>
+            <w:r>
+              <w:rPr>
+                <w:noProof/>
+                <w:webHidden/>
+              </w:rPr>
+              <w:fldChar w:fldCharType="begin"/>
+            </w:r>
+            <w:r>
+              <w:rPr>
+                <w:noProof/>
+                <w:webHidden/>
+              </w:rPr>
+              <w:instrText xml:space="preserve"> PAGEREF _Toc529972350 \h </w:instrText>
+            </w:r>
+            <w:r>
+              <w:rPr>
+                <w:noProof/>
+                <w:webHidden/>
+              </w:rPr>
+            </w:r>
+            <w:r>
+              <w:rPr>
+                <w:noProof/>
+                <w:webHidden/>
+              </w:rPr>
+              <w:fldChar w:fldCharType="separate"/>
+            </w:r>
+            <w:r>
+              <w:rPr>
+                <w:noProof/>
+                <w:webHidden/>
+              </w:rPr>
+              <w:t>8</w:t>
             </w:r>
             <w:r>
               <w:rPr>
@@ -659,19 +1147,18 @@
     </w:p>
     <w:p>
       <w:pPr>
-        <w:pStyle w:val="Naslov1"/>
+        <w:pStyle w:val="Heading1"/>
         <w:numPr>
           <w:ilvl w:val="0"/>
           <w:numId w:val="1"/>
         </w:numPr>
-        <w:jc w:val="center"/>
-      </w:pPr>
-      <w:bookmarkStart w:id="0" w:name="_Toc529616375"/>
+      </w:pPr>
+      <w:bookmarkStart w:id="1" w:name="_Toc529972342"/>
       <w:r>
         <w:lastRenderedPageBreak/>
         <w:t>Baza podataka</w:t>
       </w:r>
-      <w:bookmarkEnd w:id="0"/>
+      <w:bookmarkEnd w:id="1"/>
     </w:p>
     <w:p>
       <w:pPr>
@@ -699,7 +1186,7 @@
                     </pic:cNvPicPr>
                   </pic:nvPicPr>
                   <pic:blipFill>
-                    <a:blip r:embed="rId6">
+                    <a:blip r:embed="rId7">
                       <a:extLst>
                         <a:ext uri="{28A0092B-C50C-407E-A947-70E740481C1C}">
                           <a14:useLocalDpi xmlns:a14="http://schemas.microsoft.com/office/drawing/2010/main" val="0"/>
@@ -730,12 +1217,10 @@
           </wp:inline>
         </w:drawing>
       </w:r>
-      <w:bookmarkStart w:id="1" w:name="_GoBack"/>
-      <w:bookmarkEnd w:id="1"/>
-    </w:p>
-    <w:p>
-      <w:pPr>
-        <w:pStyle w:val="Opisslike"/>
+    </w:p>
+    <w:p>
+      <w:pPr>
+        <w:pStyle w:val="Caption"/>
       </w:pPr>
       <w:r>
         <w:t xml:space="preserve">Slika </w:t>
@@ -776,106 +1261,668 @@
     </w:p>
     <w:p>
       <w:pPr>
-        <w:pStyle w:val="Naslov1"/>
+        <w:pStyle w:val="Heading1"/>
         <w:numPr>
           <w:ilvl w:val="0"/>
           <w:numId w:val="1"/>
         </w:numPr>
       </w:pPr>
-      <w:bookmarkStart w:id="2" w:name="_Toc529616376"/>
-      <w:r>
-        <w:t>Dijagrami klasa</w:t>
+      <w:bookmarkStart w:id="2" w:name="_Toc529972343"/>
+      <w:r>
+        <w:t>Struktura aplikacije</w:t>
       </w:r>
       <w:bookmarkEnd w:id="2"/>
     </w:p>
     <w:p/>
     <w:p>
       <w:pPr>
+        <w:spacing w:line="360" w:lineRule="auto"/>
+        <w:ind w:firstLine="360"/>
+        <w:jc w:val="both"/>
+        <w:rPr>
+          <w:rFonts w:cs="Times New Roman"/>
+          <w:szCs w:val="24"/>
+        </w:rPr>
+      </w:pPr>
+      <w:r>
+        <w:rPr>
+          <w:rFonts w:cs="Times New Roman"/>
+          <w:szCs w:val="24"/>
+        </w:rPr>
+        <w:t>Struktura se sastoji od tri modula (app, core</w:t>
+      </w:r>
+      <w:r>
+        <w:rPr>
+          <w:rFonts w:cs="Times New Roman"/>
+          <w:szCs w:val="24"/>
+        </w:rPr>
+        <w:t xml:space="preserve">, </w:t>
+      </w:r>
+      <w:r>
+        <w:rPr>
+          <w:rFonts w:cs="Times New Roman"/>
+          <w:szCs w:val="24"/>
+        </w:rPr>
+        <w:t>webservice</w:t>
+      </w:r>
+      <w:r>
+        <w:rPr>
+          <w:rFonts w:cs="Times New Roman"/>
+          <w:szCs w:val="24"/>
+        </w:rPr>
+        <w:t xml:space="preserve"> i passwordrecord</w:t>
+      </w:r>
+      <w:r>
+        <w:rPr>
+          <w:rFonts w:cs="Times New Roman"/>
+          <w:szCs w:val="24"/>
+        </w:rPr>
+        <w:t>). Unutar app modula nalaze se paketi i klase potrebni za sam prikaz podataka, obradu podataka, listeneri za web servis i nekoliko paketa. Unutar core modula nalaze se klase koje su potrebne app i core modulu. Nalaze se upravo tu jer se većina tih klasa koristi kod parsiranja podataka sa web servisa, a slijedno tome koriste se i za kreiranje, ažuriranje ili slanje podataka unutar app modula. Modul web service služi za dohvaćanje i slanje podataka na php web servis.</w:t>
+      </w:r>
+      <w:r>
+        <w:rPr>
+          <w:rFonts w:cs="Times New Roman"/>
+          <w:szCs w:val="24"/>
+        </w:rPr>
+        <w:t xml:space="preserve"> Modul passwordrecord služi za evidenciju prisustva pomoću lozinke koju generira profesor.</w:t>
+      </w:r>
+    </w:p>
+    <w:p>
+      <w:pPr>
+        <w:pStyle w:val="Heading2"/>
+      </w:pPr>
+      <w:bookmarkStart w:id="3" w:name="_Toc529972344"/>
+      <w:r>
+        <w:t>Modul app</w:t>
+      </w:r>
+      <w:bookmarkEnd w:id="3"/>
+    </w:p>
+    <w:p/>
+    <w:p>
+      <w:pPr>
+        <w:spacing w:line="360" w:lineRule="auto"/>
         <w:ind w:firstLine="708"/>
         <w:jc w:val="both"/>
-      </w:pPr>
-      <w:r>
-        <w:t xml:space="preserve">U aplikaciji se koriste tri modula – </w:t>
-      </w:r>
-      <w:r>
-        <w:rPr>
-          <w:i/>
-        </w:rPr>
-        <w:t>app</w:t>
-      </w:r>
-      <w:r>
-        <w:t xml:space="preserve">, </w:t>
-      </w:r>
-      <w:r>
-        <w:rPr>
-          <w:i/>
-        </w:rPr>
+        <w:rPr>
+          <w:rFonts w:cs="Times New Roman"/>
+          <w:szCs w:val="24"/>
+        </w:rPr>
+      </w:pPr>
+      <w:r>
+        <w:rPr>
+          <w:rFonts w:cs="Times New Roman"/>
+          <w:szCs w:val="24"/>
+        </w:rPr>
+        <w:t xml:space="preserve">Sastoji se od paketa </w:t>
+      </w:r>
+      <w:r>
+        <w:rPr>
+          <w:rFonts w:cs="Times New Roman"/>
+          <w:szCs w:val="24"/>
+        </w:rPr>
+        <w:t>poput</w:t>
+      </w:r>
+      <w:r>
+        <w:rPr>
+          <w:rFonts w:cs="Times New Roman"/>
+          <w:szCs w:val="24"/>
+        </w:rPr>
+        <w:t xml:space="preserve"> </w:t>
+      </w:r>
+      <w:r>
+        <w:rPr>
+          <w:rFonts w:cs="Times New Roman"/>
+          <w:szCs w:val="24"/>
+        </w:rPr>
+        <w:t>„adaptersprofesor“, „adaptersstudent“, „uiprofesor“, „uistudent“</w:t>
+      </w:r>
+      <w:r>
+        <w:rPr>
+          <w:rFonts w:cs="Times New Roman"/>
+          <w:szCs w:val="24"/>
+        </w:rPr>
+        <w:t xml:space="preserve"> te klasa koje predstavaljaju aktivnosti: „</w:t>
+      </w:r>
+      <w:r>
+        <w:rPr>
+          <w:rFonts w:cs="Times New Roman"/>
+          <w:szCs w:val="24"/>
+        </w:rPr>
+        <w:t>MainActivity</w:t>
+      </w:r>
+      <w:r>
+        <w:rPr>
+          <w:rFonts w:cs="Times New Roman"/>
+          <w:szCs w:val="24"/>
+        </w:rPr>
+        <w:t>“, „</w:t>
+      </w:r>
+      <w:r>
+        <w:rPr>
+          <w:rFonts w:cs="Times New Roman"/>
+          <w:szCs w:val="24"/>
+        </w:rPr>
+        <w:t>ListOfSeminars</w:t>
+      </w:r>
+      <w:r>
+        <w:rPr>
+          <w:rFonts w:cs="Times New Roman"/>
+          <w:szCs w:val="24"/>
+        </w:rPr>
+        <w:t>“, „</w:t>
+      </w:r>
+      <w:r>
+        <w:rPr>
+          <w:rFonts w:cs="Times New Roman"/>
+          <w:szCs w:val="24"/>
+        </w:rPr>
+        <w:t>ListOfLabs</w:t>
+      </w:r>
+      <w:r>
+        <w:rPr>
+          <w:rFonts w:cs="Times New Roman"/>
+          <w:szCs w:val="24"/>
+        </w:rPr>
+        <w:t>“, „</w:t>
+      </w:r>
+      <w:r>
+        <w:rPr>
+          <w:rFonts w:cs="Times New Roman"/>
+          <w:szCs w:val="24"/>
+        </w:rPr>
+        <w:t>Login</w:t>
+      </w:r>
+      <w:r>
+        <w:rPr>
+          <w:rFonts w:cs="Times New Roman"/>
+          <w:szCs w:val="24"/>
+        </w:rPr>
+        <w:t>“, „</w:t>
+      </w:r>
+      <w:r>
+        <w:rPr>
+          <w:rFonts w:cs="Times New Roman"/>
+          <w:szCs w:val="24"/>
+        </w:rPr>
+        <w:t>AddSeminar</w:t>
+      </w:r>
+      <w:r>
+        <w:rPr>
+          <w:rFonts w:cs="Times New Roman"/>
+          <w:szCs w:val="24"/>
+        </w:rPr>
+        <w:t>“ i „</w:t>
+      </w:r>
+      <w:r>
+        <w:rPr>
+          <w:rFonts w:cs="Times New Roman"/>
+          <w:szCs w:val="24"/>
+        </w:rPr>
+        <w:t>AddLab</w:t>
+      </w:r>
+      <w:r>
+        <w:rPr>
+          <w:rFonts w:cs="Times New Roman"/>
+          <w:szCs w:val="24"/>
+        </w:rPr>
+        <w:t>“.</w:t>
+      </w:r>
+      <w:r>
+        <w:rPr>
+          <w:rFonts w:cs="Times New Roman"/>
+          <w:szCs w:val="24"/>
+        </w:rPr>
+        <w:t>..</w:t>
+      </w:r>
+    </w:p>
+    <w:p>
+      <w:pPr>
+        <w:spacing w:line="360" w:lineRule="auto"/>
+        <w:jc w:val="both"/>
+        <w:rPr>
+          <w:rFonts w:cs="Times New Roman"/>
+          <w:szCs w:val="24"/>
+        </w:rPr>
+      </w:pPr>
+      <w:r>
+        <w:rPr>
+          <w:rFonts w:cs="Times New Roman"/>
+          <w:b/>
+          <w:szCs w:val="24"/>
+        </w:rPr>
+        <w:lastRenderedPageBreak/>
+        <w:t>Napomena</w:t>
+      </w:r>
+      <w:r>
+        <w:rPr>
+          <w:rFonts w:cs="Times New Roman"/>
+          <w:szCs w:val="24"/>
+        </w:rPr>
+        <w:t>! Registracija korisnika se provodi zasebnom desktop aplikacijom. Zamišljeno je da se ova aktivnost izvršava</w:t>
+      </w:r>
+      <w:r>
+        <w:rPr>
+          <w:rFonts w:cs="Times New Roman"/>
+          <w:szCs w:val="24"/>
+        </w:rPr>
+        <w:t xml:space="preserve"> unutar fakulteta.</w:t>
+      </w:r>
+    </w:p>
+    <w:p>
+      <w:pPr>
+        <w:pStyle w:val="Heading2"/>
+      </w:pPr>
+      <w:bookmarkStart w:id="4" w:name="_Toc529972345"/>
+      <w:r>
+        <w:t xml:space="preserve">Modul </w:t>
+      </w:r>
+      <w:r>
         <w:t>core</w:t>
       </w:r>
-      <w:r>
-        <w:t xml:space="preserve">, </w:t>
-      </w:r>
-      <w:r>
-        <w:rPr>
-          <w:i/>
-        </w:rPr>
-        <w:t>webservice</w:t>
-      </w:r>
-      <w:r>
-        <w:t xml:space="preserve">. Početna aktivnost nalazi se u </w:t>
-      </w:r>
-      <w:r>
-        <w:rPr>
-          <w:i/>
-        </w:rPr>
-        <w:t>app</w:t>
-      </w:r>
-      <w:r>
-        <w:t xml:space="preserve"> modulu, zajedno sa svim ostalim aktivnostima i adapterima za listu. Modul </w:t>
-      </w:r>
-      <w:r>
-        <w:rPr>
-          <w:i/>
-        </w:rPr>
-        <w:t>core</w:t>
-      </w:r>
-      <w:r>
-        <w:t xml:space="preserve"> sadrži klase koje opisuju entitete poput profesora, studenta, kolegije, seminare, te podataka za padajuće izbornike. Modul </w:t>
-      </w:r>
-      <w:r>
-        <w:rPr>
-          <w:i/>
-        </w:rPr>
-        <w:t>webservice</w:t>
-      </w:r>
-      <w:r>
-        <w:t xml:space="preserve"> brine se o slanju poslanih podataka iz aplikacije, te slanju dobivenih podataka iz web servisa natrag u aplikaciju.</w:t>
-      </w:r>
-    </w:p>
-    <w:p>
-      <w:pPr>
+      <w:bookmarkEnd w:id="4"/>
+    </w:p>
+    <w:p/>
+    <w:p>
+      <w:pPr>
+        <w:spacing w:line="360" w:lineRule="auto"/>
         <w:ind w:firstLine="708"/>
         <w:jc w:val="both"/>
-      </w:pPr>
-    </w:p>
-    <w:p>
-      <w:pPr>
+        <w:rPr>
+          <w:rFonts w:cs="Times New Roman"/>
+          <w:szCs w:val="24"/>
+        </w:rPr>
+      </w:pPr>
+      <w:r>
+        <w:rPr>
+          <w:rFonts w:cs="Times New Roman"/>
+          <w:szCs w:val="24"/>
+        </w:rPr>
+        <w:t>Služi kao posrednik za klase koje trebaju modulima app</w:t>
+      </w:r>
+      <w:r>
+        <w:rPr>
+          <w:rFonts w:cs="Times New Roman"/>
+          <w:szCs w:val="24"/>
+        </w:rPr>
+        <w:t>,</w:t>
+      </w:r>
+      <w:r>
+        <w:rPr>
+          <w:rFonts w:cs="Times New Roman"/>
+          <w:szCs w:val="24"/>
+        </w:rPr>
+        <w:t xml:space="preserve"> webservice </w:t>
+      </w:r>
+      <w:r>
+        <w:rPr>
+          <w:rFonts w:cs="Times New Roman"/>
+          <w:szCs w:val="24"/>
+        </w:rPr>
+        <w:t xml:space="preserve">i passwordercord </w:t>
+      </w:r>
+      <w:r>
+        <w:rPr>
+          <w:rFonts w:cs="Times New Roman"/>
+          <w:szCs w:val="24"/>
+        </w:rPr>
+        <w:t xml:space="preserve">za komunikaciju. </w:t>
+      </w:r>
+      <w:r>
+        <w:rPr>
+          <w:rFonts w:cs="Times New Roman"/>
+          <w:szCs w:val="24"/>
+        </w:rPr>
+        <w:t>To su u pravilu entitetne klase.</w:t>
+      </w:r>
+    </w:p>
+    <w:p>
+      <w:pPr>
+        <w:pStyle w:val="Heading2"/>
+      </w:pPr>
+      <w:bookmarkStart w:id="5" w:name="_Toc529972346"/>
+      <w:r>
+        <w:t>Modul webservice</w:t>
+      </w:r>
+      <w:bookmarkEnd w:id="5"/>
+    </w:p>
+    <w:p/>
+    <w:p>
+      <w:pPr>
+        <w:spacing w:line="360" w:lineRule="auto"/>
         <w:ind w:firstLine="708"/>
         <w:jc w:val="both"/>
-      </w:pPr>
-    </w:p>
-    <w:p>
-      <w:pPr>
-        <w:pStyle w:val="Naslov2"/>
-      </w:pPr>
-      <w:bookmarkStart w:id="3" w:name="_Toc529616377"/>
+        <w:rPr>
+          <w:rFonts w:cs="Times New Roman"/>
+          <w:szCs w:val="24"/>
+        </w:rPr>
+      </w:pPr>
+      <w:r>
+        <w:rPr>
+          <w:rFonts w:cs="Times New Roman"/>
+          <w:szCs w:val="24"/>
+        </w:rPr>
+        <w:t>U sklopu ovog modula imamo paket „responses“ unuta kojeg se nalazi klasa „</w:t>
+      </w:r>
+      <w:r>
+        <w:rPr>
+          <w:rFonts w:cs="Times New Roman"/>
+          <w:szCs w:val="24"/>
+        </w:rPr>
+        <w:t>Sas</w:t>
+      </w:r>
+      <w:r>
+        <w:rPr>
+          <w:rFonts w:cs="Times New Roman"/>
+          <w:szCs w:val="24"/>
+        </w:rPr>
+        <w:t>WebServiceResponse“ (čini strukturu odgovora koji primamo od web servisa). Uz paket tu se nalaze klasa „</w:t>
+      </w:r>
+      <w:r>
+        <w:rPr>
+          <w:rFonts w:cs="Times New Roman"/>
+          <w:szCs w:val="24"/>
+        </w:rPr>
+        <w:t>Sas</w:t>
+      </w:r>
+      <w:r>
+        <w:rPr>
+          <w:rFonts w:cs="Times New Roman"/>
+          <w:szCs w:val="24"/>
+        </w:rPr>
+        <w:t>WebService“ te sučelja „</w:t>
+      </w:r>
+      <w:r>
+        <w:rPr>
+          <w:rFonts w:cs="Times New Roman"/>
+          <w:szCs w:val="24"/>
+        </w:rPr>
+        <w:t>Sas</w:t>
+      </w:r>
+      <w:r>
+        <w:rPr>
+          <w:rFonts w:cs="Times New Roman"/>
+          <w:szCs w:val="24"/>
+        </w:rPr>
+        <w:t>WebServiceCaller“ i „</w:t>
+      </w:r>
+      <w:r>
+        <w:rPr>
+          <w:rFonts w:cs="Times New Roman"/>
+          <w:szCs w:val="24"/>
+        </w:rPr>
+        <w:t>Sas</w:t>
+      </w:r>
+      <w:r>
+        <w:rPr>
+          <w:rFonts w:cs="Times New Roman"/>
+          <w:szCs w:val="24"/>
+        </w:rPr>
+        <w:t>WebServiceHandler“.  Interface „</w:t>
+      </w:r>
+      <w:r>
+        <w:rPr>
+          <w:rFonts w:cs="Times New Roman"/>
+          <w:szCs w:val="24"/>
+        </w:rPr>
+        <w:t>Sas</w:t>
+      </w:r>
+      <w:r>
+        <w:rPr>
+          <w:rFonts w:cs="Times New Roman"/>
+          <w:szCs w:val="24"/>
+        </w:rPr>
+        <w:t>WebService“ sadrži retrofit anotacije te putanje sa parametrima za kreiranje HTTP zahtjeva.“</w:t>
+      </w:r>
+      <w:r>
+        <w:rPr>
+          <w:rFonts w:cs="Times New Roman"/>
+          <w:szCs w:val="24"/>
+        </w:rPr>
+        <w:t>Sas</w:t>
+      </w:r>
+      <w:r>
+        <w:rPr>
+          <w:rFonts w:cs="Times New Roman"/>
+          <w:szCs w:val="24"/>
+        </w:rPr>
+        <w:t>WebServiceHandler“ je interface sa metodom za prosljeđivanje dobivenog rezultata od web servisa prema aplikaciji, tj. koristi se za proslijeđivanje poruke odgovora. Klasa „</w:t>
+      </w:r>
+      <w:r>
+        <w:rPr>
+          <w:rFonts w:cs="Times New Roman"/>
+          <w:szCs w:val="24"/>
+        </w:rPr>
+        <w:t>Sas</w:t>
+      </w:r>
+      <w:r>
+        <w:rPr>
+          <w:rFonts w:cs="Times New Roman"/>
+          <w:szCs w:val="24"/>
+        </w:rPr>
+        <w:t>WebServiceCaller“ sastoji se od metoda za prosljeđivanje parametara iz aplikacije prema HTTP zaht</w:t>
+      </w:r>
+      <w:r>
+        <w:rPr>
+          <w:rFonts w:cs="Times New Roman"/>
+          <w:szCs w:val="24"/>
+        </w:rPr>
+        <w:t>j</w:t>
+      </w:r>
+      <w:r>
+        <w:rPr>
+          <w:rFonts w:cs="Times New Roman"/>
+          <w:szCs w:val="24"/>
+        </w:rPr>
+        <w:t xml:space="preserve">evu koji se generira, ali i za handlanje odgovora koji nam web servis vraća i njihovo prosljeđivanje listeneru, tj konkretno sučelju </w:t>
+      </w:r>
+      <w:r>
+        <w:rPr>
+          <w:rFonts w:cs="Times New Roman"/>
+          <w:szCs w:val="24"/>
+        </w:rPr>
+        <w:t>Sas</w:t>
+      </w:r>
+      <w:r>
+        <w:rPr>
+          <w:rFonts w:cs="Times New Roman"/>
+          <w:szCs w:val="24"/>
+        </w:rPr>
+        <w:t>WebServiceHandlerer.</w:t>
+      </w:r>
+    </w:p>
+    <w:p>
+      <w:pPr>
+        <w:pStyle w:val="Heading1"/>
+        <w:numPr>
+          <w:ilvl w:val="0"/>
+          <w:numId w:val="1"/>
+        </w:numPr>
+      </w:pPr>
+      <w:bookmarkStart w:id="6" w:name="_Toc529972347"/>
+      <w:r>
+        <w:t>Dijagrami klasa</w:t>
+      </w:r>
+      <w:bookmarkEnd w:id="6"/>
+    </w:p>
+    <w:p/>
+    <w:p>
+      <w:pPr>
+        <w:spacing w:line="360" w:lineRule="auto"/>
+        <w:ind w:firstLine="360"/>
+        <w:jc w:val="both"/>
+        <w:rPr>
+          <w:rFonts w:cs="Times New Roman"/>
+          <w:szCs w:val="24"/>
+        </w:rPr>
+      </w:pPr>
+      <w:r>
+        <w:rPr>
+          <w:rFonts w:cs="Times New Roman"/>
+          <w:szCs w:val="24"/>
+        </w:rPr>
+        <w:t xml:space="preserve">U aplikaciji se koriste tri modula – app, core, webservice. Početna aktivnost nalazi se u </w:t>
+      </w:r>
+      <w:r>
+        <w:rPr>
+          <w:rFonts w:cs="Times New Roman"/>
+          <w:szCs w:val="24"/>
+        </w:rPr>
+        <w:t>„</w:t>
+      </w:r>
+      <w:r>
+        <w:rPr>
+          <w:rFonts w:cs="Times New Roman"/>
+          <w:i/>
+          <w:szCs w:val="24"/>
+        </w:rPr>
+        <w:t>app</w:t>
+      </w:r>
+      <w:r>
+        <w:rPr>
+          <w:rFonts w:cs="Times New Roman"/>
+          <w:szCs w:val="24"/>
+        </w:rPr>
+        <w:t>“</w:t>
+      </w:r>
+      <w:r>
+        <w:rPr>
+          <w:rFonts w:cs="Times New Roman"/>
+          <w:szCs w:val="24"/>
+        </w:rPr>
+        <w:t xml:space="preserve"> modulu, zajedno sa svim ostalim aktivnostima i adapterima za listu. Modul </w:t>
+      </w:r>
+      <w:r>
+        <w:rPr>
+          <w:rFonts w:cs="Times New Roman"/>
+          <w:szCs w:val="24"/>
+        </w:rPr>
+        <w:t>„</w:t>
+      </w:r>
+      <w:r>
+        <w:rPr>
+          <w:rFonts w:cs="Times New Roman"/>
+          <w:i/>
+          <w:szCs w:val="24"/>
+        </w:rPr>
+        <w:t>core</w:t>
+      </w:r>
+      <w:r>
+        <w:rPr>
+          <w:rFonts w:cs="Times New Roman"/>
+          <w:szCs w:val="24"/>
+        </w:rPr>
+        <w:t>“</w:t>
+      </w:r>
+      <w:r>
+        <w:rPr>
+          <w:rFonts w:cs="Times New Roman"/>
+          <w:szCs w:val="24"/>
+        </w:rPr>
+        <w:t xml:space="preserve"> sadrži klase koje opisuju entitete poput profesora, studenta, kolegije, seminare, te podataka za padajuće izbornike</w:t>
+      </w:r>
+      <w:r>
+        <w:rPr>
+          <w:rFonts w:cs="Times New Roman"/>
+          <w:szCs w:val="24"/>
+        </w:rPr>
+        <w:t>, te zato za ovaj modul nismo radili dijagram klasa.</w:t>
+      </w:r>
+      <w:r>
+        <w:rPr>
+          <w:rFonts w:cs="Times New Roman"/>
+          <w:szCs w:val="24"/>
+        </w:rPr>
+        <w:t xml:space="preserve"> Modul </w:t>
+      </w:r>
+      <w:r>
+        <w:rPr>
+          <w:rFonts w:cs="Times New Roman"/>
+          <w:szCs w:val="24"/>
+        </w:rPr>
+        <w:t>„</w:t>
+      </w:r>
+      <w:r>
+        <w:rPr>
+          <w:rFonts w:cs="Times New Roman"/>
+          <w:i/>
+          <w:szCs w:val="24"/>
+        </w:rPr>
+        <w:t>webservice</w:t>
+      </w:r>
+      <w:r>
+        <w:rPr>
+          <w:rFonts w:cs="Times New Roman"/>
+          <w:szCs w:val="24"/>
+        </w:rPr>
+        <w:t>“</w:t>
+      </w:r>
+      <w:r>
+        <w:rPr>
+          <w:rFonts w:cs="Times New Roman"/>
+          <w:szCs w:val="24"/>
+        </w:rPr>
+        <w:t xml:space="preserve"> brine se o slanju poslanih podataka iz aplikacije, te slanju dobivenih podataka iz web servisa natrag u aplikaciju.</w:t>
+      </w:r>
+      <w:r>
+        <w:rPr>
+          <w:rFonts w:cs="Times New Roman"/>
+          <w:szCs w:val="24"/>
+        </w:rPr>
+        <w:t xml:space="preserve"> Dijagram klasa za modul „</w:t>
+      </w:r>
+      <w:r>
+        <w:rPr>
+          <w:rFonts w:cs="Times New Roman"/>
+          <w:i/>
+          <w:szCs w:val="24"/>
+        </w:rPr>
+        <w:t>passwordrecord</w:t>
+      </w:r>
+      <w:r>
+        <w:rPr>
+          <w:rFonts w:cs="Times New Roman"/>
+          <w:szCs w:val="24"/>
+        </w:rPr>
+        <w:t>“ će biti dodan kasnije dok se razradi plan izrade.</w:t>
+      </w:r>
+    </w:p>
+    <w:p>
+      <w:pPr>
+        <w:jc w:val="both"/>
+      </w:pPr>
+    </w:p>
+    <w:p>
+      <w:pPr>
+        <w:jc w:val="both"/>
+      </w:pPr>
+    </w:p>
+    <w:p>
+      <w:pPr>
+        <w:jc w:val="both"/>
+      </w:pPr>
+    </w:p>
+    <w:p>
+      <w:pPr>
+        <w:jc w:val="both"/>
+      </w:pPr>
+    </w:p>
+    <w:p>
+      <w:pPr>
+        <w:jc w:val="both"/>
+      </w:pPr>
+    </w:p>
+    <w:p>
+      <w:pPr>
+        <w:pStyle w:val="Heading2"/>
+      </w:pPr>
+      <w:bookmarkStart w:id="7" w:name="_Toc529972348"/>
       <w:r>
         <w:t>Modul</w:t>
       </w:r>
       <w:r>
         <w:t xml:space="preserve"> app</w:t>
       </w:r>
-      <w:bookmarkEnd w:id="3"/>
+      <w:bookmarkEnd w:id="7"/>
     </w:p>
     <w:p/>
     <w:p>
@@ -886,7 +1933,6 @@
         <w:rPr>
           <w:noProof/>
         </w:rPr>
-        <w:lastRenderedPageBreak/>
         <w:drawing>
           <wp:inline distT="0" distB="0" distL="0" distR="0" wp14:anchorId="494BC474" wp14:editId="2021A480">
             <wp:extent cx="5760720" cy="3554730"/>
@@ -903,7 +1949,7 @@
                     <pic:cNvPicPr/>
                   </pic:nvPicPr>
                   <pic:blipFill>
-                    <a:blip r:embed="rId7" cstate="print">
+                    <a:blip r:embed="rId8" cstate="print">
                       <a:extLst>
                         <a:ext uri="{28A0092B-C50C-407E-A947-70E740481C1C}">
                           <a14:useLocalDpi xmlns:a14="http://schemas.microsoft.com/office/drawing/2010/main" val="0"/>
@@ -932,7 +1978,7 @@
     </w:p>
     <w:p>
       <w:pPr>
-        <w:pStyle w:val="Opisslike"/>
+        <w:pStyle w:val="Caption"/>
       </w:pPr>
       <w:r>
         <w:t xml:space="preserve">Slika </w:t>
@@ -988,7 +2034,7 @@
     </w:p>
     <w:p>
       <w:pPr>
-        <w:pStyle w:val="Odlomakpopisa"/>
+        <w:pStyle w:val="ListParagraph"/>
         <w:numPr>
           <w:ilvl w:val="0"/>
           <w:numId w:val="2"/>
@@ -1002,7 +2048,7 @@
     </w:p>
     <w:p>
       <w:pPr>
-        <w:pStyle w:val="Odlomakpopisa"/>
+        <w:pStyle w:val="ListParagraph"/>
         <w:numPr>
           <w:ilvl w:val="0"/>
           <w:numId w:val="2"/>
@@ -1016,7 +2062,7 @@
     </w:p>
     <w:p>
       <w:pPr>
-        <w:pStyle w:val="Odlomakpopisa"/>
+        <w:pStyle w:val="ListParagraph"/>
         <w:numPr>
           <w:ilvl w:val="0"/>
           <w:numId w:val="2"/>
@@ -1030,7 +2076,7 @@
     </w:p>
     <w:p>
       <w:pPr>
-        <w:pStyle w:val="Odlomakpopisa"/>
+        <w:pStyle w:val="ListParagraph"/>
         <w:numPr>
           <w:ilvl w:val="0"/>
           <w:numId w:val="2"/>
@@ -1044,7 +2090,7 @@
     </w:p>
     <w:p>
       <w:pPr>
-        <w:pStyle w:val="Odlomakpopisa"/>
+        <w:pStyle w:val="ListParagraph"/>
         <w:numPr>
           <w:ilvl w:val="0"/>
           <w:numId w:val="2"/>
@@ -1058,7 +2104,7 @@
     </w:p>
     <w:p>
       <w:pPr>
-        <w:pStyle w:val="Odlomakpopisa"/>
+        <w:pStyle w:val="ListParagraph"/>
         <w:numPr>
           <w:ilvl w:val="0"/>
           <w:numId w:val="2"/>
@@ -1072,7 +2118,7 @@
     </w:p>
     <w:p>
       <w:pPr>
-        <w:pStyle w:val="Odlomakpopisa"/>
+        <w:pStyle w:val="ListParagraph"/>
         <w:numPr>
           <w:ilvl w:val="0"/>
           <w:numId w:val="2"/>
@@ -1086,7 +2132,7 @@
     </w:p>
     <w:p>
       <w:pPr>
-        <w:pStyle w:val="Odlomakpopisa"/>
+        <w:pStyle w:val="ListParagraph"/>
         <w:numPr>
           <w:ilvl w:val="0"/>
           <w:numId w:val="2"/>
@@ -1100,7 +2146,7 @@
     </w:p>
     <w:p>
       <w:pPr>
-        <w:pStyle w:val="Odlomakpopisa"/>
+        <w:pStyle w:val="ListParagraph"/>
         <w:numPr>
           <w:ilvl w:val="0"/>
           <w:numId w:val="2"/>
@@ -1114,7 +2160,7 @@
     </w:p>
     <w:p>
       <w:pPr>
-        <w:pStyle w:val="Odlomakpopisa"/>
+        <w:pStyle w:val="ListParagraph"/>
         <w:numPr>
           <w:ilvl w:val="0"/>
           <w:numId w:val="2"/>
@@ -1128,7 +2174,7 @@
     </w:p>
     <w:p>
       <w:pPr>
-        <w:pStyle w:val="Odlomakpopisa"/>
+        <w:pStyle w:val="ListParagraph"/>
         <w:numPr>
           <w:ilvl w:val="0"/>
           <w:numId w:val="2"/>
@@ -1137,12 +2183,13 @@
         <w:jc w:val="both"/>
       </w:pPr>
       <w:r>
+        <w:lastRenderedPageBreak/>
         <w:t>SeminarViewHolder – klasa unutar adapter klase ListOfSeminarsAdapter</w:t>
       </w:r>
     </w:p>
     <w:p>
       <w:pPr>
-        <w:pStyle w:val="Odlomakpopisa"/>
+        <w:pStyle w:val="ListParagraph"/>
         <w:numPr>
           <w:ilvl w:val="0"/>
           <w:numId w:val="2"/>
@@ -1156,7 +2203,7 @@
     </w:p>
     <w:p>
       <w:pPr>
-        <w:pStyle w:val="Odlomakpopisa"/>
+        <w:pStyle w:val="ListParagraph"/>
         <w:numPr>
           <w:ilvl w:val="0"/>
           <w:numId w:val="2"/>
@@ -1170,7 +2217,7 @@
     </w:p>
     <w:p>
       <w:pPr>
-        <w:pStyle w:val="Odlomakpopisa"/>
+        <w:pStyle w:val="ListParagraph"/>
         <w:numPr>
           <w:ilvl w:val="0"/>
           <w:numId w:val="2"/>
@@ -1179,13 +2226,12 @@
         <w:jc w:val="both"/>
       </w:pPr>
       <w:r>
-        <w:lastRenderedPageBreak/>
         <w:t>RasporedStudent – aktivnost sa rasporedom sati za predavanja, labose i seminare za studenta</w:t>
       </w:r>
     </w:p>
     <w:p>
       <w:pPr>
-        <w:pStyle w:val="Odlomakpopisa"/>
+        <w:pStyle w:val="ListParagraph"/>
         <w:numPr>
           <w:ilvl w:val="0"/>
           <w:numId w:val="2"/>
@@ -1199,7 +2245,7 @@
     </w:p>
     <w:p>
       <w:pPr>
-        <w:pStyle w:val="Odlomakpopisa"/>
+        <w:pStyle w:val="ListParagraph"/>
         <w:numPr>
           <w:ilvl w:val="0"/>
           <w:numId w:val="2"/>
@@ -1216,7 +2262,7 @@
     </w:p>
     <w:p>
       <w:pPr>
-        <w:pStyle w:val="Odlomakpopisa"/>
+        <w:pStyle w:val="ListParagraph"/>
         <w:numPr>
           <w:ilvl w:val="0"/>
           <w:numId w:val="2"/>
@@ -1251,18 +2297,92 @@
     </w:p>
     <w:p>
       <w:pPr>
-        <w:pStyle w:val="Naslov2"/>
-      </w:pPr>
-      <w:bookmarkStart w:id="4" w:name="_Toc529616378"/>
-      <w:r>
+        <w:keepNext/>
+        <w:spacing w:line="360" w:lineRule="auto"/>
+        <w:jc w:val="both"/>
+      </w:pPr>
+      <w:r>
+        <w:rPr>
+          <w:noProof/>
+        </w:rPr>
+        <w:drawing>
+          <wp:inline distT="0" distB="0" distL="0" distR="0" wp14:anchorId="6D146223" wp14:editId="4108BF41">
+            <wp:extent cx="5760720" cy="4462145"/>
+            <wp:effectExtent l="0" t="0" r="0" b="0"/>
+            <wp:docPr id="1" name="Picture 1"/>
+            <wp:cNvGraphicFramePr>
+              <a:graphicFrameLocks xmlns:a="http://schemas.openxmlformats.org/drawingml/2006/main" noChangeAspect="1"/>
+            </wp:cNvGraphicFramePr>
+            <a:graphic xmlns:a="http://schemas.openxmlformats.org/drawingml/2006/main">
+              <a:graphicData uri="http://schemas.openxmlformats.org/drawingml/2006/picture">
+                <pic:pic xmlns:pic="http://schemas.openxmlformats.org/drawingml/2006/picture">
+                  <pic:nvPicPr>
+                    <pic:cNvPr id="1" name="app module,loaders.jpg"/>
+                    <pic:cNvPicPr/>
+                  </pic:nvPicPr>
+                  <pic:blipFill>
+                    <a:blip r:embed="rId9">
+                      <a:extLst>
+                        <a:ext uri="{28A0092B-C50C-407E-A947-70E740481C1C}">
+                          <a14:useLocalDpi xmlns:a14="http://schemas.microsoft.com/office/drawing/2010/main" val="0"/>
+                        </a:ext>
+                      </a:extLst>
+                    </a:blip>
+                    <a:stretch>
+                      <a:fillRect/>
+                    </a:stretch>
+                  </pic:blipFill>
+                  <pic:spPr>
+                    <a:xfrm>
+                      <a:off x="0" y="0"/>
+                      <a:ext cx="5760720" cy="4462145"/>
+                    </a:xfrm>
+                    <a:prstGeom prst="rect">
+                      <a:avLst/>
+                    </a:prstGeom>
+                  </pic:spPr>
+                </pic:pic>
+              </a:graphicData>
+            </a:graphic>
+          </wp:inline>
+        </w:drawing>
+      </w:r>
+    </w:p>
+    <w:p>
+      <w:pPr>
+        <w:pStyle w:val="Caption"/>
+        <w:jc w:val="both"/>
+      </w:pPr>
+      <w:r>
+        <w:t xml:space="preserve">Slika </w:t>
+      </w:r>
+      <w:fldSimple w:instr=" SEQ Slika \* ARABIC ">
+        <w:r>
+          <w:rPr>
+            <w:noProof/>
+          </w:rPr>
+          <w:t>3</w:t>
+        </w:r>
+      </w:fldSimple>
+      <w:r>
+        <w:t>. Dijagram klasa app modula, paket loaders</w:t>
+      </w:r>
+    </w:p>
+    <w:p/>
+    <w:p/>
+    <w:p>
+      <w:pPr>
+        <w:pStyle w:val="Heading2"/>
+      </w:pPr>
+      <w:bookmarkStart w:id="8" w:name="_Toc529972349"/>
+      <w:r>
+        <w:lastRenderedPageBreak/>
         <w:t xml:space="preserve">Modul </w:t>
       </w:r>
-      <w:proofErr w:type="spellStart"/>
       <w:r>
         <w:t>webservice</w:t>
       </w:r>
-      <w:bookmarkEnd w:id="4"/>
-      <w:proofErr w:type="spellEnd"/>
+      <w:bookmarkEnd w:id="8"/>
     </w:p>
     <w:p/>
     <w:p>
@@ -1291,7 +2411,7 @@
                     </pic:cNvPicPr>
                   </pic:nvPicPr>
                   <pic:blipFill>
-                    <a:blip r:embed="rId8">
+                    <a:blip r:embed="rId10">
                       <a:extLst>
                         <a:ext uri="{28A0092B-C50C-407E-A947-70E740481C1C}">
                           <a14:useLocalDpi xmlns:a14="http://schemas.microsoft.com/office/drawing/2010/main" val="0"/>
@@ -1325,45 +2445,67 @@
     </w:p>
     <w:p>
       <w:pPr>
-        <w:pStyle w:val="Opisslike"/>
+        <w:pStyle w:val="Caption"/>
       </w:pPr>
       <w:r>
         <w:t xml:space="preserve">Slika </w:t>
       </w:r>
-      <w:fldSimple w:instr=" SEQ Slika \* ARABIC ">
-        <w:r>
-          <w:rPr>
-            <w:noProof/>
-          </w:rPr>
-          <w:t>3</w:t>
-        </w:r>
-      </w:fldSimple>
-      <w:r>
-        <w:t xml:space="preserve"> Dijagram klasa za modul </w:t>
-      </w:r>
-      <w:proofErr w:type="spellStart"/>
-      <w:r>
-        <w:t>webservice</w:t>
-      </w:r>
-      <w:proofErr w:type="spellEnd"/>
+      <w:r>
+        <w:rPr>
+          <w:noProof/>
+        </w:rPr>
+        <w:fldChar w:fldCharType="begin"/>
+      </w:r>
+      <w:r>
+        <w:rPr>
+          <w:noProof/>
+        </w:rPr>
+        <w:instrText xml:space="preserve"> SEQ Slika \* ARABIC </w:instrText>
+      </w:r>
+      <w:r>
+        <w:rPr>
+          <w:noProof/>
+        </w:rPr>
+        <w:fldChar w:fldCharType="separate"/>
+      </w:r>
+      <w:r>
+        <w:rPr>
+          <w:noProof/>
+        </w:rPr>
+        <w:t>4</w:t>
+      </w:r>
+      <w:r>
+        <w:rPr>
+          <w:noProof/>
+        </w:rPr>
+        <w:fldChar w:fldCharType="end"/>
+      </w:r>
+      <w:r>
+        <w:t xml:space="preserve"> Dijagram klasa za modul webservice</w:t>
+      </w:r>
     </w:p>
     <w:p/>
     <w:p>
-      <w:r>
-        <w:t xml:space="preserve">Dijagram klasa za modul </w:t>
-      </w:r>
-      <w:proofErr w:type="spellStart"/>
-      <w:r>
-        <w:t>webservice</w:t>
-      </w:r>
-      <w:proofErr w:type="spellEnd"/>
-      <w:r>
-        <w:t xml:space="preserve"> prikazan je na slici 3, a detalji pojedine klase su navedeni u nastavku:</w:t>
-      </w:r>
-    </w:p>
-    <w:p>
-      <w:pPr>
-        <w:pStyle w:val="Odlomakpopisa"/>
+      <w:pPr>
+        <w:spacing w:line="360" w:lineRule="auto"/>
+        <w:ind w:firstLine="360"/>
+        <w:jc w:val="both"/>
+        <w:rPr>
+          <w:rFonts w:cs="Times New Roman"/>
+          <w:szCs w:val="24"/>
+        </w:rPr>
+      </w:pPr>
+      <w:r>
+        <w:rPr>
+          <w:rFonts w:cs="Times New Roman"/>
+          <w:szCs w:val="24"/>
+        </w:rPr>
+        <w:t>Dijagram klasa za modul webservice prikazan je na slici 3, a detalji pojedine klase su navedeni u nastavku:</w:t>
+      </w:r>
+    </w:p>
+    <w:p>
+      <w:pPr>
+        <w:pStyle w:val="ListParagraph"/>
         <w:numPr>
           <w:ilvl w:val="0"/>
           <w:numId w:val="3"/>
@@ -1371,18 +2513,13 @@
         <w:spacing w:line="360" w:lineRule="auto"/>
         <w:jc w:val="both"/>
       </w:pPr>
-      <w:proofErr w:type="spellStart"/>
-      <w:r>
-        <w:t>WebServiceResponse</w:t>
-      </w:r>
-      <w:proofErr w:type="spellEnd"/>
-      <w:r>
-        <w:t>: POJO klasa koja definira izgled odgovora od strane web servisa</w:t>
-      </w:r>
-    </w:p>
-    <w:p>
-      <w:pPr>
-        <w:pStyle w:val="Odlomakpopisa"/>
+      <w:r>
+        <w:t>WebServiceResponse: POJO klasa koja definira izgled odgovora od strane web servisa</w:t>
+      </w:r>
+    </w:p>
+    <w:p>
+      <w:pPr>
+        <w:pStyle w:val="ListParagraph"/>
         <w:numPr>
           <w:ilvl w:val="0"/>
           <w:numId w:val="3"/>
@@ -1390,43 +2527,13 @@
         <w:spacing w:line="360" w:lineRule="auto"/>
         <w:jc w:val="both"/>
       </w:pPr>
-      <w:proofErr w:type="spellStart"/>
-      <w:r>
-        <w:lastRenderedPageBreak/>
-        <w:t>WebServiceHandler</w:t>
-      </w:r>
-      <w:proofErr w:type="spellEnd"/>
-      <w:r>
-        <w:t xml:space="preserve">: sučelje koje javlja svim klasama koje je implementiraju da je web servis vratio odgovor. Ovu klasu implementira jedino </w:t>
-      </w:r>
-      <w:proofErr w:type="spellStart"/>
-      <w:r>
-        <w:t>WsDataLoader</w:t>
-      </w:r>
-      <w:proofErr w:type="spellEnd"/>
-      <w:r>
-        <w:t xml:space="preserve">, koji je ujedno i zadužen za komunikaciju </w:t>
-      </w:r>
-      <w:proofErr w:type="spellStart"/>
-      <w:r>
-        <w:t>app</w:t>
-      </w:r>
-      <w:proofErr w:type="spellEnd"/>
-      <w:r>
-        <w:t xml:space="preserve"> modula i </w:t>
-      </w:r>
-      <w:proofErr w:type="spellStart"/>
-      <w:r>
-        <w:t>webservice</w:t>
-      </w:r>
-      <w:proofErr w:type="spellEnd"/>
-      <w:r>
-        <w:t xml:space="preserve"> modula</w:t>
-      </w:r>
-    </w:p>
-    <w:p>
-      <w:pPr>
-        <w:pStyle w:val="Odlomakpopisa"/>
+      <w:r>
+        <w:t>WebServiceHandler: sučelje koje javlja svim klasama koje je implementiraju da je web servis vratio odgovor. Ovu klasu implementira jedino WsDataLoader, koji je ujedno i zadužen za komunikaciju app modula i webservice modula</w:t>
+      </w:r>
+    </w:p>
+    <w:p>
+      <w:pPr>
+        <w:pStyle w:val="ListParagraph"/>
         <w:numPr>
           <w:ilvl w:val="0"/>
           <w:numId w:val="3"/>
@@ -1434,26 +2541,13 @@
         <w:spacing w:line="360" w:lineRule="auto"/>
         <w:jc w:val="both"/>
       </w:pPr>
-      <w:proofErr w:type="spellStart"/>
-      <w:r>
-        <w:t>WebService</w:t>
-      </w:r>
-      <w:proofErr w:type="spellEnd"/>
-      <w:r>
-        <w:t xml:space="preserve">: sučelje koje koristi </w:t>
-      </w:r>
-      <w:proofErr w:type="spellStart"/>
-      <w:r>
-        <w:t>retrofit</w:t>
-      </w:r>
-      <w:proofErr w:type="spellEnd"/>
-      <w:r>
-        <w:t>. U njemu su definirani svi API pozivi prema web servisu.</w:t>
-      </w:r>
-    </w:p>
-    <w:p>
-      <w:pPr>
-        <w:pStyle w:val="Odlomakpopisa"/>
+      <w:r>
+        <w:t>WebService: sučelje koje koristi retrofit. U njemu su definirani svi API pozivi prema web servisu.</w:t>
+      </w:r>
+    </w:p>
+    <w:p>
+      <w:pPr>
+        <w:pStyle w:val="ListParagraph"/>
         <w:numPr>
           <w:ilvl w:val="0"/>
           <w:numId w:val="3"/>
@@ -1461,70 +2555,52 @@
         <w:spacing w:line="360" w:lineRule="auto"/>
         <w:jc w:val="both"/>
       </w:pPr>
-      <w:proofErr w:type="spellStart"/>
-      <w:r>
-        <w:t>WebServiceCaller</w:t>
-      </w:r>
-      <w:proofErr w:type="spellEnd"/>
-      <w:r>
-        <w:t xml:space="preserve">: klasa koja šalje podatke dobivene od </w:t>
-      </w:r>
-      <w:proofErr w:type="spellStart"/>
-      <w:r>
-        <w:t>WsDataLoadera</w:t>
-      </w:r>
-      <w:proofErr w:type="spellEnd"/>
-      <w:r>
-        <w:t xml:space="preserve">, te dobiva podatke direktno od web servisa (te ih po potrebi filtrira i šalje natrag </w:t>
-      </w:r>
-      <w:proofErr w:type="spellStart"/>
-      <w:r>
-        <w:t>WsDataLoader</w:t>
-      </w:r>
-      <w:proofErr w:type="spellEnd"/>
-      <w:r>
-        <w:t>-u)</w:t>
-      </w:r>
-    </w:p>
-    <w:p>
-      <w:pPr>
-        <w:pStyle w:val="Naslov1"/>
+      <w:r>
+        <w:t>WebServiceCaller: klasa koja šalje podatke dobivene od WsDataLoadera, te dobiva podatke direktno od web servisa (te ih po potrebi filtrira i šalje natrag WsDataLoader-u)</w:t>
+      </w:r>
+    </w:p>
+    <w:p>
+      <w:pPr>
+        <w:pStyle w:val="Heading1"/>
         <w:numPr>
           <w:ilvl w:val="0"/>
           <w:numId w:val="1"/>
         </w:numPr>
       </w:pPr>
-      <w:r>
+      <w:bookmarkStart w:id="9" w:name="_Toc529972350"/>
+      <w:r>
+        <w:lastRenderedPageBreak/>
         <w:t>Web servis</w:t>
       </w:r>
+      <w:bookmarkEnd w:id="9"/>
     </w:p>
     <w:p>
       <w:pPr>
         <w:spacing w:line="360" w:lineRule="auto"/>
         <w:ind w:firstLine="360"/>
         <w:jc w:val="both"/>
-      </w:pPr>
-      <w:r>
-        <w:t xml:space="preserve">Kako aplikaciju istovremeno može koristiti više korisnika koji trebaju podatke iz baze napravljen je PHP </w:t>
-      </w:r>
-      <w:proofErr w:type="spellStart"/>
-      <w:r>
-        <w:t>RESTfull</w:t>
-      </w:r>
-      <w:proofErr w:type="spellEnd"/>
-      <w:r>
-        <w:t xml:space="preserve"> web servis te se za dohvaćanje ili manipulaciju podataka treba organizirati određena struktura URL-a.</w:t>
-      </w:r>
-    </w:p>
-    <w:p>
-      <w:pPr>
-        <w:pStyle w:val="Opisslike"/>
+        <w:rPr>
+          <w:rFonts w:cs="Times New Roman"/>
+          <w:szCs w:val="24"/>
+        </w:rPr>
+      </w:pPr>
+      <w:r>
+        <w:rPr>
+          <w:rFonts w:cs="Times New Roman"/>
+          <w:szCs w:val="24"/>
+        </w:rPr>
+        <w:t>Kako aplikaciju istovremeno može koristiti više korisnika koji trebaju podatke iz baze napravljen je PHP RESTfull web servis te se za dohvaćanje ili manipulaciju podataka treba organizirati određena struktura URL-a.</w:t>
+      </w:r>
+    </w:p>
+    <w:p>
+      <w:pPr>
+        <w:pStyle w:val="Caption"/>
         <w:keepNext/>
       </w:pPr>
     </w:p>
     <w:tbl>
       <w:tblPr>
-        <w:tblStyle w:val="Reetkatablice"/>
+        <w:tblStyle w:val="TableGrid"/>
         <w:tblW w:w="0" w:type="auto"/>
         <w:tblLayout w:type="fixed"/>
         <w:tblLook w:val="04A0" w:firstRow="1" w:lastRow="0" w:firstColumn="1" w:lastColumn="0" w:noHBand="0" w:noVBand="1"/>
@@ -1756,21 +2832,8 @@
           </w:tcPr>
           <w:p>
             <w:r>
-              <w:t>profesor/{</w:t>
-            </w:r>
-            <w:proofErr w:type="spellStart"/>
-            <w:r>
-              <w:t>id</w:t>
-            </w:r>
-            <w:proofErr w:type="spellEnd"/>
-            <w:r>
-              <w:t>}/kolegij/</w:t>
-            </w:r>
-            <w:proofErr w:type="spellStart"/>
-            <w:r>
-              <w:t>all</w:t>
-            </w:r>
-            <w:proofErr w:type="spellEnd"/>
+              <w:t>profesor/{id}/kolegij/all</w:t>
+            </w:r>
           </w:p>
         </w:tc>
       </w:tr>
@@ -1833,21 +2896,8 @@
           </w:tcPr>
           <w:p>
             <w:r>
-              <w:t>profesor/{</w:t>
-            </w:r>
-            <w:proofErr w:type="spellStart"/>
-            <w:r>
-              <w:t>id</w:t>
-            </w:r>
-            <w:proofErr w:type="spellEnd"/>
-            <w:r>
-              <w:t>}/aktivnost/</w:t>
-            </w:r>
-            <w:proofErr w:type="spellStart"/>
-            <w:r>
-              <w:t>all</w:t>
-            </w:r>
-            <w:proofErr w:type="spellEnd"/>
+              <w:t>profesor/{id}/aktivnost/all</w:t>
+            </w:r>
           </w:p>
         </w:tc>
       </w:tr>
@@ -1878,15 +2928,7 @@
           </w:tcPr>
           <w:p>
             <w:r>
-              <w:t>kolegij/</w:t>
-            </w:r>
-            <w:proofErr w:type="spellStart"/>
-            <w:r>
-              <w:t>azuriraj</w:t>
-            </w:r>
-            <w:proofErr w:type="spellEnd"/>
-            <w:r>
-              <w:t>/{kolegij}/{naziv}/{semestar}/{studij}</w:t>
+              <w:t>kolegij/azuriraj/{kolegij}/{naziv}/{semestar}/{studij}</w:t>
             </w:r>
           </w:p>
         </w:tc>
@@ -1930,11 +2972,7 @@
           </w:tcPr>
           <w:p>
             <w:r>
-              <w:t xml:space="preserve">Dohvaćanje aktivnosti </w:t>
-            </w:r>
-            <w:r>
-              <w:lastRenderedPageBreak/>
-              <w:t>profesora po tipu aktivnosti</w:t>
+              <w:t>Dohvaćanje aktivnosti profesora po tipu aktivnosti</w:t>
             </w:r>
           </w:p>
         </w:tc>
@@ -1944,7 +2982,6 @@
           </w:tcPr>
           <w:p>
             <w:r>
-              <w:lastRenderedPageBreak/>
               <w:t>GET</w:t>
             </w:r>
           </w:p>
@@ -1955,15 +2992,7 @@
           </w:tcPr>
           <w:p>
             <w:r>
-              <w:t>profesor/{</w:t>
-            </w:r>
-            <w:proofErr w:type="spellStart"/>
-            <w:r>
-              <w:t>id</w:t>
-            </w:r>
-            <w:proofErr w:type="spellEnd"/>
-            <w:r>
-              <w:t>}/aktivnost/{tip}</w:t>
+              <w:t>profesor/{id}/aktivnost/{tip}</w:t>
             </w:r>
           </w:p>
         </w:tc>
@@ -1995,23 +3024,7 @@
           </w:tcPr>
           <w:p>
             <w:r>
-              <w:t>profesor/{</w:t>
-            </w:r>
-            <w:proofErr w:type="spellStart"/>
-            <w:r>
-              <w:t>id</w:t>
-            </w:r>
-            <w:proofErr w:type="spellEnd"/>
-            <w:r>
-              <w:t>}/kolegij/{</w:t>
-            </w:r>
-            <w:proofErr w:type="spellStart"/>
-            <w:r>
-              <w:t>id</w:t>
-            </w:r>
-            <w:proofErr w:type="spellEnd"/>
-            <w:r>
-              <w:t>}/aktivnost</w:t>
+              <w:t>profesor/{id}/kolegij/{id}/aktivnost</w:t>
             </w:r>
           </w:p>
         </w:tc>
@@ -2075,15 +3088,7 @@
           </w:tcPr>
           <w:p>
             <w:r>
-              <w:t>aktivnost/obrisi/{</w:t>
-            </w:r>
-            <w:proofErr w:type="spellStart"/>
-            <w:r>
-              <w:t>id</w:t>
-            </w:r>
-            <w:proofErr w:type="spellEnd"/>
-            <w:r>
-              <w:t>}</w:t>
+              <w:t>aktivnost/obrisi/{id}</w:t>
             </w:r>
           </w:p>
         </w:tc>
@@ -2115,29 +3120,8 @@
           </w:tcPr>
           <w:p>
             <w:r>
-              <w:t>kolegij/{</w:t>
-            </w:r>
-            <w:proofErr w:type="spellStart"/>
-            <w:r>
-              <w:t>id</w:t>
-            </w:r>
-            <w:proofErr w:type="spellEnd"/>
-            <w:r>
-              <w:t>}/aktivnost/{</w:t>
-            </w:r>
-            <w:proofErr w:type="spellStart"/>
-            <w:r>
-              <w:t>id</w:t>
-            </w:r>
-            <w:proofErr w:type="spellEnd"/>
-            <w:r>
-              <w:t>}/dolasci/</w:t>
-            </w:r>
-            <w:proofErr w:type="spellStart"/>
-            <w:r>
-              <w:t>all</w:t>
-            </w:r>
-            <w:proofErr w:type="spellEnd"/>
+              <w:t>kolegij/{id}/aktivnost/{id}/dolasci/all</w:t>
+            </w:r>
           </w:p>
         </w:tc>
       </w:tr>
@@ -2148,6 +3132,7 @@
           </w:tcPr>
           <w:p>
             <w:r>
+              <w:lastRenderedPageBreak/>
               <w:t>Dohvaćanje evidencije po terminu</w:t>
             </w:r>
           </w:p>
@@ -2168,31 +3153,7 @@
           </w:tcPr>
           <w:p>
             <w:r>
-              <w:t>kolegij/{</w:t>
-            </w:r>
-            <w:proofErr w:type="spellStart"/>
-            <w:r>
-              <w:t>id</w:t>
-            </w:r>
-            <w:proofErr w:type="spellEnd"/>
-            <w:r>
-              <w:t>}/aktivnost/{</w:t>
-            </w:r>
-            <w:proofErr w:type="spellStart"/>
-            <w:r>
-              <w:t>id</w:t>
-            </w:r>
-            <w:proofErr w:type="spellEnd"/>
-            <w:r>
-              <w:t>}/dolasci /{</w:t>
-            </w:r>
-            <w:proofErr w:type="spellStart"/>
-            <w:r>
-              <w:t>tjedanNastave</w:t>
-            </w:r>
-            <w:proofErr w:type="spellEnd"/>
-            <w:r>
-              <w:t>}</w:t>
+              <w:t>kolegij/{id}/aktivnost/{id}/dolasci /{tjedanNastave}</w:t>
             </w:r>
           </w:p>
         </w:tc>
@@ -2224,39 +3185,7 @@
           </w:tcPr>
           <w:p>
             <w:r>
-              <w:t>kolegij/{</w:t>
-            </w:r>
-            <w:proofErr w:type="spellStart"/>
-            <w:r>
-              <w:t>id</w:t>
-            </w:r>
-            <w:proofErr w:type="spellEnd"/>
-            <w:r>
-              <w:t>}/aktivnost/{</w:t>
-            </w:r>
-            <w:proofErr w:type="spellStart"/>
-            <w:r>
-              <w:t>id</w:t>
-            </w:r>
-            <w:proofErr w:type="spellEnd"/>
-            <w:r>
-              <w:t>}/dolasci/</w:t>
-            </w:r>
-            <w:proofErr w:type="spellStart"/>
-            <w:r>
-              <w:t>all</w:t>
-            </w:r>
-            <w:proofErr w:type="spellEnd"/>
-            <w:r>
-              <w:t>/student/{</w:t>
-            </w:r>
-            <w:proofErr w:type="spellStart"/>
-            <w:r>
-              <w:t>id</w:t>
-            </w:r>
-            <w:proofErr w:type="spellEnd"/>
-            <w:r>
-              <w:t>}</w:t>
+              <w:t>kolegij/{id}/aktivnost/{id}/dolasci/all/student/{id}</w:t>
             </w:r>
           </w:p>
         </w:tc>
@@ -2288,39 +3217,7 @@
           </w:tcPr>
           <w:p>
             <w:r>
-              <w:t>kolegij/{</w:t>
-            </w:r>
-            <w:proofErr w:type="spellStart"/>
-            <w:r>
-              <w:t>id</w:t>
-            </w:r>
-            <w:proofErr w:type="spellEnd"/>
-            <w:r>
-              <w:t>}/aktivnost/{</w:t>
-            </w:r>
-            <w:proofErr w:type="spellStart"/>
-            <w:r>
-              <w:t>id</w:t>
-            </w:r>
-            <w:proofErr w:type="spellEnd"/>
-            <w:r>
-              <w:t>}/dolasci /{</w:t>
-            </w:r>
-            <w:proofErr w:type="spellStart"/>
-            <w:r>
-              <w:t>tjedanNastave</w:t>
-            </w:r>
-            <w:proofErr w:type="spellEnd"/>
-            <w:r>
-              <w:t>}/student/{</w:t>
-            </w:r>
-            <w:proofErr w:type="spellStart"/>
-            <w:r>
-              <w:t>id</w:t>
-            </w:r>
-            <w:proofErr w:type="spellEnd"/>
-            <w:r>
-              <w:t>}</w:t>
+              <w:t>kolegij/{id}/aktivnost/{id}/dolasci /{tjedanNastave}/student/{id}</w:t>
             </w:r>
           </w:p>
         </w:tc>
@@ -2351,13 +3248,8 @@
             <w:tcW w:w="6090" w:type="dxa"/>
           </w:tcPr>
           <w:p>
-            <w:proofErr w:type="spellStart"/>
-            <w:r>
-              <w:t>lozinkaAktivnosti</w:t>
-            </w:r>
-            <w:proofErr w:type="spellEnd"/>
-            <w:r>
-              <w:t>/nova/{aktivnost}</w:t>
+            <w:r>
+              <w:t>lozinkaAktivnosti/nova/{aktivnost}</w:t>
             </w:r>
           </w:p>
         </w:tc>
@@ -2388,13 +3280,8 @@
             <w:tcW w:w="6090" w:type="dxa"/>
           </w:tcPr>
           <w:p>
-            <w:proofErr w:type="spellStart"/>
-            <w:r>
-              <w:t>evidentirajDolazak</w:t>
-            </w:r>
-            <w:proofErr w:type="spellEnd"/>
-            <w:r>
-              <w:t>/{aktivnost}/{student}/{lozinka}</w:t>
+            <w:r>
+              <w:t>evidentirajDolazak/{aktivnost}/{student}/{lozinka}</w:t>
             </w:r>
           </w:p>
         </w:tc>
@@ -2437,19 +3324,41 @@
     </w:tbl>
     <w:p>
       <w:pPr>
-        <w:pStyle w:val="Opisslike"/>
+        <w:pStyle w:val="Caption"/>
       </w:pPr>
       <w:r>
         <w:t xml:space="preserve">Tablica </w:t>
       </w:r>
-      <w:fldSimple w:instr=" SEQ Tablica \* ARABIC ">
-        <w:r>
-          <w:rPr>
-            <w:noProof/>
-          </w:rPr>
-          <w:t>1</w:t>
-        </w:r>
-      </w:fldSimple>
+      <w:r>
+        <w:rPr>
+          <w:noProof/>
+        </w:rPr>
+        <w:fldChar w:fldCharType="begin"/>
+      </w:r>
+      <w:r>
+        <w:rPr>
+          <w:noProof/>
+        </w:rPr>
+        <w:instrText xml:space="preserve"> SEQ Tablica \* ARABIC </w:instrText>
+      </w:r>
+      <w:r>
+        <w:rPr>
+          <w:noProof/>
+        </w:rPr>
+        <w:fldChar w:fldCharType="separate"/>
+      </w:r>
+      <w:r>
+        <w:rPr>
+          <w:noProof/>
+        </w:rPr>
+        <w:t>1</w:t>
+      </w:r>
+      <w:r>
+        <w:rPr>
+          <w:noProof/>
+        </w:rPr>
+        <w:fldChar w:fldCharType="end"/>
+      </w:r>
       <w:r>
         <w:t xml:space="preserve"> metode web servisa</w:t>
       </w:r>
@@ -2457,23 +3366,24 @@
     <w:p>
       <w:pPr>
         <w:spacing w:line="360" w:lineRule="auto"/>
+        <w:ind w:firstLine="360"/>
         <w:jc w:val="both"/>
-      </w:pPr>
-      <w:r>
-        <w:t xml:space="preserve">Svaka funkcija vraća odgovor JSON formata. Glavni atributi su status, </w:t>
-      </w:r>
-      <w:proofErr w:type="spellStart"/>
-      <w:r>
-        <w:t>message</w:t>
-      </w:r>
-      <w:proofErr w:type="spellEnd"/>
-      <w:r>
-        <w:t xml:space="preserve"> i dana. Pri čemu status označava uspješno ili neuspješno dohvaćanje podataka sa web servisa, a prikazuju i ispravnost ili neispravnost pri izmjeni ili dodavanju podataka u bazu.</w:t>
+        <w:rPr>
+          <w:rFonts w:cs="Times New Roman"/>
+          <w:szCs w:val="24"/>
+        </w:rPr>
+      </w:pPr>
+      <w:r>
+        <w:rPr>
+          <w:rFonts w:cs="Times New Roman"/>
+          <w:szCs w:val="24"/>
+        </w:rPr>
+        <w:t>Svaka funkcija vraća odgovor JSON formata. Glavni atributi su status, message i dana. Pri čemu status označava uspješno ili neuspješno dohvaćanje podataka sa web servisa, a prikazuju i ispravnost ili neispravnost pri izmjeni ili dodavanju podataka u bazu.</w:t>
       </w:r>
     </w:p>
     <w:tbl>
       <w:tblPr>
-        <w:tblStyle w:val="Reetkatablice"/>
+        <w:tblStyle w:val="TableGrid"/>
         <w:tblW w:w="0" w:type="auto"/>
         <w:tblLook w:val="04A0" w:firstRow="1" w:lastRow="0" w:firstColumn="1" w:lastColumn="0" w:noHBand="0" w:noVBand="1"/>
       </w:tblPr>
@@ -2573,11 +3483,9 @@
             <w:tcW w:w="2471" w:type="dxa"/>
           </w:tcPr>
           <w:p>
-            <w:proofErr w:type="spellStart"/>
             <w:r>
               <w:t>Message</w:t>
             </w:r>
-            <w:proofErr w:type="spellEnd"/>
           </w:p>
         </w:tc>
         <w:tc>
@@ -2638,15 +3546,7 @@
           </w:tcPr>
           <w:p>
             <w:r>
-              <w:t>Niz kojem je prijava = „</w:t>
-            </w:r>
-            <w:proofErr w:type="spellStart"/>
-            <w:r>
-              <w:t>error</w:t>
-            </w:r>
-            <w:proofErr w:type="spellEnd"/>
-            <w:r>
-              <w:t>“</w:t>
+              <w:t>Niz kojem je prijava = „error“</w:t>
             </w:r>
           </w:p>
         </w:tc>
@@ -2659,15 +3559,7 @@
               <w:keepNext/>
             </w:pPr>
             <w:r>
-              <w:t>Niz kojem je prijava = „</w:t>
-            </w:r>
-            <w:proofErr w:type="spellStart"/>
-            <w:r>
-              <w:t>error</w:t>
-            </w:r>
-            <w:proofErr w:type="spellEnd"/>
-            <w:r>
-              <w:t>“</w:t>
+              <w:t>Niz kojem je prijava = „error“</w:t>
             </w:r>
           </w:p>
         </w:tc>
@@ -2675,26 +3567,48 @@
     </w:tbl>
     <w:p>
       <w:pPr>
-        <w:pStyle w:val="Opisslike"/>
+        <w:pStyle w:val="Caption"/>
       </w:pPr>
       <w:r>
         <w:t xml:space="preserve">Tablica </w:t>
       </w:r>
-      <w:fldSimple w:instr=" SEQ Tablica \* ARABIC ">
-        <w:r>
-          <w:rPr>
-            <w:noProof/>
-          </w:rPr>
-          <w:t>2</w:t>
-        </w:r>
-      </w:fldSimple>
+      <w:r>
+        <w:rPr>
+          <w:noProof/>
+        </w:rPr>
+        <w:fldChar w:fldCharType="begin"/>
+      </w:r>
+      <w:r>
+        <w:rPr>
+          <w:noProof/>
+        </w:rPr>
+        <w:instrText xml:space="preserve"> SEQ Tablica \* ARABIC </w:instrText>
+      </w:r>
+      <w:r>
+        <w:rPr>
+          <w:noProof/>
+        </w:rPr>
+        <w:fldChar w:fldCharType="separate"/>
+      </w:r>
+      <w:r>
+        <w:rPr>
+          <w:noProof/>
+        </w:rPr>
+        <w:t>2</w:t>
+      </w:r>
+      <w:r>
+        <w:rPr>
+          <w:noProof/>
+        </w:rPr>
+        <w:fldChar w:fldCharType="end"/>
+      </w:r>
       <w:r>
         <w:t xml:space="preserve"> Struktura odgovora pri metodi za prijavu</w:t>
       </w:r>
     </w:p>
     <w:tbl>
       <w:tblPr>
-        <w:tblStyle w:val="Reetkatablice"/>
+        <w:tblStyle w:val="TableGrid"/>
         <w:tblW w:w="0" w:type="auto"/>
         <w:tblLook w:val="04A0" w:firstRow="1" w:lastRow="0" w:firstColumn="1" w:lastColumn="0" w:noHBand="0" w:noVBand="1"/>
       </w:tblPr>
@@ -2773,28 +3687,18 @@
             <w:tcW w:w="3020" w:type="dxa"/>
           </w:tcPr>
           <w:p>
-            <w:proofErr w:type="spellStart"/>
             <w:r>
               <w:t>Message</w:t>
             </w:r>
-            <w:proofErr w:type="spellEnd"/>
-          </w:p>
-        </w:tc>
-        <w:tc>
-          <w:tcPr>
-            <w:tcW w:w="3021" w:type="dxa"/>
-          </w:tcPr>
-          <w:p>
-            <w:r>
-              <w:t xml:space="preserve">„Uspješna </w:t>
-            </w:r>
-            <w:proofErr w:type="spellStart"/>
-            <w:r>
-              <w:t>registacija</w:t>
-            </w:r>
-            <w:proofErr w:type="spellEnd"/>
-            <w:r>
-              <w:t>“</w:t>
+          </w:p>
+        </w:tc>
+        <w:tc>
+          <w:tcPr>
+            <w:tcW w:w="3021" w:type="dxa"/>
+          </w:tcPr>
+          <w:p>
+            <w:r>
+              <w:t>„Uspješna registacija“</w:t>
             </w:r>
           </w:p>
         </w:tc>
@@ -2816,7 +3720,6 @@
           </w:tcPr>
           <w:p>
             <w:r>
-              <w:lastRenderedPageBreak/>
               <w:t>data</w:t>
             </w:r>
           </w:p>
@@ -2840,23 +3743,7 @@
               <w:keepNext/>
             </w:pPr>
             <w:r>
-              <w:t xml:space="preserve">Niz kojem je </w:t>
-            </w:r>
-            <w:proofErr w:type="spellStart"/>
-            <w:r>
-              <w:t>reg</w:t>
-            </w:r>
-            <w:proofErr w:type="spellEnd"/>
-            <w:r>
-              <w:t xml:space="preserve"> = „</w:t>
-            </w:r>
-            <w:proofErr w:type="spellStart"/>
-            <w:r>
-              <w:t>error</w:t>
-            </w:r>
-            <w:proofErr w:type="spellEnd"/>
-            <w:r>
-              <w:t>“</w:t>
+              <w:t>Niz kojem je reg = „error“</w:t>
             </w:r>
           </w:p>
         </w:tc>
@@ -2864,19 +3751,41 @@
     </w:tbl>
     <w:p>
       <w:pPr>
-        <w:pStyle w:val="Opisslike"/>
+        <w:pStyle w:val="Caption"/>
       </w:pPr>
       <w:r>
         <w:t xml:space="preserve">Tablica </w:t>
       </w:r>
-      <w:fldSimple w:instr=" SEQ Tablica \* ARABIC ">
-        <w:r>
-          <w:rPr>
-            <w:noProof/>
-          </w:rPr>
-          <w:t>3</w:t>
-        </w:r>
-      </w:fldSimple>
+      <w:r>
+        <w:rPr>
+          <w:noProof/>
+        </w:rPr>
+        <w:fldChar w:fldCharType="begin"/>
+      </w:r>
+      <w:r>
+        <w:rPr>
+          <w:noProof/>
+        </w:rPr>
+        <w:instrText xml:space="preserve"> SEQ Tablica \* ARABIC </w:instrText>
+      </w:r>
+      <w:r>
+        <w:rPr>
+          <w:noProof/>
+        </w:rPr>
+        <w:fldChar w:fldCharType="separate"/>
+      </w:r>
+      <w:r>
+        <w:rPr>
+          <w:noProof/>
+        </w:rPr>
+        <w:t>3</w:t>
+      </w:r>
+      <w:r>
+        <w:rPr>
+          <w:noProof/>
+        </w:rPr>
+        <w:fldChar w:fldCharType="end"/>
+      </w:r>
       <w:r>
         <w:t xml:space="preserve"> </w:t>
       </w:r>
@@ -2889,7 +3798,7 @@
     </w:p>
     <w:tbl>
       <w:tblPr>
-        <w:tblStyle w:val="Reetkatablice"/>
+        <w:tblStyle w:val="TableGrid"/>
         <w:tblW w:w="0" w:type="auto"/>
         <w:tblLook w:val="04A0" w:firstRow="1" w:lastRow="0" w:firstColumn="1" w:lastColumn="0" w:noHBand="0" w:noVBand="1"/>
       </w:tblPr>
@@ -2968,11 +3877,9 @@
             <w:tcW w:w="3020" w:type="dxa"/>
           </w:tcPr>
           <w:p>
-            <w:proofErr w:type="spellStart"/>
             <w:r>
               <w:t>Message</w:t>
             </w:r>
-            <w:proofErr w:type="spellEnd"/>
           </w:p>
         </w:tc>
         <w:tc>
@@ -3013,15 +3920,7 @@
           </w:tcPr>
           <w:p>
             <w:r>
-              <w:t xml:space="preserve">Atributi elemenata u kolegij su </w:t>
-            </w:r>
-            <w:proofErr w:type="spellStart"/>
-            <w:r>
-              <w:t>id</w:t>
-            </w:r>
-            <w:proofErr w:type="spellEnd"/>
-            <w:r>
-              <w:t xml:space="preserve"> = -1, naziv = ““, semestar = -1 i studij = ““</w:t>
+              <w:t>Atributi elemenata u kolegij su id = -1, naziv = ““, semestar = -1 i studij = ““</w:t>
             </w:r>
           </w:p>
         </w:tc>
@@ -3042,19 +3941,41 @@
     </w:tbl>
     <w:p>
       <w:pPr>
-        <w:pStyle w:val="Opisslike"/>
+        <w:pStyle w:val="Caption"/>
       </w:pPr>
       <w:r>
         <w:t xml:space="preserve">Tablica </w:t>
       </w:r>
-      <w:fldSimple w:instr=" SEQ Tablica \* ARABIC ">
-        <w:r>
-          <w:rPr>
-            <w:noProof/>
-          </w:rPr>
-          <w:t>4</w:t>
-        </w:r>
-      </w:fldSimple>
+      <w:r>
+        <w:rPr>
+          <w:noProof/>
+        </w:rPr>
+        <w:fldChar w:fldCharType="begin"/>
+      </w:r>
+      <w:r>
+        <w:rPr>
+          <w:noProof/>
+        </w:rPr>
+        <w:instrText xml:space="preserve"> SEQ Tablica \* ARABIC </w:instrText>
+      </w:r>
+      <w:r>
+        <w:rPr>
+          <w:noProof/>
+        </w:rPr>
+        <w:fldChar w:fldCharType="separate"/>
+      </w:r>
+      <w:r>
+        <w:rPr>
+          <w:noProof/>
+        </w:rPr>
+        <w:t>4</w:t>
+      </w:r>
+      <w:r>
+        <w:rPr>
+          <w:noProof/>
+        </w:rPr>
+        <w:fldChar w:fldCharType="end"/>
+      </w:r>
       <w:r>
         <w:t xml:space="preserve"> </w:t>
       </w:r>
@@ -3067,7 +3988,7 @@
     </w:p>
     <w:tbl>
       <w:tblPr>
-        <w:tblStyle w:val="Reetkatablice"/>
+        <w:tblStyle w:val="TableGrid"/>
         <w:tblW w:w="0" w:type="auto"/>
         <w:tblLook w:val="04A0" w:firstRow="1" w:lastRow="0" w:firstColumn="1" w:lastColumn="0" w:noHBand="0" w:noVBand="1"/>
       </w:tblPr>
@@ -3146,11 +4067,10 @@
             <w:tcW w:w="3020" w:type="dxa"/>
           </w:tcPr>
           <w:p>
-            <w:proofErr w:type="spellStart"/>
-            <w:r>
+            <w:r>
+              <w:lastRenderedPageBreak/>
               <w:t>Message</w:t>
             </w:r>
-            <w:proofErr w:type="spellEnd"/>
           </w:p>
         </w:tc>
         <w:tc>
@@ -3191,13 +4111,8 @@
           </w:tcPr>
           <w:p>
             <w:r>
-              <w:t xml:space="preserve">Niz s atributom dodavanje i njegovom vrijednosti </w:t>
-            </w:r>
-            <w:proofErr w:type="spellStart"/>
-            <w:r>
-              <w:t>error</w:t>
-            </w:r>
-            <w:proofErr w:type="spellEnd"/>
+              <w:t>Niz s atributom dodavanje i njegovom vrijednosti error</w:t>
+            </w:r>
           </w:p>
         </w:tc>
         <w:tc>
@@ -3217,19 +4132,41 @@
     </w:tbl>
     <w:p>
       <w:pPr>
-        <w:pStyle w:val="Opisslike"/>
+        <w:pStyle w:val="Caption"/>
       </w:pPr>
       <w:r>
         <w:t xml:space="preserve">Tablica </w:t>
       </w:r>
-      <w:fldSimple w:instr=" SEQ Tablica \* ARABIC ">
-        <w:r>
-          <w:rPr>
-            <w:noProof/>
-          </w:rPr>
-          <w:t>5</w:t>
-        </w:r>
-      </w:fldSimple>
+      <w:r>
+        <w:rPr>
+          <w:noProof/>
+        </w:rPr>
+        <w:fldChar w:fldCharType="begin"/>
+      </w:r>
+      <w:r>
+        <w:rPr>
+          <w:noProof/>
+        </w:rPr>
+        <w:instrText xml:space="preserve"> SEQ Tablica \* ARABIC </w:instrText>
+      </w:r>
+      <w:r>
+        <w:rPr>
+          <w:noProof/>
+        </w:rPr>
+        <w:fldChar w:fldCharType="separate"/>
+      </w:r>
+      <w:r>
+        <w:rPr>
+          <w:noProof/>
+        </w:rPr>
+        <w:t>5</w:t>
+      </w:r>
+      <w:r>
+        <w:rPr>
+          <w:noProof/>
+        </w:rPr>
+        <w:fldChar w:fldCharType="end"/>
+      </w:r>
       <w:r>
         <w:t xml:space="preserve"> </w:t>
       </w:r>
@@ -3242,7 +4179,7 @@
     </w:p>
     <w:tbl>
       <w:tblPr>
-        <w:tblStyle w:val="Reetkatablice"/>
+        <w:tblStyle w:val="TableGrid"/>
         <w:tblW w:w="0" w:type="auto"/>
         <w:tblLook w:val="04A0" w:firstRow="1" w:lastRow="0" w:firstColumn="1" w:lastColumn="0" w:noHBand="0" w:noVBand="1"/>
       </w:tblPr>
@@ -3321,11 +4258,9 @@
             <w:tcW w:w="3020" w:type="dxa"/>
           </w:tcPr>
           <w:p>
-            <w:proofErr w:type="spellStart"/>
             <w:r>
               <w:t>Message</w:t>
             </w:r>
-            <w:proofErr w:type="spellEnd"/>
           </w:p>
         </w:tc>
         <w:tc>
@@ -3366,15 +4301,7 @@
           </w:tcPr>
           <w:p>
             <w:r>
-              <w:t>Niz s atributom aktivnost (vrijednost mu je „</w:t>
-            </w:r>
-            <w:proofErr w:type="spellStart"/>
-            <w:r>
-              <w:t>error</w:t>
-            </w:r>
-            <w:proofErr w:type="spellEnd"/>
-            <w:r>
-              <w:t>“)</w:t>
+              <w:t>Niz s atributom aktivnost (vrijednost mu je „error“)</w:t>
             </w:r>
           </w:p>
         </w:tc>
@@ -3387,63 +4314,7 @@
               <w:keepNext/>
             </w:pPr>
             <w:r>
-              <w:t xml:space="preserve">Niz aktivnosti s atributima: </w:t>
-            </w:r>
-            <w:proofErr w:type="spellStart"/>
-            <w:r>
-              <w:t>idKolegija</w:t>
-            </w:r>
-            <w:proofErr w:type="spellEnd"/>
-            <w:r>
-              <w:t xml:space="preserve">, </w:t>
-            </w:r>
-            <w:proofErr w:type="spellStart"/>
-            <w:r>
-              <w:t>nazivKolegija</w:t>
-            </w:r>
-            <w:proofErr w:type="spellEnd"/>
-            <w:r>
-              <w:t>, (</w:t>
-            </w:r>
-            <w:proofErr w:type="spellStart"/>
-            <w:r>
-              <w:t>idAktivnosti</w:t>
-            </w:r>
-            <w:proofErr w:type="spellEnd"/>
-            <w:r>
-              <w:t xml:space="preserve">, </w:t>
-            </w:r>
-            <w:proofErr w:type="spellStart"/>
-            <w:r>
-              <w:t>dozvoljenoIzostanaka</w:t>
-            </w:r>
-            <w:proofErr w:type="spellEnd"/>
-            <w:r>
-              <w:t xml:space="preserve">, </w:t>
-            </w:r>
-            <w:proofErr w:type="spellStart"/>
-            <w:r>
-              <w:t>pocetak</w:t>
-            </w:r>
-            <w:proofErr w:type="spellEnd"/>
-            <w:r>
-              <w:t xml:space="preserve">, kraj, </w:t>
-            </w:r>
-            <w:proofErr w:type="spellStart"/>
-            <w:r>
-              <w:t>danIzvodjenja</w:t>
-            </w:r>
-            <w:proofErr w:type="spellEnd"/>
-            <w:r>
-              <w:t xml:space="preserve">, dvorana, </w:t>
-            </w:r>
-            <w:proofErr w:type="spellStart"/>
-            <w:r>
-              <w:t>tipAktivnosti</w:t>
-            </w:r>
-            <w:proofErr w:type="spellEnd"/>
-            <w:r>
-              <w:t>)</w:t>
+              <w:t>Niz aktivnosti s atributima: idKolegija, nazivKolegija, (idAktivnosti, dozvoljenoIzostanaka, pocetak, kraj, danIzvodjenja, dvorana, tipAktivnosti)</w:t>
             </w:r>
           </w:p>
         </w:tc>
@@ -3451,19 +4322,41 @@
     </w:tbl>
     <w:p>
       <w:pPr>
-        <w:pStyle w:val="Opisslike"/>
+        <w:pStyle w:val="Caption"/>
       </w:pPr>
       <w:r>
         <w:t xml:space="preserve">Tablica </w:t>
       </w:r>
-      <w:fldSimple w:instr=" SEQ Tablica \* ARABIC ">
-        <w:r>
-          <w:rPr>
-            <w:noProof/>
-          </w:rPr>
-          <w:t>6</w:t>
-        </w:r>
-      </w:fldSimple>
+      <w:r>
+        <w:rPr>
+          <w:noProof/>
+        </w:rPr>
+        <w:fldChar w:fldCharType="begin"/>
+      </w:r>
+      <w:r>
+        <w:rPr>
+          <w:noProof/>
+        </w:rPr>
+        <w:instrText xml:space="preserve"> SEQ Tablica \* ARABIC </w:instrText>
+      </w:r>
+      <w:r>
+        <w:rPr>
+          <w:noProof/>
+        </w:rPr>
+        <w:fldChar w:fldCharType="separate"/>
+      </w:r>
+      <w:r>
+        <w:rPr>
+          <w:noProof/>
+        </w:rPr>
+        <w:t>6</w:t>
+      </w:r>
+      <w:r>
+        <w:rPr>
+          <w:noProof/>
+        </w:rPr>
+        <w:fldChar w:fldCharType="end"/>
+      </w:r>
       <w:r>
         <w:t xml:space="preserve"> </w:t>
       </w:r>
@@ -3476,7 +4369,7 @@
     </w:p>
     <w:tbl>
       <w:tblPr>
-        <w:tblStyle w:val="Reetkatablice"/>
+        <w:tblStyle w:val="TableGrid"/>
         <w:tblW w:w="0" w:type="auto"/>
         <w:tblLook w:val="04A0" w:firstRow="1" w:lastRow="0" w:firstColumn="1" w:lastColumn="0" w:noHBand="0" w:noVBand="1"/>
       </w:tblPr>
@@ -3555,11 +4448,9 @@
             <w:tcW w:w="3020" w:type="dxa"/>
           </w:tcPr>
           <w:p>
-            <w:proofErr w:type="spellStart"/>
             <w:r>
               <w:t>Message</w:t>
             </w:r>
-            <w:proofErr w:type="spellEnd"/>
           </w:p>
         </w:tc>
         <w:tc>
@@ -3600,13 +4491,8 @@
           </w:tcPr>
           <w:p>
             <w:r>
-              <w:t xml:space="preserve">Niz s atributom dodavanje i njegovom vrijednosti </w:t>
-            </w:r>
-            <w:proofErr w:type="spellStart"/>
-            <w:r>
-              <w:t>error</w:t>
-            </w:r>
-            <w:proofErr w:type="spellEnd"/>
+              <w:t>Niz s atributom dodavanje i njegovom vrijednosti error</w:t>
+            </w:r>
           </w:p>
         </w:tc>
         <w:tc>
@@ -3626,19 +4512,41 @@
     </w:tbl>
     <w:p>
       <w:pPr>
-        <w:pStyle w:val="Opisslike"/>
+        <w:pStyle w:val="Caption"/>
       </w:pPr>
       <w:r>
         <w:t xml:space="preserve">Tablica </w:t>
       </w:r>
-      <w:fldSimple w:instr=" SEQ Tablica \* ARABIC ">
-        <w:r>
-          <w:rPr>
-            <w:noProof/>
-          </w:rPr>
-          <w:t>7</w:t>
-        </w:r>
-      </w:fldSimple>
+      <w:r>
+        <w:rPr>
+          <w:noProof/>
+        </w:rPr>
+        <w:fldChar w:fldCharType="begin"/>
+      </w:r>
+      <w:r>
+        <w:rPr>
+          <w:noProof/>
+        </w:rPr>
+        <w:instrText xml:space="preserve"> SEQ Tablica \* ARABIC </w:instrText>
+      </w:r>
+      <w:r>
+        <w:rPr>
+          <w:noProof/>
+        </w:rPr>
+        <w:fldChar w:fldCharType="separate"/>
+      </w:r>
+      <w:r>
+        <w:rPr>
+          <w:noProof/>
+        </w:rPr>
+        <w:t>7</w:t>
+      </w:r>
+      <w:r>
+        <w:rPr>
+          <w:noProof/>
+        </w:rPr>
+        <w:fldChar w:fldCharType="end"/>
+      </w:r>
       <w:r>
         <w:t xml:space="preserve"> </w:t>
       </w:r>
@@ -3651,7 +4559,7 @@
     </w:p>
     <w:tbl>
       <w:tblPr>
-        <w:tblStyle w:val="Reetkatablice"/>
+        <w:tblStyle w:val="TableGrid"/>
         <w:tblW w:w="0" w:type="auto"/>
         <w:tblLook w:val="04A0" w:firstRow="1" w:lastRow="0" w:firstColumn="1" w:lastColumn="0" w:noHBand="0" w:noVBand="1"/>
       </w:tblPr>
@@ -3730,11 +4638,9 @@
             <w:tcW w:w="3020" w:type="dxa"/>
           </w:tcPr>
           <w:p>
-            <w:proofErr w:type="spellStart"/>
             <w:r>
               <w:t>Message</w:t>
             </w:r>
-            <w:proofErr w:type="spellEnd"/>
           </w:p>
         </w:tc>
         <w:tc>
@@ -3780,13 +4686,8 @@
           </w:tcPr>
           <w:p>
             <w:r>
-              <w:t xml:space="preserve">Niz s atributom ažuriranje i njegovom vrijednosti </w:t>
-            </w:r>
-            <w:proofErr w:type="spellStart"/>
-            <w:r>
-              <w:t>error</w:t>
-            </w:r>
-            <w:proofErr w:type="spellEnd"/>
+              <w:t>Niz s atributom ažuriranje i njegovom vrijednosti error</w:t>
+            </w:r>
           </w:p>
         </w:tc>
         <w:tc>
@@ -3806,19 +4707,41 @@
     </w:tbl>
     <w:p>
       <w:pPr>
-        <w:pStyle w:val="Opisslike"/>
+        <w:pStyle w:val="Caption"/>
       </w:pPr>
       <w:r>
         <w:t xml:space="preserve">Tablica </w:t>
       </w:r>
-      <w:fldSimple w:instr=" SEQ Tablica \* ARABIC ">
-        <w:r>
-          <w:rPr>
-            <w:noProof/>
-          </w:rPr>
-          <w:t>8</w:t>
-        </w:r>
-      </w:fldSimple>
+      <w:r>
+        <w:rPr>
+          <w:noProof/>
+        </w:rPr>
+        <w:fldChar w:fldCharType="begin"/>
+      </w:r>
+      <w:r>
+        <w:rPr>
+          <w:noProof/>
+        </w:rPr>
+        <w:instrText xml:space="preserve"> SEQ Tablica \* ARABIC </w:instrText>
+      </w:r>
+      <w:r>
+        <w:rPr>
+          <w:noProof/>
+        </w:rPr>
+        <w:fldChar w:fldCharType="separate"/>
+      </w:r>
+      <w:r>
+        <w:rPr>
+          <w:noProof/>
+        </w:rPr>
+        <w:t>8</w:t>
+      </w:r>
+      <w:r>
+        <w:rPr>
+          <w:noProof/>
+        </w:rPr>
+        <w:fldChar w:fldCharType="end"/>
+      </w:r>
       <w:r>
         <w:t xml:space="preserve"> </w:t>
       </w:r>
@@ -3831,7 +4754,7 @@
     </w:p>
     <w:tbl>
       <w:tblPr>
-        <w:tblStyle w:val="Reetkatablice"/>
+        <w:tblStyle w:val="TableGrid"/>
         <w:tblW w:w="0" w:type="auto"/>
         <w:tblLook w:val="04A0" w:firstRow="1" w:lastRow="0" w:firstColumn="1" w:lastColumn="0" w:noHBand="0" w:noVBand="1"/>
       </w:tblPr>
@@ -3910,11 +4833,9 @@
             <w:tcW w:w="3020" w:type="dxa"/>
           </w:tcPr>
           <w:p>
-            <w:proofErr w:type="spellStart"/>
             <w:r>
               <w:t>Message</w:t>
             </w:r>
-            <w:proofErr w:type="spellEnd"/>
           </w:p>
         </w:tc>
         <w:tc>
@@ -3945,7 +4866,6 @@
           </w:tcPr>
           <w:p>
             <w:r>
-              <w:lastRenderedPageBreak/>
               <w:t>data</w:t>
             </w:r>
           </w:p>
@@ -3956,13 +4876,8 @@
           </w:tcPr>
           <w:p>
             <w:r>
-              <w:t xml:space="preserve">Niz s atributom brisanje i njegovom vrijednosti </w:t>
-            </w:r>
-            <w:proofErr w:type="spellStart"/>
-            <w:r>
-              <w:t>error</w:t>
-            </w:r>
-            <w:proofErr w:type="spellEnd"/>
+              <w:t>Niz s atributom brisanje i njegovom vrijednosti error</w:t>
+            </w:r>
           </w:p>
         </w:tc>
         <w:tc>
@@ -3982,19 +4897,41 @@
     </w:tbl>
     <w:p>
       <w:pPr>
-        <w:pStyle w:val="Opisslike"/>
+        <w:pStyle w:val="Caption"/>
       </w:pPr>
       <w:r>
         <w:t xml:space="preserve">Tablica </w:t>
       </w:r>
-      <w:fldSimple w:instr=" SEQ Tablica \* ARABIC ">
-        <w:r>
-          <w:rPr>
-            <w:noProof/>
-          </w:rPr>
-          <w:t>9</w:t>
-        </w:r>
-      </w:fldSimple>
+      <w:r>
+        <w:rPr>
+          <w:noProof/>
+        </w:rPr>
+        <w:fldChar w:fldCharType="begin"/>
+      </w:r>
+      <w:r>
+        <w:rPr>
+          <w:noProof/>
+        </w:rPr>
+        <w:instrText xml:space="preserve"> SEQ Tablica \* ARABIC </w:instrText>
+      </w:r>
+      <w:r>
+        <w:rPr>
+          <w:noProof/>
+        </w:rPr>
+        <w:fldChar w:fldCharType="separate"/>
+      </w:r>
+      <w:r>
+        <w:rPr>
+          <w:noProof/>
+        </w:rPr>
+        <w:t>9</w:t>
+      </w:r>
+      <w:r>
+        <w:rPr>
+          <w:noProof/>
+        </w:rPr>
+        <w:fldChar w:fldCharType="end"/>
+      </w:r>
       <w:r>
         <w:t xml:space="preserve"> </w:t>
       </w:r>
@@ -4007,7 +4944,7 @@
     </w:p>
     <w:tbl>
       <w:tblPr>
-        <w:tblStyle w:val="Reetkatablice"/>
+        <w:tblStyle w:val="TableGrid"/>
         <w:tblW w:w="0" w:type="auto"/>
         <w:tblLook w:val="04A0" w:firstRow="1" w:lastRow="0" w:firstColumn="1" w:lastColumn="0" w:noHBand="0" w:noVBand="1"/>
       </w:tblPr>
@@ -4065,11 +5002,9 @@
             <w:tcW w:w="3020" w:type="dxa"/>
           </w:tcPr>
           <w:p>
-            <w:proofErr w:type="spellStart"/>
             <w:r>
               <w:t>nbResults</w:t>
             </w:r>
-            <w:proofErr w:type="spellEnd"/>
           </w:p>
         </w:tc>
         <w:tc>
@@ -4089,11 +5024,9 @@
             <w:tcW w:w="3020" w:type="dxa"/>
           </w:tcPr>
           <w:p>
-            <w:proofErr w:type="spellStart"/>
             <w:r>
               <w:t>Message</w:t>
             </w:r>
-            <w:proofErr w:type="spellEnd"/>
           </w:p>
         </w:tc>
         <w:tc>
@@ -4135,19 +5068,41 @@
     </w:tbl>
     <w:p>
       <w:pPr>
-        <w:pStyle w:val="Opisslike"/>
+        <w:pStyle w:val="Caption"/>
       </w:pPr>
       <w:r>
         <w:t xml:space="preserve">Tablica </w:t>
       </w:r>
-      <w:fldSimple w:instr=" SEQ Tablica \* ARABIC ">
-        <w:r>
-          <w:rPr>
-            <w:noProof/>
-          </w:rPr>
-          <w:t>10</w:t>
-        </w:r>
-      </w:fldSimple>
+      <w:r>
+        <w:rPr>
+          <w:noProof/>
+        </w:rPr>
+        <w:fldChar w:fldCharType="begin"/>
+      </w:r>
+      <w:r>
+        <w:rPr>
+          <w:noProof/>
+        </w:rPr>
+        <w:instrText xml:space="preserve"> SEQ Tablica \* ARABIC </w:instrText>
+      </w:r>
+      <w:r>
+        <w:rPr>
+          <w:noProof/>
+        </w:rPr>
+        <w:fldChar w:fldCharType="separate"/>
+      </w:r>
+      <w:r>
+        <w:rPr>
+          <w:noProof/>
+        </w:rPr>
+        <w:t>10</w:t>
+      </w:r>
+      <w:r>
+        <w:rPr>
+          <w:noProof/>
+        </w:rPr>
+        <w:fldChar w:fldCharType="end"/>
+      </w:r>
       <w:r>
         <w:t xml:space="preserve"> </w:t>
       </w:r>
@@ -4160,7 +5115,7 @@
     </w:p>
     <w:tbl>
       <w:tblPr>
-        <w:tblStyle w:val="Reetkatablice"/>
+        <w:tblStyle w:val="TableGrid"/>
         <w:tblW w:w="0" w:type="auto"/>
         <w:tblLook w:val="04A0" w:firstRow="1" w:lastRow="0" w:firstColumn="1" w:lastColumn="0" w:noHBand="0" w:noVBand="1"/>
       </w:tblPr>
@@ -4239,11 +5194,9 @@
             <w:tcW w:w="3020" w:type="dxa"/>
           </w:tcPr>
           <w:p>
-            <w:proofErr w:type="spellStart"/>
             <w:r>
               <w:t>Message</w:t>
             </w:r>
-            <w:proofErr w:type="spellEnd"/>
           </w:p>
         </w:tc>
         <w:tc>
@@ -4274,6 +5227,7 @@
           </w:tcPr>
           <w:p>
             <w:r>
+              <w:lastRenderedPageBreak/>
               <w:t>data</w:t>
             </w:r>
           </w:p>
@@ -4284,15 +5238,7 @@
           </w:tcPr>
           <w:p>
             <w:r>
-              <w:t xml:space="preserve"> 'prisustvo'=&gt;'</w:t>
-            </w:r>
-            <w:proofErr w:type="spellStart"/>
-            <w:r>
-              <w:t>error</w:t>
-            </w:r>
-            <w:proofErr w:type="spellEnd"/>
-            <w:r>
-              <w:t>'</w:t>
+              <w:t xml:space="preserve"> 'prisustvo'=&gt;'error'</w:t>
             </w:r>
           </w:p>
         </w:tc>
@@ -4313,19 +5259,41 @@
     </w:tbl>
     <w:p>
       <w:pPr>
-        <w:pStyle w:val="Opisslike"/>
+        <w:pStyle w:val="Caption"/>
       </w:pPr>
       <w:r>
         <w:t xml:space="preserve">Tablica </w:t>
       </w:r>
-      <w:fldSimple w:instr=" SEQ Tablica \* ARABIC ">
-        <w:r>
-          <w:rPr>
-            <w:noProof/>
-          </w:rPr>
-          <w:t>11</w:t>
-        </w:r>
-      </w:fldSimple>
+      <w:r>
+        <w:rPr>
+          <w:noProof/>
+        </w:rPr>
+        <w:fldChar w:fldCharType="begin"/>
+      </w:r>
+      <w:r>
+        <w:rPr>
+          <w:noProof/>
+        </w:rPr>
+        <w:instrText xml:space="preserve"> SEQ Tablica \* ARABIC </w:instrText>
+      </w:r>
+      <w:r>
+        <w:rPr>
+          <w:noProof/>
+        </w:rPr>
+        <w:fldChar w:fldCharType="separate"/>
+      </w:r>
+      <w:r>
+        <w:rPr>
+          <w:noProof/>
+        </w:rPr>
+        <w:t>11</w:t>
+      </w:r>
+      <w:r>
+        <w:rPr>
+          <w:noProof/>
+        </w:rPr>
+        <w:fldChar w:fldCharType="end"/>
+      </w:r>
       <w:r>
         <w:t xml:space="preserve"> </w:t>
       </w:r>
@@ -4338,7 +5306,7 @@
     </w:p>
     <w:tbl>
       <w:tblPr>
-        <w:tblStyle w:val="Reetkatablice"/>
+        <w:tblStyle w:val="TableGrid"/>
         <w:tblW w:w="0" w:type="auto"/>
         <w:tblLook w:val="04A0" w:firstRow="1" w:lastRow="0" w:firstColumn="1" w:lastColumn="0" w:noHBand="0" w:noVBand="1"/>
       </w:tblPr>
@@ -4417,11 +5385,9 @@
             <w:tcW w:w="3020" w:type="dxa"/>
           </w:tcPr>
           <w:p>
-            <w:proofErr w:type="spellStart"/>
             <w:r>
               <w:t>Message</w:t>
             </w:r>
-            <w:proofErr w:type="spellEnd"/>
           </w:p>
         </w:tc>
         <w:tc>
@@ -4462,15 +5428,7 @@
           </w:tcPr>
           <w:p>
             <w:r>
-              <w:t>'upisan'=&gt;'</w:t>
-            </w:r>
-            <w:proofErr w:type="spellStart"/>
-            <w:r>
-              <w:t>error</w:t>
-            </w:r>
-            <w:proofErr w:type="spellEnd"/>
-            <w:r>
-              <w:t>'</w:t>
+              <w:t>'upisan'=&gt;'error'</w:t>
             </w:r>
           </w:p>
         </w:tc>
@@ -4491,19 +5449,41 @@
     </w:tbl>
     <w:p>
       <w:pPr>
-        <w:pStyle w:val="Opisslike"/>
+        <w:pStyle w:val="Caption"/>
       </w:pPr>
       <w:r>
         <w:t xml:space="preserve">Tablica </w:t>
       </w:r>
-      <w:fldSimple w:instr=" SEQ Tablica \* ARABIC ">
-        <w:r>
-          <w:rPr>
-            <w:noProof/>
-          </w:rPr>
-          <w:t>12</w:t>
-        </w:r>
-      </w:fldSimple>
+      <w:r>
+        <w:rPr>
+          <w:noProof/>
+        </w:rPr>
+        <w:fldChar w:fldCharType="begin"/>
+      </w:r>
+      <w:r>
+        <w:rPr>
+          <w:noProof/>
+        </w:rPr>
+        <w:instrText xml:space="preserve"> SEQ Tablica \* ARABIC </w:instrText>
+      </w:r>
+      <w:r>
+        <w:rPr>
+          <w:noProof/>
+        </w:rPr>
+        <w:fldChar w:fldCharType="separate"/>
+      </w:r>
+      <w:r>
+        <w:rPr>
+          <w:noProof/>
+        </w:rPr>
+        <w:t>12</w:t>
+      </w:r>
+      <w:r>
+        <w:rPr>
+          <w:noProof/>
+        </w:rPr>
+        <w:fldChar w:fldCharType="end"/>
+      </w:r>
       <w:r>
         <w:t xml:space="preserve"> </w:t>
       </w:r>
@@ -5256,11 +6236,11 @@
       <w:sz w:val="24"/>
     </w:rPr>
   </w:style>
-  <w:style w:type="paragraph" w:styleId="Naslov1">
+  <w:style w:type="paragraph" w:styleId="Heading1">
     <w:name w:val="heading 1"/>
     <w:basedOn w:val="Normal"/>
     <w:next w:val="Normal"/>
-    <w:link w:val="Naslov1Char"/>
+    <w:link w:val="Heading1Char"/>
     <w:uiPriority w:val="9"/>
     <w:qFormat/>
     <w:rsid w:val="00C748B5"/>
@@ -5277,11 +6257,11 @@
       <w:szCs w:val="32"/>
     </w:rPr>
   </w:style>
-  <w:style w:type="paragraph" w:styleId="Naslov2">
+  <w:style w:type="paragraph" w:styleId="Heading2">
     <w:name w:val="heading 2"/>
     <w:basedOn w:val="Normal"/>
     <w:next w:val="Normal"/>
-    <w:link w:val="Naslov2Char"/>
+    <w:link w:val="Heading2Char"/>
     <w:uiPriority w:val="9"/>
     <w:unhideWhenUsed/>
     <w:qFormat/>
@@ -5299,13 +6279,13 @@
       <w:szCs w:val="26"/>
     </w:rPr>
   </w:style>
-  <w:style w:type="character" w:default="1" w:styleId="Zadanifontodlomka">
+  <w:style w:type="character" w:default="1" w:styleId="DefaultParagraphFont">
     <w:name w:val="Default Paragraph Font"/>
     <w:uiPriority w:val="1"/>
     <w:semiHidden/>
     <w:unhideWhenUsed/>
   </w:style>
-  <w:style w:type="table" w:default="1" w:styleId="Obinatablica">
+  <w:style w:type="table" w:default="1" w:styleId="TableNormal">
     <w:name w:val="Normal Table"/>
     <w:uiPriority w:val="99"/>
     <w:semiHidden/>
@@ -5320,7 +6300,7 @@
       </w:tblCellMar>
     </w:tblPr>
   </w:style>
-  <w:style w:type="numbering" w:default="1" w:styleId="Bezpopisa">
+  <w:style w:type="numbering" w:default="1" w:styleId="NoList">
     <w:name w:val="No List"/>
     <w:uiPriority w:val="99"/>
     <w:semiHidden/>
@@ -5369,9 +6349,9 @@
     <w:basedOn w:val="Nazivinstitucije"/>
     <w:rsid w:val="00892E49"/>
   </w:style>
-  <w:style w:type="character" w:styleId="Hiperveza">
+  <w:style w:type="character" w:styleId="Hyperlink">
     <w:name w:val="Hyperlink"/>
-    <w:basedOn w:val="Zadanifontodlomka"/>
+    <w:basedOn w:val="DefaultParagraphFont"/>
     <w:uiPriority w:val="99"/>
     <w:unhideWhenUsed/>
     <w:rsid w:val="00892E49"/>
@@ -5380,9 +6360,9 @@
       <w:u w:val="single"/>
     </w:rPr>
   </w:style>
-  <w:style w:type="character" w:styleId="SlijeenaHiperveza">
+  <w:style w:type="character" w:styleId="FollowedHyperlink">
     <w:name w:val="FollowedHyperlink"/>
-    <w:basedOn w:val="Zadanifontodlomka"/>
+    <w:basedOn w:val="DefaultParagraphFont"/>
     <w:uiPriority w:val="99"/>
     <w:semiHidden/>
     <w:unhideWhenUsed/>
@@ -5392,10 +6372,10 @@
       <w:u w:val="single"/>
     </w:rPr>
   </w:style>
-  <w:style w:type="character" w:customStyle="1" w:styleId="Naslov1Char">
-    <w:name w:val="Naslov 1 Char"/>
-    <w:basedOn w:val="Zadanifontodlomka"/>
-    <w:link w:val="Naslov1"/>
+  <w:style w:type="character" w:customStyle="1" w:styleId="Heading1Char">
+    <w:name w:val="Heading 1 Char"/>
+    <w:basedOn w:val="DefaultParagraphFont"/>
+    <w:link w:val="Heading1"/>
     <w:uiPriority w:val="9"/>
     <w:rsid w:val="00C748B5"/>
     <w:rPr>
@@ -5405,9 +6385,9 @@
       <w:szCs w:val="32"/>
     </w:rPr>
   </w:style>
-  <w:style w:type="paragraph" w:styleId="TOCNaslov">
+  <w:style w:type="paragraph" w:styleId="TOCHeading">
     <w:name w:val="TOC Heading"/>
-    <w:basedOn w:val="Naslov1"/>
+    <w:basedOn w:val="Heading1"/>
     <w:next w:val="Normal"/>
     <w:uiPriority w:val="39"/>
     <w:unhideWhenUsed/>
@@ -5421,7 +6401,7 @@
       <w:lang w:val="en-US"/>
     </w:rPr>
   </w:style>
-  <w:style w:type="paragraph" w:styleId="Sadraj1">
+  <w:style w:type="paragraph" w:styleId="TOC1">
     <w:name w:val="toc 1"/>
     <w:basedOn w:val="Normal"/>
     <w:next w:val="Normal"/>
@@ -5433,7 +6413,7 @@
       <w:spacing w:after="100"/>
     </w:pPr>
   </w:style>
-  <w:style w:type="paragraph" w:styleId="Opisslike">
+  <w:style w:type="paragraph" w:styleId="Caption">
     <w:name w:val="caption"/>
     <w:basedOn w:val="Normal"/>
     <w:next w:val="Normal"/>
@@ -5452,10 +6432,10 @@
       <w:szCs w:val="18"/>
     </w:rPr>
   </w:style>
-  <w:style w:type="character" w:customStyle="1" w:styleId="Naslov2Char">
-    <w:name w:val="Naslov 2 Char"/>
-    <w:basedOn w:val="Zadanifontodlomka"/>
-    <w:link w:val="Naslov2"/>
+  <w:style w:type="character" w:customStyle="1" w:styleId="Heading2Char">
+    <w:name w:val="Heading 2 Char"/>
+    <w:basedOn w:val="DefaultParagraphFont"/>
+    <w:link w:val="Heading2"/>
     <w:uiPriority w:val="9"/>
     <w:rsid w:val="00DD2941"/>
     <w:rPr>
@@ -5465,7 +6445,7 @@
       <w:szCs w:val="26"/>
     </w:rPr>
   </w:style>
-  <w:style w:type="paragraph" w:styleId="Odlomakpopisa">
+  <w:style w:type="paragraph" w:styleId="ListParagraph">
     <w:name w:val="List Paragraph"/>
     <w:basedOn w:val="Normal"/>
     <w:uiPriority w:val="34"/>
@@ -5476,7 +6456,7 @@
       <w:contextualSpacing/>
     </w:pPr>
   </w:style>
-  <w:style w:type="paragraph" w:styleId="Sadraj2">
+  <w:style w:type="paragraph" w:styleId="TOC2">
     <w:name w:val="toc 2"/>
     <w:basedOn w:val="Normal"/>
     <w:next w:val="Normal"/>
@@ -5489,9 +6469,9 @@
       <w:ind w:left="240"/>
     </w:pPr>
   </w:style>
-  <w:style w:type="table" w:styleId="Reetkatablice">
+  <w:style w:type="table" w:styleId="TableGrid">
     <w:name w:val="Table Grid"/>
-    <w:basedOn w:val="Obinatablica"/>
+    <w:basedOn w:val="TableNormal"/>
     <w:uiPriority w:val="39"/>
     <w:rsid w:val="00E61A3B"/>
     <w:pPr>
@@ -5507,6 +6487,18 @@
         <w:insideV w:val="single" w:sz="4" w:space="0" w:color="auto"/>
       </w:tblBorders>
     </w:tblPr>
+  </w:style>
+  <w:style w:type="character" w:styleId="UnresolvedMention">
+    <w:name w:val="Unresolved Mention"/>
+    <w:basedOn w:val="DefaultParagraphFont"/>
+    <w:uiPriority w:val="99"/>
+    <w:semiHidden/>
+    <w:unhideWhenUsed/>
+    <w:rsid w:val="00DA345F"/>
+    <w:rPr>
+      <w:color w:val="605E5C"/>
+      <w:shd w:val="clear" w:color="auto" w:fill="E1DFDD"/>
+    </w:rPr>
   </w:style>
 </w:styles>
 </file>
@@ -5801,7 +6793,7 @@
 </file>
 
 <file path=customXml/itemProps1.xml><?xml version="1.0" encoding="utf-8"?>
-<ds:datastoreItem xmlns:ds="http://schemas.openxmlformats.org/officeDocument/2006/customXml" ds:itemID="{479422A3-EFF2-4B0A-97D0-139D2D69A4CE}">
+<ds:datastoreItem xmlns:ds="http://schemas.openxmlformats.org/officeDocument/2006/customXml" ds:itemID="{B3311664-BF86-4E11-9B5F-F588B48202A8}">
   <ds:schemaRefs>
     <ds:schemaRef ds:uri="http://schemas.openxmlformats.org/officeDocument/2006/bibliography"/>
   </ds:schemaRefs>

</xml_diff>

<commit_message>
Dodano dohvaćanje kolegija i dvorana sa web servisa
</commit_message>
<xml_diff>
--- a/Dokumentacija/Tehnička dokumentacija.docx
+++ b/Dokumentacija/Tehnička dokumentacija.docx
@@ -203,46 +203,60 @@
         <w:jc w:val="right"/>
       </w:pPr>
       <w:r>
-        <w:t xml:space="preserve">Link na </w:t>
-      </w:r>
-      <w:proofErr w:type="spellStart"/>
-      <w:r>
-        <w:t>GitHub</w:t>
-      </w:r>
-      <w:proofErr w:type="spellEnd"/>
-      <w:r>
-        <w:t xml:space="preserve"> repozitorij: </w:t>
+        <w:t xml:space="preserve">Link na GitHub repozitorij: </w:t>
+      </w:r>
+      <w:r>
+        <w:rPr>
+          <w:rStyle w:val="Hyperlink"/>
+        </w:rPr>
+        <w:fldChar w:fldCharType="begin"/>
+      </w:r>
+      <w:r>
+        <w:rPr>
+          <w:rStyle w:val="Hyperlink"/>
+        </w:rPr>
+        <w:instrText xml:space="preserve"> HYPERLINK "https://github.com/matokc95/StudentAttendanceSystem-SAS" </w:instrText>
+      </w:r>
+      <w:r>
+        <w:rPr>
+          <w:rStyle w:val="Hyperlink"/>
+        </w:rPr>
+        <w:fldChar w:fldCharType="separate"/>
+      </w:r>
+      <w:r>
+        <w:rPr>
+          <w:rStyle w:val="Hyperlink"/>
+        </w:rPr>
+        <w:t>https://github.com/matokc95/StudentAttendanceSystem-SAS</w:t>
+      </w:r>
+      <w:r>
+        <w:rPr>
+          <w:rStyle w:val="Hyperlink"/>
+        </w:rPr>
+        <w:fldChar w:fldCharType="end"/>
+      </w:r>
+    </w:p>
+    <w:p>
+      <w:pPr>
+        <w:spacing w:after="0" w:line="360" w:lineRule="auto"/>
+        <w:jc w:val="right"/>
+      </w:pPr>
+      <w:r>
+        <w:t>Trello:</w:t>
+      </w:r>
+    </w:p>
+    <w:p>
+      <w:pPr>
+        <w:spacing w:after="0" w:line="360" w:lineRule="auto"/>
+        <w:jc w:val="right"/>
+      </w:pPr>
+      <w:r>
+        <w:t xml:space="preserve">-Project Management board: </w:t>
       </w:r>
       <w:hyperlink r:id="rId6" w:history="1">
         <w:r>
           <w:rPr>
-            <w:rStyle w:val="Hiperveza"/>
-          </w:rPr>
-          <w:t>https://github.com/matokc95/StudentAttendanceSystem-SAS</w:t>
-        </w:r>
-      </w:hyperlink>
-    </w:p>
-    <w:p>
-      <w:pPr>
-        <w:spacing w:after="0" w:line="360" w:lineRule="auto"/>
-        <w:jc w:val="right"/>
-      </w:pPr>
-      <w:r>
-        <w:t>Trello:</w:t>
-      </w:r>
-    </w:p>
-    <w:p>
-      <w:pPr>
-        <w:spacing w:after="0" w:line="360" w:lineRule="auto"/>
-        <w:jc w:val="right"/>
-      </w:pPr>
-      <w:r>
-        <w:t xml:space="preserve">-Project Management board: </w:t>
-      </w:r>
-      <w:hyperlink r:id="rId7" w:history="1">
-        <w:r>
-          <w:rPr>
-            <w:rStyle w:val="Hiperveza"/>
+            <w:rStyle w:val="Hyperlink"/>
           </w:rPr>
           <w:t>https://trello.com/b/4zK88RFV</w:t>
         </w:r>
@@ -254,24 +268,38 @@
         <w:jc w:val="right"/>
       </w:pPr>
       <w:r>
-        <w:t xml:space="preserve">-Sprint 1 </w:t>
-      </w:r>
-      <w:proofErr w:type="spellStart"/>
-      <w:r>
-        <w:t>board</w:t>
-      </w:r>
-      <w:proofErr w:type="spellEnd"/>
-      <w:r>
-        <w:t xml:space="preserve">: </w:t>
-      </w:r>
-      <w:hyperlink r:id="rId8" w:history="1">
-        <w:r>
-          <w:rPr>
-            <w:rStyle w:val="Hiperveza"/>
-          </w:rPr>
-          <w:t>https://trello.com/b/gd5jYoBF</w:t>
-        </w:r>
-      </w:hyperlink>
+        <w:t xml:space="preserve">-Sprint 1 board: </w:t>
+      </w:r>
+      <w:r>
+        <w:rPr>
+          <w:rStyle w:val="Hyperlink"/>
+        </w:rPr>
+        <w:fldChar w:fldCharType="begin"/>
+      </w:r>
+      <w:r>
+        <w:rPr>
+          <w:rStyle w:val="Hyperlink"/>
+        </w:rPr>
+        <w:instrText xml:space="preserve"> HYPERLINK "https://trello.com/b/gd5jYoBF" </w:instrText>
+      </w:r>
+      <w:r>
+        <w:rPr>
+          <w:rStyle w:val="Hyperlink"/>
+        </w:rPr>
+        <w:fldChar w:fldCharType="separate"/>
+      </w:r>
+      <w:r>
+        <w:rPr>
+          <w:rStyle w:val="Hyperlink"/>
+        </w:rPr>
+        <w:t>https://trello.com/b/gd5jYoBF</w:t>
+      </w:r>
+      <w:r>
+        <w:rPr>
+          <w:rStyle w:val="Hyperlink"/>
+        </w:rPr>
+        <w:fldChar w:fldCharType="end"/>
+      </w:r>
     </w:p>
     <w:p>
       <w:pPr>
@@ -279,24 +307,38 @@
         <w:jc w:val="right"/>
       </w:pPr>
       <w:r>
-        <w:t xml:space="preserve">-Sprint 2 </w:t>
-      </w:r>
-      <w:proofErr w:type="spellStart"/>
-      <w:r>
-        <w:t>board</w:t>
-      </w:r>
-      <w:proofErr w:type="spellEnd"/>
-      <w:r>
-        <w:t xml:space="preserve">: </w:t>
-      </w:r>
-      <w:hyperlink r:id="rId9" w:history="1">
-        <w:r>
-          <w:rPr>
-            <w:rStyle w:val="Hiperveza"/>
-          </w:rPr>
-          <w:t>https://trello.com/b/3m4MkmBW</w:t>
-        </w:r>
-      </w:hyperlink>
+        <w:t xml:space="preserve">-Sprint 2 board: </w:t>
+      </w:r>
+      <w:r>
+        <w:rPr>
+          <w:rStyle w:val="Hyperlink"/>
+        </w:rPr>
+        <w:fldChar w:fldCharType="begin"/>
+      </w:r>
+      <w:r>
+        <w:rPr>
+          <w:rStyle w:val="Hyperlink"/>
+        </w:rPr>
+        <w:instrText xml:space="preserve"> HYPERLINK "https://trello.com/b/3m4MkmBW" </w:instrText>
+      </w:r>
+      <w:r>
+        <w:rPr>
+          <w:rStyle w:val="Hyperlink"/>
+        </w:rPr>
+        <w:fldChar w:fldCharType="separate"/>
+      </w:r>
+      <w:r>
+        <w:rPr>
+          <w:rStyle w:val="Hyperlink"/>
+        </w:rPr>
+        <w:t>https://trello.com/b/3m4MkmBW</w:t>
+      </w:r>
+      <w:r>
+        <w:rPr>
+          <w:rStyle w:val="Hyperlink"/>
+        </w:rPr>
+        <w:fldChar w:fldCharType="end"/>
+      </w:r>
     </w:p>
     <w:p>
       <w:pPr>
@@ -363,7 +405,7 @@
       <w:sdtContent>
         <w:p>
           <w:pPr>
-            <w:pStyle w:val="TOCNaslov"/>
+            <w:pStyle w:val="TOCHeading"/>
           </w:pPr>
           <w:proofErr w:type="spellStart"/>
           <w:r>
@@ -373,7 +415,7 @@
         </w:p>
         <w:p>
           <w:pPr>
-            <w:pStyle w:val="Sadraj1"/>
+            <w:pStyle w:val="TOC1"/>
             <w:tabs>
               <w:tab w:val="left" w:pos="440"/>
               <w:tab w:val="right" w:leader="dot" w:pos="9062"/>
@@ -412,7 +454,7 @@
           <w:hyperlink w:anchor="_Toc529972342" w:history="1">
             <w:r>
               <w:rPr>
-                <w:rStyle w:val="Hiperveza"/>
+                <w:rStyle w:val="Hyperlink"/>
                 <w:noProof/>
               </w:rPr>
               <w:t>1.</w:t>
@@ -428,7 +470,7 @@
             </w:r>
             <w:r>
               <w:rPr>
-                <w:rStyle w:val="Hiperveza"/>
+                <w:rStyle w:val="Hyperlink"/>
                 <w:noProof/>
               </w:rPr>
               <w:t>Baza podataka</w:t>
@@ -485,7 +527,7 @@
         </w:p>
         <w:p>
           <w:pPr>
-            <w:pStyle w:val="Sadraj1"/>
+            <w:pStyle w:val="TOC1"/>
             <w:tabs>
               <w:tab w:val="left" w:pos="440"/>
               <w:tab w:val="right" w:leader="dot" w:pos="9062"/>
@@ -500,7 +542,7 @@
           <w:hyperlink w:anchor="_Toc529972343" w:history="1">
             <w:r>
               <w:rPr>
-                <w:rStyle w:val="Hiperveza"/>
+                <w:rStyle w:val="Hyperlink"/>
                 <w:noProof/>
               </w:rPr>
               <w:t>2.</w:t>
@@ -516,7 +558,7 @@
             </w:r>
             <w:r>
               <w:rPr>
-                <w:rStyle w:val="Hiperveza"/>
+                <w:rStyle w:val="Hyperlink"/>
                 <w:noProof/>
               </w:rPr>
               <w:t>Struktura aplikacije</w:t>
@@ -573,7 +615,7 @@
         </w:p>
         <w:p>
           <w:pPr>
-            <w:pStyle w:val="Sadraj2"/>
+            <w:pStyle w:val="TOC2"/>
             <w:tabs>
               <w:tab w:val="right" w:leader="dot" w:pos="9062"/>
             </w:tabs>
@@ -587,7 +629,7 @@
           <w:hyperlink w:anchor="_Toc529972344" w:history="1">
             <w:r>
               <w:rPr>
-                <w:rStyle w:val="Hiperveza"/>
+                <w:rStyle w:val="Hyperlink"/>
                 <w:noProof/>
               </w:rPr>
               <w:t>Modul app</w:t>
@@ -644,7 +686,7 @@
         </w:p>
         <w:p>
           <w:pPr>
-            <w:pStyle w:val="Sadraj2"/>
+            <w:pStyle w:val="TOC2"/>
             <w:tabs>
               <w:tab w:val="right" w:leader="dot" w:pos="9062"/>
             </w:tabs>
@@ -658,7 +700,7 @@
           <w:hyperlink w:anchor="_Toc529972345" w:history="1">
             <w:r>
               <w:rPr>
-                <w:rStyle w:val="Hiperveza"/>
+                <w:rStyle w:val="Hyperlink"/>
                 <w:noProof/>
               </w:rPr>
               <w:t>Modul core</w:t>
@@ -715,7 +757,7 @@
         </w:p>
         <w:p>
           <w:pPr>
-            <w:pStyle w:val="Sadraj2"/>
+            <w:pStyle w:val="TOC2"/>
             <w:tabs>
               <w:tab w:val="right" w:leader="dot" w:pos="9062"/>
             </w:tabs>
@@ -729,7 +771,7 @@
           <w:hyperlink w:anchor="_Toc529972346" w:history="1">
             <w:r>
               <w:rPr>
-                <w:rStyle w:val="Hiperveza"/>
+                <w:rStyle w:val="Hyperlink"/>
                 <w:noProof/>
               </w:rPr>
               <w:t>Modul webservice</w:t>
@@ -786,7 +828,7 @@
         </w:p>
         <w:p>
           <w:pPr>
-            <w:pStyle w:val="Sadraj1"/>
+            <w:pStyle w:val="TOC1"/>
             <w:tabs>
               <w:tab w:val="left" w:pos="440"/>
               <w:tab w:val="right" w:leader="dot" w:pos="9062"/>
@@ -801,7 +843,7 @@
           <w:hyperlink w:anchor="_Toc529972347" w:history="1">
             <w:r>
               <w:rPr>
-                <w:rStyle w:val="Hiperveza"/>
+                <w:rStyle w:val="Hyperlink"/>
                 <w:noProof/>
               </w:rPr>
               <w:t>3.</w:t>
@@ -817,7 +859,7 @@
             </w:r>
             <w:r>
               <w:rPr>
-                <w:rStyle w:val="Hiperveza"/>
+                <w:rStyle w:val="Hyperlink"/>
                 <w:noProof/>
               </w:rPr>
               <w:t>Dijagrami klasa</w:t>
@@ -874,7 +916,7 @@
         </w:p>
         <w:p>
           <w:pPr>
-            <w:pStyle w:val="Sadraj2"/>
+            <w:pStyle w:val="TOC2"/>
             <w:tabs>
               <w:tab w:val="right" w:leader="dot" w:pos="9062"/>
             </w:tabs>
@@ -888,7 +930,7 @@
           <w:hyperlink w:anchor="_Toc529972348" w:history="1">
             <w:r>
               <w:rPr>
-                <w:rStyle w:val="Hiperveza"/>
+                <w:rStyle w:val="Hyperlink"/>
                 <w:noProof/>
               </w:rPr>
               <w:t>Modul app</w:t>
@@ -945,7 +987,7 @@
         </w:p>
         <w:p>
           <w:pPr>
-            <w:pStyle w:val="Sadraj2"/>
+            <w:pStyle w:val="TOC2"/>
             <w:tabs>
               <w:tab w:val="right" w:leader="dot" w:pos="9062"/>
             </w:tabs>
@@ -959,7 +1001,7 @@
           <w:hyperlink w:anchor="_Toc529972349" w:history="1">
             <w:r>
               <w:rPr>
-                <w:rStyle w:val="Hiperveza"/>
+                <w:rStyle w:val="Hyperlink"/>
                 <w:noProof/>
               </w:rPr>
               <w:t>Modul webservice</w:t>
@@ -1016,7 +1058,7 @@
         </w:p>
         <w:p>
           <w:pPr>
-            <w:pStyle w:val="Sadraj1"/>
+            <w:pStyle w:val="TOC1"/>
             <w:tabs>
               <w:tab w:val="left" w:pos="440"/>
               <w:tab w:val="right" w:leader="dot" w:pos="9062"/>
@@ -1031,7 +1073,7 @@
           <w:hyperlink w:anchor="_Toc529972350" w:history="1">
             <w:r>
               <w:rPr>
-                <w:rStyle w:val="Hiperveza"/>
+                <w:rStyle w:val="Hyperlink"/>
                 <w:noProof/>
               </w:rPr>
               <w:t>4.</w:t>
@@ -1047,7 +1089,7 @@
             </w:r>
             <w:r>
               <w:rPr>
-                <w:rStyle w:val="Hiperveza"/>
+                <w:rStyle w:val="Hyperlink"/>
                 <w:noProof/>
               </w:rPr>
               <w:t>Web servis</w:t>
@@ -1121,7 +1163,7 @@
     </w:p>
     <w:p>
       <w:pPr>
-        <w:pStyle w:val="Naslov1"/>
+        <w:pStyle w:val="Heading1"/>
         <w:numPr>
           <w:ilvl w:val="0"/>
           <w:numId w:val="1"/>
@@ -1161,7 +1203,7 @@
                     </pic:cNvPicPr>
                   </pic:nvPicPr>
                   <pic:blipFill>
-                    <a:blip r:embed="rId10">
+                    <a:blip r:embed="rId7">
                       <a:extLst>
                         <a:ext uri="{28A0092B-C50C-407E-A947-70E740481C1C}">
                           <a14:useLocalDpi xmlns:a14="http://schemas.microsoft.com/office/drawing/2010/main" val="0"/>
@@ -1195,7 +1237,7 @@
     </w:p>
     <w:p>
       <w:pPr>
-        <w:pStyle w:val="Opisslike"/>
+        <w:pStyle w:val="Caption"/>
       </w:pPr>
       <w:r>
         <w:t xml:space="preserve">Slika </w:t>
@@ -1237,15 +1279,7 @@
     <w:p/>
     <w:p>
       <w:r>
-        <w:t xml:space="preserve">Za potrebe projekta izrađen je era model od ukupno 13 tablica, 9 glavnih i 4 pomoćne. Glavne tablice su : student, obavijest, dolasci, kolegij, aktivnost, slika, profesor, dvorana i </w:t>
-      </w:r>
-      <w:proofErr w:type="spellStart"/>
-      <w:r>
-        <w:t>lozinka_za_prisustvo</w:t>
-      </w:r>
-      <w:proofErr w:type="spellEnd"/>
-      <w:r>
-        <w:t>.</w:t>
+        <w:t>Za potrebe projekta izrađen je era model od ukupno 13 tablica, 9 glavnih i 4 pomoćne. Glavne tablice su : student, obavijest, dolasci, kolegij, aktivnost, slika, profesor, dvorana i lozinka_za_prisustvo.</w:t>
       </w:r>
     </w:p>
     <w:p>
@@ -1254,13 +1288,8 @@
       </w:r>
     </w:p>
     <w:p>
-      <w:proofErr w:type="spellStart"/>
-      <w:r>
-        <w:t>id_stuenta</w:t>
-      </w:r>
-      <w:proofErr w:type="spellEnd"/>
-      <w:r>
-        <w:t>(INT) – primarni ključ tablice</w:t>
+      <w:r>
+        <w:t>id_stuenta(INT) – primarni ključ tablice</w:t>
       </w:r>
     </w:p>
     <w:p>
@@ -1294,14 +1323,9 @@
       </w:r>
     </w:p>
     <w:p>
-      <w:proofErr w:type="spellStart"/>
       <w:r>
         <w:lastRenderedPageBreak/>
-        <w:t>id_slike</w:t>
-      </w:r>
-      <w:proofErr w:type="spellEnd"/>
-      <w:r>
-        <w:t xml:space="preserve"> (INT) – primarni ključ tablice</w:t>
+        <w:t>id_slike (INT) – primarni ključ tablice</w:t>
       </w:r>
     </w:p>
     <w:p>
@@ -1310,23 +1334,13 @@
       </w:r>
     </w:p>
     <w:p>
-      <w:proofErr w:type="spellStart"/>
-      <w:r>
-        <w:t>datum_slikanja</w:t>
-      </w:r>
-      <w:proofErr w:type="spellEnd"/>
-      <w:r>
-        <w:t xml:space="preserve"> (DATETIME) – datum kada je slika napravljena</w:t>
-      </w:r>
-    </w:p>
-    <w:p>
-      <w:proofErr w:type="spellStart"/>
-      <w:r>
-        <w:t>student_id</w:t>
-      </w:r>
-      <w:proofErr w:type="spellEnd"/>
-      <w:r>
-        <w:t xml:space="preserve"> (INT) – vanjski ključ na tablicu student</w:t>
+      <w:r>
+        <w:t>datum_slikanja (DATETIME) – datum kada je slika napravljena</w:t>
+      </w:r>
+    </w:p>
+    <w:p>
+      <w:r>
+        <w:t>student_id (INT) – vanjski ključ na tablicu student</w:t>
       </w:r>
     </w:p>
     <w:p>
@@ -1335,13 +1349,8 @@
       </w:r>
     </w:p>
     <w:p>
-      <w:proofErr w:type="spellStart"/>
-      <w:r>
-        <w:t>id_obavijesti</w:t>
-      </w:r>
-      <w:proofErr w:type="spellEnd"/>
-      <w:r>
-        <w:t xml:space="preserve"> (INT) – primarni ključ tablice</w:t>
+      <w:r>
+        <w:t>id_obavijesti (INT) – primarni ključ tablice</w:t>
       </w:r>
     </w:p>
     <w:p>
@@ -1350,23 +1359,13 @@
       </w:r>
     </w:p>
     <w:p>
-      <w:proofErr w:type="spellStart"/>
-      <w:r>
-        <w:t>datum_vrijeme</w:t>
-      </w:r>
-      <w:proofErr w:type="spellEnd"/>
-      <w:r>
-        <w:t xml:space="preserve"> (TIMESTAMP) – datum i vrijeme kada je obavijest poslana</w:t>
-      </w:r>
-    </w:p>
-    <w:p>
-      <w:proofErr w:type="spellStart"/>
-      <w:r>
-        <w:t>student_id</w:t>
-      </w:r>
-      <w:proofErr w:type="spellEnd"/>
-      <w:r>
-        <w:t xml:space="preserve"> (INT) – vanjski ključa na tablicu student</w:t>
+      <w:r>
+        <w:t>datum_vrijeme (TIMESTAMP) – datum i vrijeme kada je obavijest poslana</w:t>
+      </w:r>
+    </w:p>
+    <w:p>
+      <w:r>
+        <w:t>student_id (INT) – vanjski ključa na tablicu student</w:t>
       </w:r>
     </w:p>
     <w:p>
@@ -1375,13 +1374,8 @@
       </w:r>
     </w:p>
     <w:p>
-      <w:proofErr w:type="spellStart"/>
-      <w:r>
-        <w:t>id_kolegija</w:t>
-      </w:r>
-      <w:proofErr w:type="spellEnd"/>
-      <w:r>
-        <w:t xml:space="preserve"> (INT) – primarni ključ tablice</w:t>
+      <w:r>
+        <w:t>id_kolegija (INT) – primarni ključ tablice</w:t>
       </w:r>
     </w:p>
     <w:p>
@@ -1401,25 +1395,12 @@
     </w:p>
     <w:p>
       <w:r>
-        <w:t xml:space="preserve">pomoćna tablica </w:t>
-      </w:r>
-      <w:proofErr w:type="spellStart"/>
-      <w:r>
-        <w:t>student_has_kolegij</w:t>
-      </w:r>
-      <w:proofErr w:type="spellEnd"/>
-      <w:r>
-        <w:t xml:space="preserve"> osim vanjskih ključeva na tablice student i kolegij sadrži atribute:</w:t>
-      </w:r>
-    </w:p>
-    <w:p>
-      <w:proofErr w:type="spellStart"/>
-      <w:r>
-        <w:t>polozen</w:t>
-      </w:r>
-      <w:proofErr w:type="spellEnd"/>
-      <w:r>
-        <w:t xml:space="preserve"> (TINYINT) – označava je li student položio kolegij</w:t>
+        <w:t>pomoćna tablica student_has_kolegij osim vanjskih ključeva na tablice student i kolegij sadrži atribute:</w:t>
+      </w:r>
+    </w:p>
+    <w:p>
+      <w:r>
+        <w:t>polozen (TINYINT) – označava je li student položio kolegij</w:t>
       </w:r>
     </w:p>
     <w:p>
@@ -1429,63 +1410,27 @@
     </w:p>
     <w:p>
       <w:r>
-        <w:t xml:space="preserve">Tablica aktivnost sadrži podatke o aktivnostima kolegija (predavanja, seminare, </w:t>
-      </w:r>
-      <w:proofErr w:type="spellStart"/>
-      <w:r>
-        <w:t>labaratorijske</w:t>
-      </w:r>
-      <w:proofErr w:type="spellEnd"/>
-      <w:r>
-        <w:t xml:space="preserve"> vježbe, …). Tablica je povezana neobvezujućim vezama više naprema jedan s tablicama kolegij i dvorana dok je neobvezujućom vezom jedan naprema više povezana s tablicom </w:t>
-      </w:r>
-      <w:proofErr w:type="spellStart"/>
-      <w:r>
-        <w:t>lozinka_za_prisutstvo</w:t>
-      </w:r>
-      <w:proofErr w:type="spellEnd"/>
-      <w:r>
-        <w:t>. Tablica je povezana vezom više prema više s tablicama profesor i student. Tablica aktivnost posjeduje atribute:</w:t>
-      </w:r>
-    </w:p>
-    <w:p>
-      <w:proofErr w:type="spellStart"/>
-      <w:r>
-        <w:t>id_aktivnosti</w:t>
-      </w:r>
-      <w:proofErr w:type="spellEnd"/>
-      <w:r>
-        <w:t xml:space="preserve"> (INT) – primarni ključ tablice</w:t>
-      </w:r>
-    </w:p>
-    <w:p>
-      <w:proofErr w:type="spellStart"/>
-      <w:r>
-        <w:t>tip_aktivnosti</w:t>
-      </w:r>
-      <w:proofErr w:type="spellEnd"/>
-      <w:r>
-        <w:t xml:space="preserve"> (VARCHAR)- označuje je li predavanje, seminar ili neka druga aktivnost vezana uz kolegij</w:t>
-      </w:r>
-    </w:p>
-    <w:p>
-      <w:proofErr w:type="spellStart"/>
-      <w:r>
-        <w:t>dozvoljeno_izostanaka</w:t>
-      </w:r>
-      <w:proofErr w:type="spellEnd"/>
-      <w:r>
-        <w:t xml:space="preserve"> (INT) – ukupan broj dozvoljenih izostanaka s aktivnosti</w:t>
-      </w:r>
-    </w:p>
-    <w:p>
-      <w:proofErr w:type="spellStart"/>
-      <w:r>
-        <w:t>pocetak</w:t>
-      </w:r>
-      <w:proofErr w:type="spellEnd"/>
-      <w:r>
-        <w:t xml:space="preserve"> (TIME) – vrijeme početka aktivnosti</w:t>
+        <w:t>Tablica aktivnost sadrži podatke o aktivnostima kolegija (predavanja, seminare, labaratorijske vježbe, …). Tablica je povezana neobvezujućim vezama više naprema jedan s tablicama kolegij i dvorana dok je neobvezujućom vezom jedan naprema više povezana s tablicom lozinka_za_prisutstvo. Tablica je povezana vezom više prema više s tablicama profesor i student. Tablica aktivnost posjeduje atribute:</w:t>
+      </w:r>
+    </w:p>
+    <w:p>
+      <w:r>
+        <w:t>id_aktivnosti (INT) – primarni ključ tablice</w:t>
+      </w:r>
+    </w:p>
+    <w:p>
+      <w:r>
+        <w:t>tip_aktivnosti (VARCHAR)- označuje je li predavanje, seminar ili neka druga aktivnost vezana uz kolegij</w:t>
+      </w:r>
+    </w:p>
+    <w:p>
+      <w:r>
+        <w:t>dozvoljeno_izostanaka (INT) – ukupan broj dozvoljenih izostanaka s aktivnosti</w:t>
+      </w:r>
+    </w:p>
+    <w:p>
+      <w:r>
+        <w:t>pocetak (TIME) – vrijeme početka aktivnosti</w:t>
       </w:r>
     </w:p>
     <w:p>
@@ -1495,66 +1440,33 @@
       </w:r>
     </w:p>
     <w:p>
-      <w:proofErr w:type="spellStart"/>
-      <w:r>
-        <w:t>dan_izvodenja</w:t>
-      </w:r>
-      <w:proofErr w:type="spellEnd"/>
-      <w:r>
-        <w:t xml:space="preserve"> (VARCHAR) – dan u tjednu kada se aktivnost izvodi</w:t>
-      </w:r>
-    </w:p>
-    <w:p>
-      <w:proofErr w:type="spellStart"/>
-      <w:r>
-        <w:t>dvorana_id</w:t>
-      </w:r>
-      <w:proofErr w:type="spellEnd"/>
-      <w:r>
-        <w:t xml:space="preserve"> (INT) – vanjski ključ na dvoranu</w:t>
-      </w:r>
-    </w:p>
-    <w:p>
-      <w:proofErr w:type="spellStart"/>
-      <w:r>
-        <w:t>kolegij_id</w:t>
-      </w:r>
-      <w:proofErr w:type="spellEnd"/>
-      <w:r>
-        <w:t xml:space="preserve"> (INT) – vanjski ključ na kolegij</w:t>
-      </w:r>
-    </w:p>
-    <w:p>
-      <w:r>
-        <w:t xml:space="preserve">Tablica </w:t>
-      </w:r>
-      <w:proofErr w:type="spellStart"/>
-      <w:r>
-        <w:t>lozinka_za_prisustvo</w:t>
-      </w:r>
-      <w:proofErr w:type="spellEnd"/>
-      <w:r>
-        <w:t xml:space="preserve"> pohranjuje podatke o lozinkama koje studenti unose kako bi zabilježili prisustvo na nekoj aktivnosti vezanoj za kolegij. Tablica sadrži atribute: </w:t>
-      </w:r>
-    </w:p>
-    <w:p>
-      <w:proofErr w:type="spellStart"/>
-      <w:r>
-        <w:t>id_lozinke</w:t>
-      </w:r>
-      <w:proofErr w:type="spellEnd"/>
-      <w:r>
-        <w:t xml:space="preserve"> (INT) – primarni ključ tablice</w:t>
-      </w:r>
-    </w:p>
-    <w:p>
-      <w:proofErr w:type="spellStart"/>
-      <w:r>
-        <w:t>aktivnost_id</w:t>
-      </w:r>
-      <w:proofErr w:type="spellEnd"/>
-      <w:r>
-        <w:t xml:space="preserve"> (INT) – vanjski ključ na tablicu aktivnost</w:t>
+      <w:r>
+        <w:t>dan_izvodenja (VARCHAR) – dan u tjednu kada se aktivnost izvodi</w:t>
+      </w:r>
+    </w:p>
+    <w:p>
+      <w:r>
+        <w:t>dvorana_id (INT) – vanjski ključ na dvoranu</w:t>
+      </w:r>
+    </w:p>
+    <w:p>
+      <w:r>
+        <w:t>kolegij_id (INT) – vanjski ključ na kolegij</w:t>
+      </w:r>
+    </w:p>
+    <w:p>
+      <w:r>
+        <w:t xml:space="preserve">Tablica lozinka_za_prisustvo pohranjuje podatke o lozinkama koje studenti unose kako bi zabilježili prisustvo na nekoj aktivnosti vezanoj za kolegij. Tablica sadrži atribute: </w:t>
+      </w:r>
+    </w:p>
+    <w:p>
+      <w:r>
+        <w:t>id_lozinke (INT) – primarni ključ tablice</w:t>
+      </w:r>
+    </w:p>
+    <w:p>
+      <w:r>
+        <w:t>aktivnost_id (INT) – vanjski ključ na tablicu aktivnost</w:t>
       </w:r>
     </w:p>
     <w:p>
@@ -1563,13 +1475,8 @@
       </w:r>
     </w:p>
     <w:p>
-      <w:proofErr w:type="spellStart"/>
-      <w:r>
-        <w:t>tjedan_nastave</w:t>
-      </w:r>
-      <w:proofErr w:type="spellEnd"/>
-      <w:r>
-        <w:t>(INT)- trenutni tjedan izvođenja nastave</w:t>
+      <w:r>
+        <w:t>tjedan_nastave(INT)- trenutni tjedan izvođenja nastave</w:t>
       </w:r>
     </w:p>
     <w:p>
@@ -1578,13 +1485,8 @@
       </w:r>
     </w:p>
     <w:p>
-      <w:proofErr w:type="spellStart"/>
-      <w:r>
-        <w:t>id_dvorane</w:t>
-      </w:r>
-      <w:proofErr w:type="spellEnd"/>
-      <w:r>
-        <w:t xml:space="preserve"> (INT) – primarni ključ tablice</w:t>
+      <w:r>
+        <w:t>id_dvorane (INT) – primarni ključ tablice</w:t>
       </w:r>
     </w:p>
     <w:p>
@@ -1603,13 +1505,8 @@
       </w:r>
     </w:p>
     <w:p>
-      <w:proofErr w:type="spellStart"/>
-      <w:r>
-        <w:t>id_profesora</w:t>
-      </w:r>
-      <w:proofErr w:type="spellEnd"/>
-      <w:r>
-        <w:t xml:space="preserve"> (INT) – primarni ključ tablice</w:t>
+      <w:r>
+        <w:t>id_profesora (INT) – primarni ključ tablice</w:t>
       </w:r>
     </w:p>
     <w:p>
@@ -1644,7 +1541,7 @@
     </w:p>
     <w:p>
       <w:pPr>
-        <w:pStyle w:val="Naslov1"/>
+        <w:pStyle w:val="Heading1"/>
         <w:numPr>
           <w:ilvl w:val="0"/>
           <w:numId w:val="1"/>
@@ -1713,7 +1610,7 @@
     </w:p>
     <w:p>
       <w:pPr>
-        <w:pStyle w:val="Naslov2"/>
+        <w:pStyle w:val="Heading2"/>
       </w:pPr>
       <w:bookmarkStart w:id="2" w:name="_Toc529972344"/>
       <w:r>
@@ -1865,7 +1762,7 @@
     </w:p>
     <w:p>
       <w:pPr>
-        <w:pStyle w:val="Naslov2"/>
+        <w:pStyle w:val="Heading2"/>
       </w:pPr>
       <w:bookmarkStart w:id="3" w:name="_Toc529972345"/>
       <w:r>
@@ -1925,7 +1822,7 @@
     </w:p>
     <w:p>
       <w:pPr>
-        <w:pStyle w:val="Naslov2"/>
+        <w:pStyle w:val="Heading2"/>
       </w:pPr>
       <w:bookmarkStart w:id="4" w:name="_Toc529972346"/>
       <w:r>
@@ -1976,7 +1873,7 @@
     </w:p>
     <w:p>
       <w:pPr>
-        <w:pStyle w:val="Naslov1"/>
+        <w:pStyle w:val="Heading1"/>
         <w:numPr>
           <w:ilvl w:val="0"/>
           <w:numId w:val="1"/>
@@ -2132,7 +2029,7 @@
     </w:p>
     <w:p>
       <w:pPr>
-        <w:pStyle w:val="Naslov2"/>
+        <w:pStyle w:val="Heading2"/>
       </w:pPr>
       <w:bookmarkStart w:id="6" w:name="_Toc529972348"/>
       <w:r>
@@ -2169,7 +2066,7 @@
                     <pic:cNvPicPr/>
                   </pic:nvPicPr>
                   <pic:blipFill>
-                    <a:blip r:embed="rId11" cstate="print">
+                    <a:blip r:embed="rId8" cstate="print">
                       <a:extLst>
                         <a:ext uri="{28A0092B-C50C-407E-A947-70E740481C1C}">
                           <a14:useLocalDpi xmlns:a14="http://schemas.microsoft.com/office/drawing/2010/main" val="0"/>
@@ -2198,7 +2095,7 @@
     </w:p>
     <w:p>
       <w:pPr>
-        <w:pStyle w:val="Opisslike"/>
+        <w:pStyle w:val="Caption"/>
       </w:pPr>
       <w:r>
         <w:t xml:space="preserve">Slika </w:t>
@@ -2254,7 +2151,7 @@
     </w:p>
     <w:p>
       <w:pPr>
-        <w:pStyle w:val="Odlomakpopisa"/>
+        <w:pStyle w:val="ListParagraph"/>
         <w:numPr>
           <w:ilvl w:val="0"/>
           <w:numId w:val="2"/>
@@ -2268,7 +2165,7 @@
     </w:p>
     <w:p>
       <w:pPr>
-        <w:pStyle w:val="Odlomakpopisa"/>
+        <w:pStyle w:val="ListParagraph"/>
         <w:numPr>
           <w:ilvl w:val="0"/>
           <w:numId w:val="2"/>
@@ -2282,7 +2179,7 @@
     </w:p>
     <w:p>
       <w:pPr>
-        <w:pStyle w:val="Odlomakpopisa"/>
+        <w:pStyle w:val="ListParagraph"/>
         <w:numPr>
           <w:ilvl w:val="0"/>
           <w:numId w:val="2"/>
@@ -2296,7 +2193,7 @@
     </w:p>
     <w:p>
       <w:pPr>
-        <w:pStyle w:val="Odlomakpopisa"/>
+        <w:pStyle w:val="ListParagraph"/>
         <w:numPr>
           <w:ilvl w:val="0"/>
           <w:numId w:val="2"/>
@@ -2310,7 +2207,7 @@
     </w:p>
     <w:p>
       <w:pPr>
-        <w:pStyle w:val="Odlomakpopisa"/>
+        <w:pStyle w:val="ListParagraph"/>
         <w:numPr>
           <w:ilvl w:val="0"/>
           <w:numId w:val="2"/>
@@ -2324,7 +2221,7 @@
     </w:p>
     <w:p>
       <w:pPr>
-        <w:pStyle w:val="Odlomakpopisa"/>
+        <w:pStyle w:val="ListParagraph"/>
         <w:numPr>
           <w:ilvl w:val="0"/>
           <w:numId w:val="2"/>
@@ -2338,7 +2235,7 @@
     </w:p>
     <w:p>
       <w:pPr>
-        <w:pStyle w:val="Odlomakpopisa"/>
+        <w:pStyle w:val="ListParagraph"/>
         <w:numPr>
           <w:ilvl w:val="0"/>
           <w:numId w:val="2"/>
@@ -2352,7 +2249,7 @@
     </w:p>
     <w:p>
       <w:pPr>
-        <w:pStyle w:val="Odlomakpopisa"/>
+        <w:pStyle w:val="ListParagraph"/>
         <w:numPr>
           <w:ilvl w:val="0"/>
           <w:numId w:val="2"/>
@@ -2366,7 +2263,7 @@
     </w:p>
     <w:p>
       <w:pPr>
-        <w:pStyle w:val="Odlomakpopisa"/>
+        <w:pStyle w:val="ListParagraph"/>
         <w:numPr>
           <w:ilvl w:val="0"/>
           <w:numId w:val="2"/>
@@ -2380,7 +2277,7 @@
     </w:p>
     <w:p>
       <w:pPr>
-        <w:pStyle w:val="Odlomakpopisa"/>
+        <w:pStyle w:val="ListParagraph"/>
         <w:numPr>
           <w:ilvl w:val="0"/>
           <w:numId w:val="2"/>
@@ -2394,7 +2291,7 @@
     </w:p>
     <w:p>
       <w:pPr>
-        <w:pStyle w:val="Odlomakpopisa"/>
+        <w:pStyle w:val="ListParagraph"/>
         <w:numPr>
           <w:ilvl w:val="0"/>
           <w:numId w:val="2"/>
@@ -2408,7 +2305,7 @@
     </w:p>
     <w:p>
       <w:pPr>
-        <w:pStyle w:val="Odlomakpopisa"/>
+        <w:pStyle w:val="ListParagraph"/>
         <w:numPr>
           <w:ilvl w:val="0"/>
           <w:numId w:val="2"/>
@@ -2422,7 +2319,7 @@
     </w:p>
     <w:p>
       <w:pPr>
-        <w:pStyle w:val="Odlomakpopisa"/>
+        <w:pStyle w:val="ListParagraph"/>
         <w:numPr>
           <w:ilvl w:val="0"/>
           <w:numId w:val="2"/>
@@ -2436,7 +2333,7 @@
     </w:p>
     <w:p>
       <w:pPr>
-        <w:pStyle w:val="Odlomakpopisa"/>
+        <w:pStyle w:val="ListParagraph"/>
         <w:numPr>
           <w:ilvl w:val="0"/>
           <w:numId w:val="2"/>
@@ -2450,7 +2347,7 @@
     </w:p>
     <w:p>
       <w:pPr>
-        <w:pStyle w:val="Odlomakpopisa"/>
+        <w:pStyle w:val="ListParagraph"/>
         <w:numPr>
           <w:ilvl w:val="0"/>
           <w:numId w:val="2"/>
@@ -2464,7 +2361,7 @@
     </w:p>
     <w:p>
       <w:pPr>
-        <w:pStyle w:val="Odlomakpopisa"/>
+        <w:pStyle w:val="ListParagraph"/>
         <w:numPr>
           <w:ilvl w:val="0"/>
           <w:numId w:val="2"/>
@@ -2481,7 +2378,7 @@
     </w:p>
     <w:p>
       <w:pPr>
-        <w:pStyle w:val="Odlomakpopisa"/>
+        <w:pStyle w:val="ListParagraph"/>
         <w:numPr>
           <w:ilvl w:val="0"/>
           <w:numId w:val="2"/>
@@ -2542,7 +2439,7 @@
                     <pic:cNvPicPr/>
                   </pic:nvPicPr>
                   <pic:blipFill>
-                    <a:blip r:embed="rId12">
+                    <a:blip r:embed="rId9">
                       <a:extLst>
                         <a:ext uri="{28A0092B-C50C-407E-A947-70E740481C1C}">
                           <a14:useLocalDpi xmlns:a14="http://schemas.microsoft.com/office/drawing/2010/main" val="0"/>
@@ -2571,49 +2468,23 @@
     </w:p>
     <w:p>
       <w:pPr>
-        <w:pStyle w:val="Opisslike"/>
+        <w:pStyle w:val="Caption"/>
         <w:jc w:val="both"/>
       </w:pPr>
       <w:r>
         <w:t xml:space="preserve">Slika </w:t>
       </w:r>
-      <w:r>
-        <w:fldChar w:fldCharType="begin"/>
-      </w:r>
-      <w:r>
-        <w:instrText xml:space="preserve"> SEQ Slika \* ARABIC </w:instrText>
-      </w:r>
-      <w:r>
-        <w:fldChar w:fldCharType="separate"/>
-      </w:r>
-      <w:r>
-        <w:rPr>
-          <w:noProof/>
-        </w:rPr>
-        <w:t>3</w:t>
-      </w:r>
-      <w:r>
-        <w:rPr>
-          <w:noProof/>
-        </w:rPr>
-        <w:fldChar w:fldCharType="end"/>
-      </w:r>
-      <w:r>
-        <w:t xml:space="preserve">. Dijagram klasa </w:t>
-      </w:r>
-      <w:proofErr w:type="spellStart"/>
-      <w:r>
-        <w:t>app</w:t>
-      </w:r>
-      <w:proofErr w:type="spellEnd"/>
-      <w:r>
-        <w:t xml:space="preserve"> modula, paket </w:t>
-      </w:r>
-      <w:proofErr w:type="spellStart"/>
-      <w:r>
-        <w:t>loaders</w:t>
-      </w:r>
-      <w:proofErr w:type="spellEnd"/>
+      <w:fldSimple w:instr=" SEQ Slika \* ARABIC ">
+        <w:r>
+          <w:rPr>
+            <w:noProof/>
+          </w:rPr>
+          <w:t>3</w:t>
+        </w:r>
+      </w:fldSimple>
+      <w:r>
+        <w:t>. Dijagram klasa app modula, paket loaders</w:t>
+      </w:r>
     </w:p>
     <w:p>
       <w:r>
@@ -2622,7 +2493,7 @@
     </w:p>
     <w:p>
       <w:pPr>
-        <w:pStyle w:val="Naslov2"/>
+        <w:pStyle w:val="Heading2"/>
       </w:pPr>
       <w:bookmarkStart w:id="7" w:name="_Toc529972349"/>
       <w:r>
@@ -2662,7 +2533,7 @@
                     </pic:cNvPicPr>
                   </pic:nvPicPr>
                   <pic:blipFill>
-                    <a:blip r:embed="rId13">
+                    <a:blip r:embed="rId10">
                       <a:extLst>
                         <a:ext uri="{28A0092B-C50C-407E-A947-70E740481C1C}">
                           <a14:useLocalDpi xmlns:a14="http://schemas.microsoft.com/office/drawing/2010/main" val="0"/>
@@ -2696,7 +2567,7 @@
     </w:p>
     <w:p>
       <w:pPr>
-        <w:pStyle w:val="Opisslike"/>
+        <w:pStyle w:val="Caption"/>
       </w:pPr>
       <w:r>
         <w:t xml:space="preserve">Slika </w:t>
@@ -2756,7 +2627,7 @@
     </w:p>
     <w:p>
       <w:pPr>
-        <w:pStyle w:val="Odlomakpopisa"/>
+        <w:pStyle w:val="ListParagraph"/>
         <w:numPr>
           <w:ilvl w:val="0"/>
           <w:numId w:val="3"/>
@@ -2770,7 +2641,7 @@
     </w:p>
     <w:p>
       <w:pPr>
-        <w:pStyle w:val="Odlomakpopisa"/>
+        <w:pStyle w:val="ListParagraph"/>
         <w:numPr>
           <w:ilvl w:val="0"/>
           <w:numId w:val="3"/>
@@ -2784,7 +2655,7 @@
     </w:p>
     <w:p>
       <w:pPr>
-        <w:pStyle w:val="Odlomakpopisa"/>
+        <w:pStyle w:val="ListParagraph"/>
         <w:numPr>
           <w:ilvl w:val="0"/>
           <w:numId w:val="3"/>
@@ -2798,7 +2669,7 @@
     </w:p>
     <w:p>
       <w:pPr>
-        <w:pStyle w:val="Odlomakpopisa"/>
+        <w:pStyle w:val="ListParagraph"/>
         <w:numPr>
           <w:ilvl w:val="0"/>
           <w:numId w:val="3"/>
@@ -2812,7 +2683,7 @@
     </w:p>
     <w:p>
       <w:pPr>
-        <w:pStyle w:val="Naslov1"/>
+        <w:pStyle w:val="Heading1"/>
         <w:numPr>
           <w:ilvl w:val="0"/>
           <w:numId w:val="1"/>
@@ -2847,44 +2718,12 @@
           <w:rFonts w:cs="Times New Roman"/>
           <w:szCs w:val="24"/>
         </w:rPr>
-        <w:t xml:space="preserve"> </w:t>
-      </w:r>
-      <w:proofErr w:type="spellStart"/>
-      <w:r>
-        <w:rPr>
-          <w:rFonts w:cs="Times New Roman"/>
-          <w:szCs w:val="24"/>
-        </w:rPr>
-        <w:t>GitHub</w:t>
-      </w:r>
-      <w:proofErr w:type="spellEnd"/>
-      <w:r>
-        <w:rPr>
-          <w:rFonts w:cs="Times New Roman"/>
-          <w:szCs w:val="24"/>
-        </w:rPr>
-        <w:t xml:space="preserve"> link </w:t>
-      </w:r>
-      <w:proofErr w:type="spellStart"/>
-      <w:r>
-        <w:rPr>
-          <w:rFonts w:cs="Times New Roman"/>
-          <w:szCs w:val="24"/>
-        </w:rPr>
-        <w:t>webservisa</w:t>
-      </w:r>
-      <w:proofErr w:type="spellEnd"/>
-      <w:r>
-        <w:rPr>
-          <w:rFonts w:cs="Times New Roman"/>
-          <w:szCs w:val="24"/>
-        </w:rPr>
-        <w:t xml:space="preserve"> je </w:t>
-      </w:r>
-      <w:hyperlink r:id="rId14" w:history="1">
+        <w:t xml:space="preserve"> GitHub link webservisa je </w:t>
+      </w:r>
+      <w:hyperlink r:id="rId11" w:history="1">
         <w:r>
           <w:rPr>
-            <w:rStyle w:val="Hiperveza"/>
+            <w:rStyle w:val="Hyperlink"/>
             <w:rFonts w:cs="Times New Roman"/>
             <w:szCs w:val="24"/>
           </w:rPr>
@@ -2896,28 +2735,12 @@
           <w:rFonts w:cs="Times New Roman"/>
           <w:szCs w:val="24"/>
         </w:rPr>
-        <w:t xml:space="preserve">. Kao nepromjenjivi dio, tj. </w:t>
-      </w:r>
-      <w:proofErr w:type="spellStart"/>
-      <w:r>
-        <w:rPr>
-          <w:rFonts w:cs="Times New Roman"/>
-          <w:szCs w:val="24"/>
-        </w:rPr>
-        <w:t>baseUrl</w:t>
-      </w:r>
-      <w:proofErr w:type="spellEnd"/>
-      <w:r>
-        <w:rPr>
-          <w:rFonts w:cs="Times New Roman"/>
-          <w:szCs w:val="24"/>
-        </w:rPr>
-        <w:t xml:space="preserve"> je korišten url: </w:t>
-      </w:r>
-      <w:hyperlink r:id="rId15" w:history="1">
+        <w:t xml:space="preserve">. Kao nepromjenjivi dio, tj. baseUrl je korišten url: </w:t>
+      </w:r>
+      <w:hyperlink r:id="rId12" w:history="1">
         <w:r>
           <w:rPr>
-            <w:rStyle w:val="Hiperveza"/>
+            <w:rStyle w:val="Hyperlink"/>
             <w:rFonts w:cs="Times New Roman"/>
             <w:szCs w:val="24"/>
           </w:rPr>
@@ -2934,13 +2757,13 @@
     </w:p>
     <w:p>
       <w:pPr>
-        <w:pStyle w:val="Opisslike"/>
+        <w:pStyle w:val="Caption"/>
         <w:keepNext/>
       </w:pPr>
     </w:p>
     <w:tbl>
       <w:tblPr>
-        <w:tblStyle w:val="Reetkatablice"/>
+        <w:tblStyle w:val="TableGrid"/>
         <w:tblW w:w="0" w:type="auto"/>
         <w:tblLayout w:type="fixed"/>
         <w:tblLook w:val="04A0" w:firstRow="1" w:lastRow="0" w:firstColumn="1" w:lastColumn="0" w:noHBand="0" w:noVBand="1"/>
@@ -3151,13 +2974,7 @@
           </w:tcPr>
           <w:p>
             <w:r>
-              <w:t>{ime},{prezime},{email},{</w:t>
-            </w:r>
-            <w:r>
-              <w:t>slika</w:t>
-            </w:r>
-            <w:r>
-              <w:t>}</w:t>
+              <w:t>{ime},{prezime},{email},{slika}</w:t>
             </w:r>
           </w:p>
         </w:tc>
@@ -3207,7 +3024,7 @@
           </w:tcPr>
           <w:p>
             <w:r>
-              <w:t>Dohvaćanje kolegija profesora</w:t>
+              <w:t>Dohvaćanje dvorana</w:t>
             </w:r>
           </w:p>
         </w:tc>
@@ -3227,21 +3044,13 @@
           </w:tcPr>
           <w:p>
             <w:r>
-              <w:t>profesor/{</w:t>
-            </w:r>
-            <w:proofErr w:type="spellStart"/>
-            <w:r>
-              <w:t>id</w:t>
-            </w:r>
-            <w:proofErr w:type="spellEnd"/>
-            <w:r>
-              <w:t>}/kolegij/</w:t>
-            </w:r>
-            <w:proofErr w:type="spellStart"/>
-            <w:r>
-              <w:t>all</w:t>
-            </w:r>
-            <w:proofErr w:type="spellEnd"/>
+              <w:t>d</w:t>
+            </w:r>
+            <w:bookmarkStart w:id="9" w:name="_GoBack"/>
+            <w:bookmarkEnd w:id="9"/>
+            <w:r>
+              <w:t>vorane/all</w:t>
+            </w:r>
           </w:p>
         </w:tc>
         <w:tc>
@@ -3258,7 +3067,7 @@
           </w:tcPr>
           <w:p>
             <w:r>
-              <w:t>Dodavanje aktivnosti</w:t>
+              <w:t>Dohvaćanje kolegija profesora</w:t>
             </w:r>
           </w:p>
         </w:tc>
@@ -3278,7 +3087,7 @@
           </w:tcPr>
           <w:p>
             <w:r>
-              <w:t>aktivnost/nova/{kolegij}/{tipAktivnosti}/{pocetak}/{kraj}/{danIzvodjenja}/{dozvoljenoIzostanaka}/{dvorana}</w:t>
+              <w:t>profesor/{id}/kolegij/all</w:t>
             </w:r>
           </w:p>
         </w:tc>
@@ -3296,7 +3105,7 @@
           </w:tcPr>
           <w:p>
             <w:r>
-              <w:t>Dohvaćanje aktivnosti profesora</w:t>
+              <w:t>Dodavanje aktivnosti</w:t>
             </w:r>
           </w:p>
         </w:tc>
@@ -3316,27 +3125,16 @@
           </w:tcPr>
           <w:p>
             <w:r>
-              <w:t>profesor/{</w:t>
-            </w:r>
-            <w:proofErr w:type="spellStart"/>
-            <w:r>
-              <w:t>id</w:t>
-            </w:r>
-            <w:proofErr w:type="spellEnd"/>
-            <w:r>
-              <w:t>}/aktivnost/</w:t>
-            </w:r>
-            <w:proofErr w:type="spellStart"/>
-            <w:r>
-              <w:t>all</w:t>
-            </w:r>
-            <w:proofErr w:type="spellEnd"/>
+              <w:t>aktivnost/nova/{kolegij}/{tipAktivnosti}/{pocetak}/{kraj}/{danIzvodjenja}/{dozvoljenoIzostanaka}/{dvorana}</w:t>
+            </w:r>
           </w:p>
         </w:tc>
         <w:tc>
           <w:tcPr>
             <w:tcW w:w="1985" w:type="dxa"/>
           </w:tcPr>
+          <w:p/>
+          <w:p/>
           <w:p/>
         </w:tc>
       </w:tr>
@@ -3347,7 +3145,7 @@
           </w:tcPr>
           <w:p>
             <w:r>
-              <w:t>Ažuriranje kolegija</w:t>
+              <w:t>Dohvaćanje aktivnosti profesora</w:t>
             </w:r>
           </w:p>
         </w:tc>
@@ -3367,15 +3165,7 @@
           </w:tcPr>
           <w:p>
             <w:r>
-              <w:t>kolegij/</w:t>
-            </w:r>
-            <w:proofErr w:type="spellStart"/>
-            <w:r>
-              <w:t>azuriraj</w:t>
-            </w:r>
-            <w:proofErr w:type="spellEnd"/>
-            <w:r>
-              <w:t>/{kolegij}/{naziv}/{semestar}/{studij}</w:t>
+              <w:t>profesor/{id}/aktivnost/all</w:t>
             </w:r>
           </w:p>
         </w:tc>
@@ -3393,7 +3183,7 @@
           </w:tcPr>
           <w:p>
             <w:r>
-              <w:t>Brisanje kolegija</w:t>
+              <w:t>Ažuriranje kolegija</w:t>
             </w:r>
           </w:p>
         </w:tc>
@@ -3413,7 +3203,7 @@
           </w:tcPr>
           <w:p>
             <w:r>
-              <w:t>kolegij/obrisi/{kolegij}</w:t>
+              <w:t>kolegij/azuriraj/{kolegij}/{naziv}/{semestar}/{studij}</w:t>
             </w:r>
           </w:p>
         </w:tc>
@@ -3431,7 +3221,7 @@
           </w:tcPr>
           <w:p>
             <w:r>
-              <w:t>Dohvaćanje aktivnosti profesora po tipu aktivnosti</w:t>
+              <w:t>Brisanje kolegija</w:t>
             </w:r>
           </w:p>
         </w:tc>
@@ -3451,15 +3241,7 @@
           </w:tcPr>
           <w:p>
             <w:r>
-              <w:t>profesor/{</w:t>
-            </w:r>
-            <w:proofErr w:type="spellStart"/>
-            <w:r>
-              <w:t>id</w:t>
-            </w:r>
-            <w:proofErr w:type="spellEnd"/>
-            <w:r>
-              <w:t>}/aktivnost/{tip}</w:t>
+              <w:t>kolegij/obrisi/{kolegij}</w:t>
             </w:r>
           </w:p>
         </w:tc>
@@ -3477,7 +3259,7 @@
           </w:tcPr>
           <w:p>
             <w:r>
-              <w:t>Dohvaćanje aktivnosti profesora po kolegiju</w:t>
+              <w:t>Dohvaćanje aktivnosti profesora po tipu aktivnosti</w:t>
             </w:r>
           </w:p>
         </w:tc>
@@ -3497,23 +3279,7 @@
           </w:tcPr>
           <w:p>
             <w:r>
-              <w:t>profesor/{</w:t>
-            </w:r>
-            <w:proofErr w:type="spellStart"/>
-            <w:r>
-              <w:t>id</w:t>
-            </w:r>
-            <w:proofErr w:type="spellEnd"/>
-            <w:r>
-              <w:t>}/kolegij/{</w:t>
-            </w:r>
-            <w:proofErr w:type="spellStart"/>
-            <w:r>
-              <w:t>id</w:t>
-            </w:r>
-            <w:proofErr w:type="spellEnd"/>
-            <w:r>
-              <w:t>}/aktivnost</w:t>
+              <w:t>profesor/{id}/aktivnost/{tip}</w:t>
             </w:r>
           </w:p>
         </w:tc>
@@ -3531,7 +3297,7 @@
           </w:tcPr>
           <w:p>
             <w:r>
-              <w:t>Ažuriranje aktivnosti</w:t>
+              <w:t>Dohvaćanje aktivnosti profesora po kolegiju</w:t>
             </w:r>
           </w:p>
         </w:tc>
@@ -3551,7 +3317,7 @@
           </w:tcPr>
           <w:p>
             <w:r>
-              <w:t>aktivnost/azuriraj/{id}/{tipAktivnosti}/{pocetak}/{kraj}/{danIzvodjenja}/{dozvoljenoIzostanaka}/{dvorana}</w:t>
+              <w:t>profesor/{id}/kolegij/{id}/aktivnost</w:t>
             </w:r>
           </w:p>
         </w:tc>
@@ -3570,7 +3336,7 @@
           <w:p>
             <w:r>
               <w:lastRenderedPageBreak/>
-              <w:t>Brisanje aktivnosti</w:t>
+              <w:t>Ažuriranje aktivnosti</w:t>
             </w:r>
           </w:p>
         </w:tc>
@@ -3590,15 +3356,7 @@
           </w:tcPr>
           <w:p>
             <w:r>
-              <w:t>aktivnost/obrisi/{</w:t>
-            </w:r>
-            <w:proofErr w:type="spellStart"/>
-            <w:r>
-              <w:t>id</w:t>
-            </w:r>
-            <w:proofErr w:type="spellEnd"/>
-            <w:r>
-              <w:t>}</w:t>
+              <w:t>aktivnost/azuriraj/{id}/{tipAktivnosti}/{pocetak}/{kraj}/{danIzvodjenja}/{dozvoljenoIzostanaka}/{dvorana}</w:t>
             </w:r>
           </w:p>
         </w:tc>
@@ -3616,7 +3374,7 @@
           </w:tcPr>
           <w:p>
             <w:r>
-              <w:t>Dohvaćanje evidencije</w:t>
+              <w:t>Brisanje aktivnosti</w:t>
             </w:r>
           </w:p>
         </w:tc>
@@ -3636,29 +3394,8 @@
           </w:tcPr>
           <w:p>
             <w:r>
-              <w:t>kolegij/{</w:t>
-            </w:r>
-            <w:proofErr w:type="spellStart"/>
-            <w:r>
-              <w:t>id</w:t>
-            </w:r>
-            <w:proofErr w:type="spellEnd"/>
-            <w:r>
-              <w:t>}/aktivnost/{</w:t>
-            </w:r>
-            <w:proofErr w:type="spellStart"/>
-            <w:r>
-              <w:t>id</w:t>
-            </w:r>
-            <w:proofErr w:type="spellEnd"/>
-            <w:r>
-              <w:t>}/dolasci/</w:t>
-            </w:r>
-            <w:proofErr w:type="spellStart"/>
-            <w:r>
-              <w:t>all</w:t>
-            </w:r>
-            <w:proofErr w:type="spellEnd"/>
+              <w:t>aktivnost/obrisi/{id}</w:t>
+            </w:r>
           </w:p>
         </w:tc>
         <w:tc>
@@ -3675,7 +3412,7 @@
           </w:tcPr>
           <w:p>
             <w:r>
-              <w:t>Dohvaćanje evidencije po terminu</w:t>
+              <w:t>Dohvaćanje evidencije</w:t>
             </w:r>
           </w:p>
         </w:tc>
@@ -3695,31 +3432,7 @@
           </w:tcPr>
           <w:p>
             <w:r>
-              <w:t>kolegij/{</w:t>
-            </w:r>
-            <w:proofErr w:type="spellStart"/>
-            <w:r>
-              <w:t>id</w:t>
-            </w:r>
-            <w:proofErr w:type="spellEnd"/>
-            <w:r>
-              <w:t>}/aktivnost/{</w:t>
-            </w:r>
-            <w:proofErr w:type="spellStart"/>
-            <w:r>
-              <w:t>id</w:t>
-            </w:r>
-            <w:proofErr w:type="spellEnd"/>
-            <w:r>
-              <w:t>}/dolasci /{</w:t>
-            </w:r>
-            <w:proofErr w:type="spellStart"/>
-            <w:r>
-              <w:t>tjedanNastave</w:t>
-            </w:r>
-            <w:proofErr w:type="spellEnd"/>
-            <w:r>
-              <w:t>}</w:t>
+              <w:t>kolegij/{id}/aktivnost/{id}/dolasci/all</w:t>
             </w:r>
           </w:p>
         </w:tc>
@@ -3737,7 +3450,7 @@
           </w:tcPr>
           <w:p>
             <w:r>
-              <w:t>Dohvaćanje evidencije za  studenta</w:t>
+              <w:t>Dohvaćanje evidencije po terminu</w:t>
             </w:r>
           </w:p>
         </w:tc>
@@ -3757,39 +3470,7 @@
           </w:tcPr>
           <w:p>
             <w:r>
-              <w:t>kolegij/{</w:t>
-            </w:r>
-            <w:proofErr w:type="spellStart"/>
-            <w:r>
-              <w:t>id</w:t>
-            </w:r>
-            <w:proofErr w:type="spellEnd"/>
-            <w:r>
-              <w:t>}/aktivnost/{</w:t>
-            </w:r>
-            <w:proofErr w:type="spellStart"/>
-            <w:r>
-              <w:t>id</w:t>
-            </w:r>
-            <w:proofErr w:type="spellEnd"/>
-            <w:r>
-              <w:t>}/dolasci/</w:t>
-            </w:r>
-            <w:proofErr w:type="spellStart"/>
-            <w:r>
-              <w:t>all</w:t>
-            </w:r>
-            <w:proofErr w:type="spellEnd"/>
-            <w:r>
-              <w:t>/student/{</w:t>
-            </w:r>
-            <w:proofErr w:type="spellStart"/>
-            <w:r>
-              <w:t>id</w:t>
-            </w:r>
-            <w:proofErr w:type="spellEnd"/>
-            <w:r>
-              <w:t>}</w:t>
+              <w:t>kolegij/{id}/aktivnost/{id}/dolasci /{tjedanNastave}</w:t>
             </w:r>
           </w:p>
         </w:tc>
@@ -3807,7 +3488,7 @@
           </w:tcPr>
           <w:p>
             <w:r>
-              <w:t>Dohvaćanje evidencije za studenta po terminu</w:t>
+              <w:t>Dohvaćanje evidencije za  studenta</w:t>
             </w:r>
           </w:p>
         </w:tc>
@@ -3827,39 +3508,7 @@
           </w:tcPr>
           <w:p>
             <w:r>
-              <w:t>kolegij/{</w:t>
-            </w:r>
-            <w:proofErr w:type="spellStart"/>
-            <w:r>
-              <w:t>id</w:t>
-            </w:r>
-            <w:proofErr w:type="spellEnd"/>
-            <w:r>
-              <w:t>}/aktivnost/{</w:t>
-            </w:r>
-            <w:proofErr w:type="spellStart"/>
-            <w:r>
-              <w:t>id</w:t>
-            </w:r>
-            <w:proofErr w:type="spellEnd"/>
-            <w:r>
-              <w:t>}/dolasci /{</w:t>
-            </w:r>
-            <w:proofErr w:type="spellStart"/>
-            <w:r>
-              <w:t>tjedanNastave</w:t>
-            </w:r>
-            <w:proofErr w:type="spellEnd"/>
-            <w:r>
-              <w:t>}/student/{</w:t>
-            </w:r>
-            <w:proofErr w:type="spellStart"/>
-            <w:r>
-              <w:t>id</w:t>
-            </w:r>
-            <w:proofErr w:type="spellEnd"/>
-            <w:r>
-              <w:t>}</w:t>
+              <w:t>kolegij/{id}/aktivnost/{id}/dolasci/all/student/{id}</w:t>
             </w:r>
           </w:p>
         </w:tc>
@@ -3877,7 +3526,7 @@
           </w:tcPr>
           <w:p>
             <w:r>
-              <w:t>Generiranje lozinke za aktivnost</w:t>
+              <w:t>Dohvaćanje evidencije za studenta po terminu</w:t>
             </w:r>
           </w:p>
         </w:tc>
@@ -3896,13 +3545,8 @@
             <w:tcW w:w="3969" w:type="dxa"/>
           </w:tcPr>
           <w:p>
-            <w:proofErr w:type="spellStart"/>
-            <w:r>
-              <w:t>lozinkaAktivnosti</w:t>
-            </w:r>
-            <w:proofErr w:type="spellEnd"/>
-            <w:r>
-              <w:t>/nova/{aktivnost}</w:t>
+            <w:r>
+              <w:t>kolegij/{id}/aktivnost/{id}/dolasci /{tjedanNastave}/student/{id}</w:t>
             </w:r>
           </w:p>
         </w:tc>
@@ -3920,6 +3564,44 @@
           </w:tcPr>
           <w:p>
             <w:r>
+              <w:t>Generiranje lozinke za aktivnost</w:t>
+            </w:r>
+          </w:p>
+        </w:tc>
+        <w:tc>
+          <w:tcPr>
+            <w:tcW w:w="1134" w:type="dxa"/>
+          </w:tcPr>
+          <w:p>
+            <w:r>
+              <w:t>GET</w:t>
+            </w:r>
+          </w:p>
+        </w:tc>
+        <w:tc>
+          <w:tcPr>
+            <w:tcW w:w="3969" w:type="dxa"/>
+          </w:tcPr>
+          <w:p>
+            <w:r>
+              <w:t>lozinkaAktivnosti/nova/{aktivnost}</w:t>
+            </w:r>
+          </w:p>
+        </w:tc>
+        <w:tc>
+          <w:tcPr>
+            <w:tcW w:w="1985" w:type="dxa"/>
+          </w:tcPr>
+          <w:p/>
+        </w:tc>
+      </w:tr>
+      <w:tr>
+        <w:tc>
+          <w:tcPr>
+            <w:tcW w:w="1838" w:type="dxa"/>
+          </w:tcPr>
+          <w:p>
+            <w:r>
               <w:t>Evidentiraj dolazak</w:t>
             </w:r>
           </w:p>
@@ -3939,13 +3621,8 @@
             <w:tcW w:w="3969" w:type="dxa"/>
           </w:tcPr>
           <w:p>
-            <w:proofErr w:type="spellStart"/>
-            <w:r>
-              <w:t>evidentirajDolazak</w:t>
-            </w:r>
-            <w:proofErr w:type="spellEnd"/>
-            <w:r>
-              <w:t>/{aktivnost}/{student}/{lozinka}</w:t>
+            <w:r>
+              <w:t>evidentirajDolazak/{aktivnost}/{student}/{lozinka}</w:t>
             </w:r>
           </w:p>
         </w:tc>
@@ -4004,7 +3681,7 @@
     </w:tbl>
     <w:p>
       <w:pPr>
-        <w:pStyle w:val="Opisslike"/>
+        <w:pStyle w:val="Caption"/>
       </w:pPr>
       <w:r>
         <w:t xml:space="preserve">Tablica </w:t>
@@ -4063,7 +3740,7 @@
     </w:p>
     <w:tbl>
       <w:tblPr>
-        <w:tblStyle w:val="Reetkatablice"/>
+        <w:tblStyle w:val="TableGrid"/>
         <w:tblW w:w="0" w:type="auto"/>
         <w:tblLook w:val="04A0" w:firstRow="1" w:lastRow="0" w:firstColumn="1" w:lastColumn="0" w:noHBand="0" w:noVBand="1"/>
       </w:tblPr>
@@ -4219,20 +3896,7 @@
               <w:t>Niz</w:t>
             </w:r>
             <w:r>
-              <w:t xml:space="preserve"> sa atributom </w:t>
-            </w:r>
-            <w:proofErr w:type="spellStart"/>
-            <w:r>
-              <w:t>id_profesora</w:t>
-            </w:r>
-            <w:proofErr w:type="spellEnd"/>
-            <w:r>
-              <w:t xml:space="preserve"> ili id_</w:t>
-            </w:r>
-            <w:bookmarkStart w:id="9" w:name="_GoBack"/>
-            <w:bookmarkEnd w:id="9"/>
-            <w:r>
-              <w:t>studenta</w:t>
+              <w:t xml:space="preserve"> sa atributom id_profesora ili id_studenta</w:t>
             </w:r>
           </w:p>
         </w:tc>
@@ -4263,7 +3927,7 @@
     </w:tbl>
     <w:p>
       <w:pPr>
-        <w:pStyle w:val="Opisslike"/>
+        <w:pStyle w:val="Caption"/>
       </w:pPr>
       <w:r>
         <w:t xml:space="preserve">Tablica </w:t>
@@ -4304,7 +3968,7 @@
     </w:p>
     <w:tbl>
       <w:tblPr>
-        <w:tblStyle w:val="Reetkatablice"/>
+        <w:tblStyle w:val="TableGrid"/>
         <w:tblW w:w="0" w:type="auto"/>
         <w:tblLook w:val="04A0" w:firstRow="1" w:lastRow="0" w:firstColumn="1" w:lastColumn="0" w:noHBand="0" w:noVBand="1"/>
       </w:tblPr>
@@ -4447,7 +4111,7 @@
     </w:tbl>
     <w:p>
       <w:pPr>
-        <w:pStyle w:val="Opisslike"/>
+        <w:pStyle w:val="Caption"/>
       </w:pPr>
       <w:r>
         <w:t xml:space="preserve">Tablica </w:t>
@@ -4494,7 +4158,7 @@
     </w:p>
     <w:tbl>
       <w:tblPr>
-        <w:tblStyle w:val="Reetkatablice"/>
+        <w:tblStyle w:val="TableGrid"/>
         <w:tblW w:w="0" w:type="auto"/>
         <w:tblLook w:val="04A0" w:firstRow="1" w:lastRow="0" w:firstColumn="1" w:lastColumn="0" w:noHBand="0" w:noVBand="1"/>
       </w:tblPr>
@@ -4574,6 +4238,7 @@
           </w:tcPr>
           <w:p>
             <w:r>
+              <w:lastRenderedPageBreak/>
               <w:t>Message</w:t>
             </w:r>
           </w:p>
@@ -4606,7 +4271,6 @@
           </w:tcPr>
           <w:p>
             <w:r>
-              <w:lastRenderedPageBreak/>
               <w:t>data</w:t>
             </w:r>
           </w:p>
@@ -4638,7 +4302,7 @@
     </w:tbl>
     <w:p>
       <w:pPr>
-        <w:pStyle w:val="Opisslike"/>
+        <w:pStyle w:val="Caption"/>
       </w:pPr>
       <w:r>
         <w:t xml:space="preserve">Tablica </w:t>
@@ -4685,7 +4349,7 @@
     </w:p>
     <w:tbl>
       <w:tblPr>
-        <w:tblStyle w:val="Reetkatablice"/>
+        <w:tblStyle w:val="TableGrid"/>
         <w:tblW w:w="0" w:type="auto"/>
         <w:tblLook w:val="04A0" w:firstRow="1" w:lastRow="0" w:firstColumn="1" w:lastColumn="0" w:noHBand="0" w:noVBand="1"/>
       </w:tblPr>
@@ -4828,7 +4492,7 @@
     </w:tbl>
     <w:p>
       <w:pPr>
-        <w:pStyle w:val="Opisslike"/>
+        <w:pStyle w:val="Caption"/>
       </w:pPr>
       <w:r>
         <w:t xml:space="preserve">Tablica </w:t>
@@ -4875,7 +4539,7 @@
     </w:p>
     <w:tbl>
       <w:tblPr>
-        <w:tblStyle w:val="Reetkatablice"/>
+        <w:tblStyle w:val="TableGrid"/>
         <w:tblW w:w="0" w:type="auto"/>
         <w:tblLook w:val="04A0" w:firstRow="1" w:lastRow="0" w:firstColumn="1" w:lastColumn="0" w:noHBand="0" w:noVBand="1"/>
       </w:tblPr>
@@ -5018,7 +4682,7 @@
     </w:tbl>
     <w:p>
       <w:pPr>
-        <w:pStyle w:val="Opisslike"/>
+        <w:pStyle w:val="Caption"/>
       </w:pPr>
       <w:r>
         <w:t xml:space="preserve">Tablica </w:t>
@@ -5065,7 +4729,7 @@
     </w:p>
     <w:tbl>
       <w:tblPr>
-        <w:tblStyle w:val="Reetkatablice"/>
+        <w:tblStyle w:val="TableGrid"/>
         <w:tblW w:w="0" w:type="auto"/>
         <w:tblLook w:val="04A0" w:firstRow="1" w:lastRow="0" w:firstColumn="1" w:lastColumn="0" w:noHBand="0" w:noVBand="1"/>
       </w:tblPr>
@@ -5208,7 +4872,7 @@
     </w:tbl>
     <w:p>
       <w:pPr>
-        <w:pStyle w:val="Opisslike"/>
+        <w:pStyle w:val="Caption"/>
       </w:pPr>
       <w:r>
         <w:t xml:space="preserve">Tablica </w:t>
@@ -5255,7 +4919,7 @@
     </w:p>
     <w:tbl>
       <w:tblPr>
-        <w:tblStyle w:val="Reetkatablice"/>
+        <w:tblStyle w:val="TableGrid"/>
         <w:tblW w:w="0" w:type="auto"/>
         <w:tblLook w:val="04A0" w:firstRow="1" w:lastRow="0" w:firstColumn="1" w:lastColumn="0" w:noHBand="0" w:noVBand="1"/>
       </w:tblPr>
@@ -5403,7 +5067,7 @@
     </w:tbl>
     <w:p>
       <w:pPr>
-        <w:pStyle w:val="Opisslike"/>
+        <w:pStyle w:val="Caption"/>
       </w:pPr>
       <w:r>
         <w:t xml:space="preserve">Tablica </w:t>
@@ -5450,7 +5114,7 @@
     </w:p>
     <w:tbl>
       <w:tblPr>
-        <w:tblStyle w:val="Reetkatablice"/>
+        <w:tblStyle w:val="TableGrid"/>
         <w:tblW w:w="0" w:type="auto"/>
         <w:tblLook w:val="04A0" w:firstRow="1" w:lastRow="0" w:firstColumn="1" w:lastColumn="0" w:noHBand="0" w:noVBand="1"/>
       </w:tblPr>
@@ -5593,7 +5257,7 @@
     </w:tbl>
     <w:p>
       <w:pPr>
-        <w:pStyle w:val="Opisslike"/>
+        <w:pStyle w:val="Caption"/>
       </w:pPr>
       <w:r>
         <w:t xml:space="preserve">Tablica </w:t>
@@ -5640,7 +5304,7 @@
     </w:p>
     <w:tbl>
       <w:tblPr>
-        <w:tblStyle w:val="Reetkatablice"/>
+        <w:tblStyle w:val="TableGrid"/>
         <w:tblW w:w="0" w:type="auto"/>
         <w:tblLook w:val="04A0" w:firstRow="1" w:lastRow="0" w:firstColumn="1" w:lastColumn="0" w:noHBand="0" w:noVBand="1"/>
       </w:tblPr>
@@ -5721,6 +5385,7 @@
           </w:tcPr>
           <w:p>
             <w:r>
+              <w:lastRenderedPageBreak/>
               <w:t>Message</w:t>
             </w:r>
           </w:p>
@@ -5743,7 +5408,6 @@
           </w:tcPr>
           <w:p>
             <w:r>
-              <w:lastRenderedPageBreak/>
               <w:t>data</w:t>
             </w:r>
           </w:p>
@@ -5765,7 +5429,7 @@
     </w:tbl>
     <w:p>
       <w:pPr>
-        <w:pStyle w:val="Opisslike"/>
+        <w:pStyle w:val="Caption"/>
       </w:pPr>
       <w:r>
         <w:t xml:space="preserve">Tablica </w:t>
@@ -5812,7 +5476,7 @@
     </w:p>
     <w:tbl>
       <w:tblPr>
-        <w:tblStyle w:val="Reetkatablice"/>
+        <w:tblStyle w:val="TableGrid"/>
         <w:tblW w:w="0" w:type="auto"/>
         <w:tblLook w:val="04A0" w:firstRow="1" w:lastRow="0" w:firstColumn="1" w:lastColumn="0" w:noHBand="0" w:noVBand="1"/>
       </w:tblPr>
@@ -5955,7 +5619,7 @@
     </w:tbl>
     <w:p>
       <w:pPr>
-        <w:pStyle w:val="Opisslike"/>
+        <w:pStyle w:val="Caption"/>
       </w:pPr>
       <w:r>
         <w:t xml:space="preserve">Tablica </w:t>
@@ -6002,7 +5666,7 @@
     </w:p>
     <w:tbl>
       <w:tblPr>
-        <w:tblStyle w:val="Reetkatablice"/>
+        <w:tblStyle w:val="TableGrid"/>
         <w:tblW w:w="0" w:type="auto"/>
         <w:tblLook w:val="04A0" w:firstRow="1" w:lastRow="0" w:firstColumn="1" w:lastColumn="0" w:noHBand="0" w:noVBand="1"/>
       </w:tblPr>
@@ -6145,7 +5809,7 @@
     </w:tbl>
     <w:p>
       <w:pPr>
-        <w:pStyle w:val="Opisslike"/>
+        <w:pStyle w:val="Caption"/>
       </w:pPr>
       <w:r>
         <w:t xml:space="preserve">Tablica </w:t>
@@ -6652,6 +6316,7 @@
     <w:lsdException w:name="HTML Sample" w:semiHidden="1" w:unhideWhenUsed="1"/>
     <w:lsdException w:name="HTML Typewriter" w:semiHidden="1" w:unhideWhenUsed="1"/>
     <w:lsdException w:name="HTML Variable" w:semiHidden="1" w:unhideWhenUsed="1"/>
+    <w:lsdException w:name="Normal Table" w:semiHidden="1" w:unhideWhenUsed="1"/>
     <w:lsdException w:name="annotation subject" w:semiHidden="1" w:unhideWhenUsed="1"/>
     <w:lsdException w:name="No List" w:semiHidden="1" w:unhideWhenUsed="1"/>
     <w:lsdException w:name="Outline List 1" w:semiHidden="1" w:unhideWhenUsed="1"/>
@@ -6695,8 +6360,10 @@
     <w:lsdException w:name="Table Elegant" w:semiHidden="1" w:unhideWhenUsed="1"/>
     <w:lsdException w:name="Table Professional" w:semiHidden="1" w:unhideWhenUsed="1"/>
     <w:lsdException w:name="Table Subtle 1" w:semiHidden="1" w:unhideWhenUsed="1"/>
+    <w:lsdException w:name="Table Subtle 2" w:semiHidden="1" w:unhideWhenUsed="1"/>
     <w:lsdException w:name="Table Web 1" w:semiHidden="1" w:unhideWhenUsed="1"/>
     <w:lsdException w:name="Table Web 2" w:semiHidden="1" w:unhideWhenUsed="1"/>
+    <w:lsdException w:name="Table Web 3" w:semiHidden="1" w:unhideWhenUsed="1"/>
     <w:lsdException w:name="Balloon Text" w:semiHidden="1" w:unhideWhenUsed="1"/>
     <w:lsdException w:name="Table Grid" w:uiPriority="39"/>
     <w:lsdException w:name="Table Theme" w:semiHidden="1" w:unhideWhenUsed="1"/>
@@ -6929,11 +6596,11 @@
       <w:sz w:val="24"/>
     </w:rPr>
   </w:style>
-  <w:style w:type="paragraph" w:styleId="Naslov1">
+  <w:style w:type="paragraph" w:styleId="Heading1">
     <w:name w:val="heading 1"/>
     <w:basedOn w:val="Normal"/>
     <w:next w:val="Normal"/>
-    <w:link w:val="Naslov1Char"/>
+    <w:link w:val="Heading1Char"/>
     <w:uiPriority w:val="9"/>
     <w:qFormat/>
     <w:rsid w:val="00C748B5"/>
@@ -6950,11 +6617,11 @@
       <w:szCs w:val="32"/>
     </w:rPr>
   </w:style>
-  <w:style w:type="paragraph" w:styleId="Naslov2">
+  <w:style w:type="paragraph" w:styleId="Heading2">
     <w:name w:val="heading 2"/>
     <w:basedOn w:val="Normal"/>
     <w:next w:val="Normal"/>
-    <w:link w:val="Naslov2Char"/>
+    <w:link w:val="Heading2Char"/>
     <w:uiPriority w:val="9"/>
     <w:unhideWhenUsed/>
     <w:qFormat/>
@@ -6972,13 +6639,13 @@
       <w:szCs w:val="26"/>
     </w:rPr>
   </w:style>
-  <w:style w:type="character" w:default="1" w:styleId="Zadanifontodlomka">
+  <w:style w:type="character" w:default="1" w:styleId="DefaultParagraphFont">
     <w:name w:val="Default Paragraph Font"/>
     <w:uiPriority w:val="1"/>
     <w:semiHidden/>
     <w:unhideWhenUsed/>
   </w:style>
-  <w:style w:type="table" w:default="1" w:styleId="Obinatablica">
+  <w:style w:type="table" w:default="1" w:styleId="TableNormal">
     <w:name w:val="Normal Table"/>
     <w:uiPriority w:val="99"/>
     <w:semiHidden/>
@@ -6993,7 +6660,7 @@
       </w:tblCellMar>
     </w:tblPr>
   </w:style>
-  <w:style w:type="numbering" w:default="1" w:styleId="Bezpopisa">
+  <w:style w:type="numbering" w:default="1" w:styleId="NoList">
     <w:name w:val="No List"/>
     <w:uiPriority w:val="99"/>
     <w:semiHidden/>
@@ -7042,9 +6709,9 @@
     <w:basedOn w:val="Nazivinstitucije"/>
     <w:rsid w:val="00892E49"/>
   </w:style>
-  <w:style w:type="character" w:styleId="Hiperveza">
+  <w:style w:type="character" w:styleId="Hyperlink">
     <w:name w:val="Hyperlink"/>
-    <w:basedOn w:val="Zadanifontodlomka"/>
+    <w:basedOn w:val="DefaultParagraphFont"/>
     <w:uiPriority w:val="99"/>
     <w:unhideWhenUsed/>
     <w:rsid w:val="00892E49"/>
@@ -7053,9 +6720,9 @@
       <w:u w:val="single"/>
     </w:rPr>
   </w:style>
-  <w:style w:type="character" w:styleId="SlijeenaHiperveza">
+  <w:style w:type="character" w:styleId="FollowedHyperlink">
     <w:name w:val="FollowedHyperlink"/>
-    <w:basedOn w:val="Zadanifontodlomka"/>
+    <w:basedOn w:val="DefaultParagraphFont"/>
     <w:uiPriority w:val="99"/>
     <w:semiHidden/>
     <w:unhideWhenUsed/>
@@ -7065,10 +6732,10 @@
       <w:u w:val="single"/>
     </w:rPr>
   </w:style>
-  <w:style w:type="character" w:customStyle="1" w:styleId="Naslov1Char">
-    <w:name w:val="Naslov 1 Char"/>
-    <w:basedOn w:val="Zadanifontodlomka"/>
-    <w:link w:val="Naslov1"/>
+  <w:style w:type="character" w:customStyle="1" w:styleId="Heading1Char">
+    <w:name w:val="Heading 1 Char"/>
+    <w:basedOn w:val="DefaultParagraphFont"/>
+    <w:link w:val="Heading1"/>
     <w:uiPriority w:val="9"/>
     <w:rsid w:val="00C748B5"/>
     <w:rPr>
@@ -7078,9 +6745,9 @@
       <w:szCs w:val="32"/>
     </w:rPr>
   </w:style>
-  <w:style w:type="paragraph" w:styleId="TOCNaslov">
+  <w:style w:type="paragraph" w:styleId="TOCHeading">
     <w:name w:val="TOC Heading"/>
-    <w:basedOn w:val="Naslov1"/>
+    <w:basedOn w:val="Heading1"/>
     <w:next w:val="Normal"/>
     <w:uiPriority w:val="39"/>
     <w:unhideWhenUsed/>
@@ -7094,7 +6761,7 @@
       <w:lang w:val="en-US"/>
     </w:rPr>
   </w:style>
-  <w:style w:type="paragraph" w:styleId="Sadraj1">
+  <w:style w:type="paragraph" w:styleId="TOC1">
     <w:name w:val="toc 1"/>
     <w:basedOn w:val="Normal"/>
     <w:next w:val="Normal"/>
@@ -7106,7 +6773,7 @@
       <w:spacing w:after="100"/>
     </w:pPr>
   </w:style>
-  <w:style w:type="paragraph" w:styleId="Opisslike">
+  <w:style w:type="paragraph" w:styleId="Caption">
     <w:name w:val="caption"/>
     <w:basedOn w:val="Normal"/>
     <w:next w:val="Normal"/>
@@ -7125,10 +6792,10 @@
       <w:szCs w:val="18"/>
     </w:rPr>
   </w:style>
-  <w:style w:type="character" w:customStyle="1" w:styleId="Naslov2Char">
-    <w:name w:val="Naslov 2 Char"/>
-    <w:basedOn w:val="Zadanifontodlomka"/>
-    <w:link w:val="Naslov2"/>
+  <w:style w:type="character" w:customStyle="1" w:styleId="Heading2Char">
+    <w:name w:val="Heading 2 Char"/>
+    <w:basedOn w:val="DefaultParagraphFont"/>
+    <w:link w:val="Heading2"/>
     <w:uiPriority w:val="9"/>
     <w:rsid w:val="00DD2941"/>
     <w:rPr>
@@ -7138,7 +6805,7 @@
       <w:szCs w:val="26"/>
     </w:rPr>
   </w:style>
-  <w:style w:type="paragraph" w:styleId="Odlomakpopisa">
+  <w:style w:type="paragraph" w:styleId="ListParagraph">
     <w:name w:val="List Paragraph"/>
     <w:basedOn w:val="Normal"/>
     <w:uiPriority w:val="34"/>
@@ -7149,7 +6816,7 @@
       <w:contextualSpacing/>
     </w:pPr>
   </w:style>
-  <w:style w:type="paragraph" w:styleId="Sadraj2">
+  <w:style w:type="paragraph" w:styleId="TOC2">
     <w:name w:val="toc 2"/>
     <w:basedOn w:val="Normal"/>
     <w:next w:val="Normal"/>
@@ -7162,9 +6829,9 @@
       <w:ind w:left="240"/>
     </w:pPr>
   </w:style>
-  <w:style w:type="table" w:styleId="Reetkatablice">
+  <w:style w:type="table" w:styleId="TableGrid">
     <w:name w:val="Table Grid"/>
-    <w:basedOn w:val="Obinatablica"/>
+    <w:basedOn w:val="TableNormal"/>
     <w:uiPriority w:val="39"/>
     <w:rsid w:val="00E61A3B"/>
     <w:pPr>
@@ -7183,7 +6850,7 @@
   </w:style>
   <w:style w:type="character" w:customStyle="1" w:styleId="Nerijeenospominjanje1">
     <w:name w:val="Neriješeno spominjanje1"/>
-    <w:basedOn w:val="Zadanifontodlomka"/>
+    <w:basedOn w:val="DefaultParagraphFont"/>
     <w:uiPriority w:val="99"/>
     <w:semiHidden/>
     <w:unhideWhenUsed/>
@@ -7193,9 +6860,9 @@
       <w:shd w:val="clear" w:color="auto" w:fill="E1DFDD"/>
     </w:rPr>
   </w:style>
-  <w:style w:type="character" w:styleId="Nerijeenospominjanje">
+  <w:style w:type="character" w:styleId="UnresolvedMention">
     <w:name w:val="Unresolved Mention"/>
-    <w:basedOn w:val="Zadanifontodlomka"/>
+    <w:basedOn w:val="DefaultParagraphFont"/>
     <w:uiPriority w:val="99"/>
     <w:semiHidden/>
     <w:unhideWhenUsed/>
@@ -7498,7 +7165,7 @@
 </file>
 
 <file path=customXml/itemProps1.xml><?xml version="1.0" encoding="utf-8"?>
-<ds:datastoreItem xmlns:ds="http://schemas.openxmlformats.org/officeDocument/2006/customXml" ds:itemID="{184B6E25-C8A0-45E3-A829-7A5A48552DF6}">
+<ds:datastoreItem xmlns:ds="http://schemas.openxmlformats.org/officeDocument/2006/customXml" ds:itemID="{136862B7-C117-49C1-81F7-FAF09A3B5D12}">
   <ds:schemaRefs>
     <ds:schemaRef ds:uri="http://schemas.openxmlformats.org/officeDocument/2006/bibliography"/>
   </ds:schemaRefs>

</xml_diff>